<commit_message>
working on the final parts of the drivers side
</commit_message>
<xml_diff>
--- a/Project Proposal.docx
+++ b/Project Proposal.docx
@@ -96,25 +96,14 @@
           <w:szCs w:val="24"/>
         </w:rPr>
       </w:pPr>
-      <w:proofErr w:type="gramStart"/>
-      <w:r>
-        <w:rPr>
-          <w:rFonts w:ascii="Times New Roman" w:eastAsia="Times New Roman" w:hAnsi="Times New Roman" w:cs="Times New Roman"/>
-          <w:color w:val="000000" w:themeColor="text1"/>
-          <w:sz w:val="24"/>
-          <w:szCs w:val="24"/>
-        </w:rPr>
-        <w:t>terms</w:t>
-      </w:r>
-      <w:proofErr w:type="gramEnd"/>
-      <w:r>
-        <w:rPr>
-          <w:rFonts w:ascii="Times New Roman" w:eastAsia="Times New Roman" w:hAnsi="Times New Roman" w:cs="Times New Roman"/>
-          <w:color w:val="000000" w:themeColor="text1"/>
-          <w:sz w:val="24"/>
-          <w:szCs w:val="24"/>
-        </w:rPr>
-        <w:t xml:space="preserve"> in different countries:</w:t>
+      <w:r>
+        <w:rPr>
+          <w:rFonts w:ascii="Times New Roman" w:eastAsia="Times New Roman" w:hAnsi="Times New Roman" w:cs="Times New Roman"/>
+          <w:color w:val="000000" w:themeColor="text1"/>
+          <w:sz w:val="24"/>
+          <w:szCs w:val="24"/>
+        </w:rPr>
+        <w:t>terms in different countries:</w:t>
       </w:r>
     </w:p>
     <w:p>
@@ -147,25 +136,14 @@
           <w:szCs w:val="24"/>
         </w:rPr>
       </w:pPr>
-      <w:proofErr w:type="gramStart"/>
-      <w:r>
-        <w:rPr>
-          <w:rFonts w:ascii="Times New Roman" w:eastAsia="Times New Roman" w:hAnsi="Times New Roman" w:cs="Times New Roman"/>
-          <w:color w:val="000000" w:themeColor="text1"/>
-          <w:sz w:val="24"/>
-          <w:szCs w:val="24"/>
-        </w:rPr>
-        <w:t>hailing</w:t>
-      </w:r>
-      <w:proofErr w:type="gramEnd"/>
-      <w:r>
-        <w:rPr>
-          <w:rFonts w:ascii="Times New Roman" w:eastAsia="Times New Roman" w:hAnsi="Times New Roman" w:cs="Times New Roman"/>
-          <w:color w:val="000000" w:themeColor="text1"/>
-          <w:sz w:val="24"/>
-          <w:szCs w:val="24"/>
-        </w:rPr>
-        <w:t xml:space="preserve"> throughout communities</w:t>
+      <w:r>
+        <w:rPr>
+          <w:rFonts w:ascii="Times New Roman" w:eastAsia="Times New Roman" w:hAnsi="Times New Roman" w:cs="Times New Roman"/>
+          <w:color w:val="000000" w:themeColor="text1"/>
+          <w:sz w:val="24"/>
+          <w:szCs w:val="24"/>
+        </w:rPr>
+        <w:t>hailing throughout communities</w:t>
       </w:r>
     </w:p>
     <w:p>
@@ -198,25 +176,14 @@
           <w:szCs w:val="24"/>
         </w:rPr>
       </w:pPr>
-      <w:proofErr w:type="gramStart"/>
-      <w:r>
-        <w:rPr>
-          <w:rFonts w:ascii="Times New Roman" w:eastAsia="Times New Roman" w:hAnsi="Times New Roman" w:cs="Times New Roman"/>
-          <w:color w:val="000000" w:themeColor="text1"/>
-          <w:sz w:val="24"/>
-          <w:szCs w:val="24"/>
-        </w:rPr>
-        <w:t>pre-booking</w:t>
-      </w:r>
-      <w:proofErr w:type="gramEnd"/>
-      <w:r>
-        <w:rPr>
-          <w:rFonts w:ascii="Times New Roman" w:eastAsia="Times New Roman" w:hAnsi="Times New Roman" w:cs="Times New Roman"/>
-          <w:color w:val="000000" w:themeColor="text1"/>
-          <w:sz w:val="24"/>
-          <w:szCs w:val="24"/>
-        </w:rPr>
-        <w:t xml:space="preserve"> only</w:t>
+      <w:r>
+        <w:rPr>
+          <w:rFonts w:ascii="Times New Roman" w:eastAsia="Times New Roman" w:hAnsi="Times New Roman" w:cs="Times New Roman"/>
+          <w:color w:val="000000" w:themeColor="text1"/>
+          <w:sz w:val="24"/>
+          <w:szCs w:val="24"/>
+        </w:rPr>
+        <w:t>pre-booking only</w:t>
       </w:r>
     </w:p>
     <w:p>
@@ -278,25 +245,14 @@
           <w:szCs w:val="24"/>
         </w:rPr>
       </w:pPr>
-      <w:proofErr w:type="gramStart"/>
-      <w:r>
-        <w:rPr>
-          <w:rFonts w:ascii="Times New Roman" w:eastAsia="Times New Roman" w:hAnsi="Times New Roman" w:cs="Times New Roman"/>
-          <w:color w:val="000000" w:themeColor="text1"/>
-          <w:sz w:val="24"/>
-          <w:szCs w:val="24"/>
-        </w:rPr>
-        <w:t>stops</w:t>
-      </w:r>
-      <w:proofErr w:type="gramEnd"/>
-      <w:r>
-        <w:rPr>
-          <w:rFonts w:ascii="Times New Roman" w:eastAsia="Times New Roman" w:hAnsi="Times New Roman" w:cs="Times New Roman"/>
-          <w:color w:val="000000" w:themeColor="text1"/>
-          <w:sz w:val="24"/>
-          <w:szCs w:val="24"/>
-        </w:rPr>
-        <w:t xml:space="preserve"> and multiple independent passengers</w:t>
+      <w:r>
+        <w:rPr>
+          <w:rFonts w:ascii="Times New Roman" w:eastAsia="Times New Roman" w:hAnsi="Times New Roman" w:cs="Times New Roman"/>
+          <w:color w:val="000000" w:themeColor="text1"/>
+          <w:sz w:val="24"/>
+          <w:szCs w:val="24"/>
+        </w:rPr>
+        <w:t>stops and multiple independent passengers</w:t>
       </w:r>
     </w:p>
     <w:p>
@@ -1845,29 +1801,7 @@
           <w:sz w:val="24"/>
           <w:szCs w:val="24"/>
         </w:rPr>
-        <w:t xml:space="preserve">Another limitation is that in case of any altercations or an attack between the driver and the passenger there is no real time reporting of the incidences. The incidences are reported after they happened which might be </w:t>
-      </w:r>
-      <w:proofErr w:type="spellStart"/>
-      <w:proofErr w:type="gramStart"/>
-      <w:r>
-        <w:rPr>
-          <w:rFonts w:ascii="Times New Roman" w:eastAsia="Times New Roman" w:hAnsi="Times New Roman" w:cs="Times New Roman"/>
-          <w:color w:val="000000" w:themeColor="text1"/>
-          <w:sz w:val="24"/>
-          <w:szCs w:val="24"/>
-        </w:rPr>
-        <w:t>to</w:t>
-      </w:r>
-      <w:proofErr w:type="spellEnd"/>
-      <w:proofErr w:type="gramEnd"/>
-      <w:r>
-        <w:rPr>
-          <w:rFonts w:ascii="Times New Roman" w:eastAsia="Times New Roman" w:hAnsi="Times New Roman" w:cs="Times New Roman"/>
-          <w:color w:val="000000" w:themeColor="text1"/>
-          <w:sz w:val="24"/>
-          <w:szCs w:val="24"/>
-        </w:rPr>
-        <w:t xml:space="preserve"> late.</w:t>
+        <w:t>Another limitation is that in case of any altercations or an attack between the driver and the passenger there is no real time reporting of the incidences. The incidences are reported after they happened which might be to late.</w:t>
       </w:r>
     </w:p>
     <w:p>
@@ -5969,6 +5903,19 @@
         <w:spacing w:before="200" w:after="0" w:line="360" w:lineRule="auto"/>
         <w:rPr>
           <w:rFonts w:ascii="Times New Roman" w:eastAsia="Times New Roman" w:hAnsi="Times New Roman" w:cs="Times New Roman"/>
+          <w:b/>
+          <w:color w:val="000000" w:themeColor="text1"/>
+          <w:sz w:val="24"/>
+          <w:szCs w:val="24"/>
+        </w:rPr>
+      </w:pPr>
+    </w:p>
+    <w:p>
+      <w:pPr>
+        <w:shd w:val="clear" w:color="auto" w:fill="FFFFFF"/>
+        <w:spacing w:before="200" w:after="0" w:line="360" w:lineRule="auto"/>
+        <w:rPr>
+          <w:rFonts w:ascii="Times New Roman" w:eastAsia="Times New Roman" w:hAnsi="Times New Roman" w:cs="Times New Roman"/>
           <w:color w:val="000000" w:themeColor="text1"/>
           <w:sz w:val="24"/>
           <w:szCs w:val="24"/>
@@ -5982,12 +5929,11 @@
           <w:sz w:val="24"/>
           <w:szCs w:val="24"/>
         </w:rPr>
-        <w:lastRenderedPageBreak/>
         <w:drawing>
-          <wp:inline distT="0" distB="0" distL="0" distR="0" wp14:anchorId="46FB7EAD" wp14:editId="39378B90">
-            <wp:extent cx="5943600" cy="3527440"/>
-            <wp:effectExtent l="0" t="0" r="0" b="0"/>
-            <wp:docPr id="1" name="Picture 1" descr="E:\CS3.2\project\Context diagram.png"/>
+          <wp:inline distT="0" distB="0" distL="0" distR="0">
+            <wp:extent cx="5943600" cy="4663440"/>
+            <wp:effectExtent l="0" t="0" r="0" b="3810"/>
+            <wp:docPr id="21" name="Picture 21" descr="E:\CS3.2\project\Context diagram.png"/>
             <wp:cNvGraphicFramePr>
               <a:graphicFrameLocks xmlns:a="http://schemas.openxmlformats.org/drawingml/2006/main" noChangeAspect="1"/>
             </wp:cNvGraphicFramePr>
@@ -6016,7 +5962,7 @@
                   <pic:spPr bwMode="auto">
                     <a:xfrm>
                       <a:off x="0" y="0"/>
-                      <a:ext cx="5943600" cy="3527440"/>
+                      <a:ext cx="5943600" cy="4663440"/>
                     </a:xfrm>
                     <a:prstGeom prst="rect">
                       <a:avLst/>
@@ -6032,18 +5978,6 @@
           </wp:inline>
         </w:drawing>
       </w:r>
-    </w:p>
-    <w:p>
-      <w:pPr>
-        <w:shd w:val="clear" w:color="auto" w:fill="FFFFFF"/>
-        <w:spacing w:before="200" w:after="0" w:line="360" w:lineRule="auto"/>
-        <w:rPr>
-          <w:rFonts w:ascii="Times New Roman" w:eastAsia="Times New Roman" w:hAnsi="Times New Roman" w:cs="Times New Roman"/>
-          <w:color w:val="000000" w:themeColor="text1"/>
-          <w:sz w:val="24"/>
-          <w:szCs w:val="24"/>
-        </w:rPr>
-      </w:pPr>
     </w:p>
     <w:p>
       <w:pPr>
@@ -6327,19 +6261,8 @@
                 <w:sz w:val="24"/>
                 <w:szCs w:val="24"/>
               </w:rPr>
-              <w:t xml:space="preserve">Stores information about all police stations integrated in the </w:t>
+              <w:t>Stores information about all police stations integrated in the sytem</w:t>
             </w:r>
-            <w:proofErr w:type="spellStart"/>
-            <w:r>
-              <w:rPr>
-                <w:rFonts w:ascii="Times New Roman" w:eastAsia="Times New Roman" w:hAnsi="Times New Roman" w:cs="Times New Roman"/>
-                <w:color w:val="000000" w:themeColor="text1"/>
-                <w:sz w:val="24"/>
-                <w:szCs w:val="24"/>
-              </w:rPr>
-              <w:t>sytem</w:t>
-            </w:r>
-            <w:proofErr w:type="spellEnd"/>
           </w:p>
         </w:tc>
       </w:tr>
@@ -6455,7 +6378,6 @@
           <w:sz w:val="24"/>
           <w:szCs w:val="24"/>
         </w:rPr>
-        <w:lastRenderedPageBreak/>
         <w:t>5.2.2 Entity Relationship Diagram</w:t>
       </w:r>
     </w:p>
@@ -6475,9 +6397,9 @@
           <w:noProof/>
         </w:rPr>
         <w:drawing>
-          <wp:inline distT="0" distB="0" distL="0" distR="0" wp14:anchorId="6D8D7BEC" wp14:editId="747AA94C">
-            <wp:extent cx="5943600" cy="2959735"/>
-            <wp:effectExtent l="0" t="0" r="0" b="0"/>
+          <wp:inline distT="0" distB="0" distL="0" distR="0" wp14:anchorId="7D3DF8F5" wp14:editId="5534B9EE">
+            <wp:extent cx="5943600" cy="3769995"/>
+            <wp:effectExtent l="0" t="0" r="0" b="1905"/>
             <wp:docPr id="12" name="Picture 12"/>
             <wp:cNvGraphicFramePr>
               <a:graphicFrameLocks xmlns:a="http://schemas.openxmlformats.org/drawingml/2006/main" noChangeAspect="1"/>
@@ -6498,7 +6420,7 @@
                   <pic:spPr>
                     <a:xfrm>
                       <a:off x="0" y="0"/>
-                      <a:ext cx="5943600" cy="2959735"/>
+                      <a:ext cx="5943600" cy="3769995"/>
                     </a:xfrm>
                     <a:prstGeom prst="rect">
                       <a:avLst/>
@@ -6615,6 +6537,7 @@
         <w:rPr>
           <w:noProof/>
         </w:rPr>
+        <w:lastRenderedPageBreak/>
         <w:drawing>
           <wp:inline distT="0" distB="0" distL="0" distR="0" wp14:anchorId="638487FE" wp14:editId="38144596">
             <wp:extent cx="5943600" cy="2958465"/>
@@ -6667,7 +6590,6 @@
         <w:rPr>
           <w:noProof/>
         </w:rPr>
-        <w:lastRenderedPageBreak/>
         <w:drawing>
           <wp:inline distT="0" distB="0" distL="0" distR="0" wp14:anchorId="6D9FA43B" wp14:editId="4AAD05CB">
             <wp:extent cx="5943600" cy="2965450"/>
@@ -6781,6 +6703,7 @@
         <w:rPr>
           <w:noProof/>
         </w:rPr>
+        <w:lastRenderedPageBreak/>
         <w:drawing>
           <wp:inline distT="0" distB="0" distL="0" distR="0" wp14:anchorId="74DD9AAE" wp14:editId="722325E3">
             <wp:extent cx="5943600" cy="2932430"/>
@@ -6882,7 +6805,6 @@
         <w:rPr>
           <w:noProof/>
         </w:rPr>
-        <w:lastRenderedPageBreak/>
         <w:drawing>
           <wp:inline distT="0" distB="0" distL="0" distR="0" wp14:anchorId="669A7AF6" wp14:editId="3A53833A">
             <wp:extent cx="5943600" cy="2936875"/>
@@ -6964,6 +6886,7 @@
         <w:rPr>
           <w:noProof/>
         </w:rPr>
+        <w:lastRenderedPageBreak/>
         <w:drawing>
           <wp:inline distT="0" distB="0" distL="0" distR="0" wp14:anchorId="7FFC08BE" wp14:editId="3EC03389">
             <wp:extent cx="5943600" cy="2934970"/>
@@ -7045,7 +6968,6 @@
         <w:rPr>
           <w:noProof/>
         </w:rPr>
-        <w:lastRenderedPageBreak/>
         <w:drawing>
           <wp:inline distT="0" distB="0" distL="0" distR="0" wp14:anchorId="4B9569E2" wp14:editId="7D15A13A">
             <wp:extent cx="5943600" cy="2952115"/>
@@ -7123,10 +7045,12 @@
           <w:szCs w:val="24"/>
         </w:rPr>
       </w:pPr>
+      <w:bookmarkStart w:id="0" w:name="_GoBack"/>
       <w:r>
         <w:rPr>
           <w:noProof/>
         </w:rPr>
+        <w:lastRenderedPageBreak/>
         <w:drawing>
           <wp:inline distT="0" distB="0" distL="0" distR="0" wp14:anchorId="5C08EB69" wp14:editId="6C94263C">
             <wp:extent cx="5943600" cy="2926080"/>
@@ -7163,6 +7087,7 @@
           </wp:inline>
         </w:drawing>
       </w:r>
+      <w:bookmarkEnd w:id="0"/>
     </w:p>
     <w:p>
       <w:pPr>
@@ -7250,7 +7175,6 @@
         <w:rPr>
           <w:noProof/>
         </w:rPr>
-        <w:lastRenderedPageBreak/>
         <w:drawing>
           <wp:inline distT="0" distB="0" distL="0" distR="0" wp14:anchorId="3D7086B6" wp14:editId="6F9FC5AD">
             <wp:extent cx="5943600" cy="2927985"/>
@@ -7290,28 +7214,105 @@
     </w:p>
     <w:p>
       <w:pPr>
-        <w:shd w:val="clear" w:color="auto" w:fill="FFFFFF"/>
-        <w:spacing w:before="200" w:after="0" w:line="360" w:lineRule="auto"/>
-        <w:rPr>
-          <w:rFonts w:ascii="Times New Roman" w:eastAsia="Times New Roman" w:hAnsi="Times New Roman" w:cs="Times New Roman"/>
-          <w:b/>
-          <w:color w:val="000000" w:themeColor="text1"/>
-          <w:sz w:val="24"/>
-          <w:szCs w:val="24"/>
-        </w:rPr>
-      </w:pPr>
-    </w:p>
-    <w:p>
-      <w:pPr>
-        <w:shd w:val="clear" w:color="auto" w:fill="FFFFFF"/>
-        <w:spacing w:before="200" w:after="0" w:line="360" w:lineRule="auto"/>
-        <w:rPr>
-          <w:rFonts w:ascii="Times New Roman" w:eastAsia="Times New Roman" w:hAnsi="Times New Roman" w:cs="Times New Roman"/>
-          <w:color w:val="000000" w:themeColor="text1"/>
-          <w:sz w:val="24"/>
-          <w:szCs w:val="24"/>
-        </w:rPr>
-      </w:pPr>
+        <w:pStyle w:val="ListParagraph"/>
+        <w:numPr>
+          <w:ilvl w:val="2"/>
+          <w:numId w:val="7"/>
+        </w:numPr>
+        <w:shd w:val="clear" w:color="auto" w:fill="FFFFFF"/>
+        <w:spacing w:before="200" w:after="0" w:line="360" w:lineRule="auto"/>
+        <w:rPr>
+          <w:rFonts w:ascii="Times New Roman" w:eastAsia="Times New Roman" w:hAnsi="Times New Roman" w:cs="Times New Roman"/>
+          <w:b/>
+          <w:color w:val="000000" w:themeColor="text1"/>
+          <w:sz w:val="24"/>
+          <w:szCs w:val="24"/>
+        </w:rPr>
+      </w:pPr>
+      <w:r>
+        <w:rPr>
+          <w:rFonts w:ascii="Times New Roman" w:eastAsia="Times New Roman" w:hAnsi="Times New Roman" w:cs="Times New Roman"/>
+          <w:b/>
+          <w:color w:val="000000" w:themeColor="text1"/>
+          <w:sz w:val="24"/>
+          <w:szCs w:val="24"/>
+        </w:rPr>
+        <w:t>Profile pages</w:t>
+      </w:r>
+    </w:p>
+    <w:p>
+      <w:pPr>
+        <w:shd w:val="clear" w:color="auto" w:fill="FFFFFF"/>
+        <w:spacing w:before="200" w:after="0" w:line="360" w:lineRule="auto"/>
+        <w:rPr>
+          <w:rFonts w:ascii="Times New Roman" w:eastAsia="Times New Roman" w:hAnsi="Times New Roman" w:cs="Times New Roman"/>
+          <w:color w:val="000000" w:themeColor="text1"/>
+          <w:sz w:val="24"/>
+          <w:szCs w:val="24"/>
+        </w:rPr>
+      </w:pPr>
+      <w:r>
+        <w:rPr>
+          <w:rFonts w:ascii="Times New Roman" w:eastAsia="Times New Roman" w:hAnsi="Times New Roman" w:cs="Times New Roman"/>
+          <w:color w:val="000000" w:themeColor="text1"/>
+          <w:sz w:val="24"/>
+          <w:szCs w:val="24"/>
+        </w:rPr>
+        <w:lastRenderedPageBreak/>
+        <w:t>This page is used by both the dispatchers and drivers to update their details.</w:t>
+      </w:r>
+    </w:p>
+    <w:p>
+      <w:pPr>
+        <w:shd w:val="clear" w:color="auto" w:fill="FFFFFF"/>
+        <w:spacing w:before="200" w:after="0" w:line="360" w:lineRule="auto"/>
+        <w:rPr>
+          <w:rFonts w:ascii="Times New Roman" w:eastAsia="Times New Roman" w:hAnsi="Times New Roman" w:cs="Times New Roman"/>
+          <w:color w:val="000000" w:themeColor="text1"/>
+          <w:sz w:val="24"/>
+          <w:szCs w:val="24"/>
+        </w:rPr>
+      </w:pPr>
+      <w:r>
+        <w:rPr>
+          <w:noProof/>
+        </w:rPr>
+        <w:drawing>
+          <wp:inline distT="0" distB="0" distL="0" distR="0" wp14:anchorId="7852A836" wp14:editId="3C918829">
+            <wp:extent cx="5943600" cy="2932430"/>
+            <wp:effectExtent l="0" t="0" r="0" b="1270"/>
+            <wp:docPr id="22" name="Picture 22"/>
+            <wp:cNvGraphicFramePr>
+              <a:graphicFrameLocks xmlns:a="http://schemas.openxmlformats.org/drawingml/2006/main" noChangeAspect="1"/>
+            </wp:cNvGraphicFramePr>
+            <a:graphic xmlns:a="http://schemas.openxmlformats.org/drawingml/2006/main">
+              <a:graphicData uri="http://schemas.openxmlformats.org/drawingml/2006/picture">
+                <pic:pic xmlns:pic="http://schemas.openxmlformats.org/drawingml/2006/picture">
+                  <pic:nvPicPr>
+                    <pic:cNvPr id="1" name=""/>
+                    <pic:cNvPicPr/>
+                  </pic:nvPicPr>
+                  <pic:blipFill>
+                    <a:blip r:embed="rId27"/>
+                    <a:stretch>
+                      <a:fillRect/>
+                    </a:stretch>
+                  </pic:blipFill>
+                  <pic:spPr>
+                    <a:xfrm>
+                      <a:off x="0" y="0"/>
+                      <a:ext cx="5943600" cy="2932430"/>
+                    </a:xfrm>
+                    <a:prstGeom prst="rect">
+                      <a:avLst/>
+                    </a:prstGeom>
+                  </pic:spPr>
+                </pic:pic>
+              </a:graphicData>
+            </a:graphic>
+          </wp:inline>
+        </w:drawing>
+      </w:r>
     </w:p>
     <w:p>
       <w:pPr>
@@ -7391,8 +7392,6 @@
         </w:rPr>
         <w:br w:type="page"/>
       </w:r>
-      <w:bookmarkStart w:id="0" w:name="_GoBack"/>
-      <w:bookmarkEnd w:id="0"/>
     </w:p>
     <w:p>
       <w:pPr>
@@ -7416,7 +7415,17 @@
           <w:szCs w:val="24"/>
         </w:rPr>
         <w:lastRenderedPageBreak/>
-        <w:t>CHAPTER SIX: IMPLEMENTATION AND TESTING</w:t>
+        <w:t>CHAPTER 6</w:t>
+      </w:r>
+      <w:r>
+        <w:rPr>
+          <w:rFonts w:ascii="Times New Roman" w:hAnsi="Times New Roman" w:cs="Times New Roman"/>
+          <w:b/>
+          <w:color w:val="auto"/>
+          <w:sz w:val="24"/>
+          <w:szCs w:val="24"/>
+        </w:rPr>
+        <w:t>: IMPLEMENTATION AND TESTING</w:t>
       </w:r>
       <w:bookmarkEnd w:id="1"/>
       <w:bookmarkEnd w:id="2"/>
@@ -7427,35 +7436,543 @@
         <w:spacing w:before="200" w:after="0" w:line="360" w:lineRule="auto"/>
         <w:rPr>
           <w:rFonts w:ascii="Times New Roman" w:eastAsia="Times New Roman" w:hAnsi="Times New Roman" w:cs="Times New Roman"/>
-          <w:color w:val="000000" w:themeColor="text1"/>
-          <w:sz w:val="24"/>
-          <w:szCs w:val="24"/>
-        </w:rPr>
-      </w:pPr>
-    </w:p>
-    <w:p>
-      <w:pPr>
-        <w:shd w:val="clear" w:color="auto" w:fill="FFFFFF"/>
-        <w:spacing w:before="200" w:after="0" w:line="360" w:lineRule="auto"/>
-        <w:rPr>
-          <w:rFonts w:ascii="Times New Roman" w:eastAsia="Times New Roman" w:hAnsi="Times New Roman" w:cs="Times New Roman"/>
-          <w:color w:val="000000" w:themeColor="text1"/>
-          <w:sz w:val="24"/>
-          <w:szCs w:val="24"/>
-        </w:rPr>
-      </w:pPr>
-    </w:p>
-    <w:p>
-      <w:pPr>
-        <w:shd w:val="clear" w:color="auto" w:fill="FFFFFF"/>
-        <w:spacing w:before="200" w:after="0" w:line="360" w:lineRule="auto"/>
-        <w:rPr>
-          <w:rFonts w:ascii="Times New Roman" w:eastAsia="Times New Roman" w:hAnsi="Times New Roman" w:cs="Times New Roman"/>
-          <w:color w:val="000000" w:themeColor="text1"/>
-          <w:sz w:val="24"/>
-          <w:szCs w:val="24"/>
-        </w:rPr>
-      </w:pPr>
+          <w:b/>
+          <w:color w:val="000000" w:themeColor="text1"/>
+          <w:sz w:val="24"/>
+          <w:szCs w:val="24"/>
+        </w:rPr>
+      </w:pPr>
+      <w:r>
+        <w:rPr>
+          <w:rFonts w:ascii="Times New Roman" w:eastAsia="Times New Roman" w:hAnsi="Times New Roman" w:cs="Times New Roman"/>
+          <w:b/>
+          <w:color w:val="000000" w:themeColor="text1"/>
+          <w:sz w:val="24"/>
+          <w:szCs w:val="24"/>
+        </w:rPr>
+        <w:t>6.1 Development environment.</w:t>
+      </w:r>
+    </w:p>
+    <w:p>
+      <w:pPr>
+        <w:shd w:val="clear" w:color="auto" w:fill="FFFFFF"/>
+        <w:spacing w:before="200" w:after="0" w:line="360" w:lineRule="auto"/>
+        <w:rPr>
+          <w:rFonts w:ascii="Times New Roman" w:eastAsia="Times New Roman" w:hAnsi="Times New Roman" w:cs="Times New Roman"/>
+          <w:color w:val="000000" w:themeColor="text1"/>
+          <w:sz w:val="24"/>
+          <w:szCs w:val="24"/>
+        </w:rPr>
+      </w:pPr>
+      <w:r>
+        <w:rPr>
+          <w:rFonts w:ascii="Times New Roman" w:eastAsia="Times New Roman" w:hAnsi="Times New Roman" w:cs="Times New Roman"/>
+          <w:color w:val="000000" w:themeColor="text1"/>
+          <w:sz w:val="24"/>
+          <w:szCs w:val="24"/>
+        </w:rPr>
+        <w:t>The main tools of devel</w:t>
+      </w:r>
+      <w:r>
+        <w:rPr>
+          <w:rFonts w:ascii="Times New Roman" w:eastAsia="Times New Roman" w:hAnsi="Times New Roman" w:cs="Times New Roman"/>
+          <w:color w:val="000000" w:themeColor="text1"/>
+          <w:sz w:val="24"/>
+          <w:szCs w:val="24"/>
+        </w:rPr>
+        <w:t>opment tools were: Visual studio code, Xampp control panel v3.3.0 and brave browser.</w:t>
+      </w:r>
+    </w:p>
+    <w:p>
+      <w:pPr>
+        <w:shd w:val="clear" w:color="auto" w:fill="FFFFFF"/>
+        <w:spacing w:before="200" w:after="0" w:line="360" w:lineRule="auto"/>
+        <w:rPr>
+          <w:rFonts w:ascii="Times New Roman" w:eastAsia="Times New Roman" w:hAnsi="Times New Roman" w:cs="Times New Roman"/>
+          <w:color w:val="000000" w:themeColor="text1"/>
+          <w:sz w:val="24"/>
+          <w:szCs w:val="24"/>
+        </w:rPr>
+      </w:pPr>
+      <w:r>
+        <w:rPr>
+          <w:rFonts w:ascii="Times New Roman" w:eastAsia="Times New Roman" w:hAnsi="Times New Roman" w:cs="Times New Roman"/>
+          <w:color w:val="000000" w:themeColor="text1"/>
+          <w:sz w:val="24"/>
+          <w:szCs w:val="24"/>
+        </w:rPr>
+        <w:t>On the client side I used HTML, CSS, JAVASCRIPT technologies that assisted in designing and making the user interface. In addition figma was also used in designing the outlook of the user interface before implementation started.</w:t>
+      </w:r>
+    </w:p>
+    <w:p>
+      <w:pPr>
+        <w:shd w:val="clear" w:color="auto" w:fill="FFFFFF"/>
+        <w:spacing w:before="200" w:after="0" w:line="360" w:lineRule="auto"/>
+        <w:rPr>
+          <w:rFonts w:ascii="Times New Roman" w:eastAsia="Times New Roman" w:hAnsi="Times New Roman" w:cs="Times New Roman"/>
+          <w:color w:val="000000" w:themeColor="text1"/>
+          <w:sz w:val="24"/>
+          <w:szCs w:val="24"/>
+        </w:rPr>
+      </w:pPr>
+      <w:r>
+        <w:rPr>
+          <w:rFonts w:ascii="Times New Roman" w:eastAsia="Times New Roman" w:hAnsi="Times New Roman" w:cs="Times New Roman"/>
+          <w:color w:val="000000" w:themeColor="text1"/>
+          <w:sz w:val="24"/>
+          <w:szCs w:val="24"/>
+        </w:rPr>
+        <w:t>MySQL and PHP were the main technologies in implementing the backend server side. Google maps API will is also used in backend. Xampp also play a big role in providing apache servers locally for the development phase.</w:t>
+      </w:r>
+    </w:p>
+    <w:p>
+      <w:pPr>
+        <w:shd w:val="clear" w:color="auto" w:fill="FFFFFF"/>
+        <w:spacing w:before="200" w:after="0" w:line="360" w:lineRule="auto"/>
+        <w:rPr>
+          <w:rFonts w:ascii="Times New Roman" w:eastAsia="Times New Roman" w:hAnsi="Times New Roman" w:cs="Times New Roman"/>
+          <w:b/>
+          <w:color w:val="000000" w:themeColor="text1"/>
+          <w:sz w:val="24"/>
+          <w:szCs w:val="24"/>
+        </w:rPr>
+      </w:pPr>
+      <w:r>
+        <w:rPr>
+          <w:rFonts w:ascii="Times New Roman" w:eastAsia="Times New Roman" w:hAnsi="Times New Roman" w:cs="Times New Roman"/>
+          <w:b/>
+          <w:color w:val="000000" w:themeColor="text1"/>
+          <w:sz w:val="24"/>
+          <w:szCs w:val="24"/>
+        </w:rPr>
+        <w:t>6.2 System components.</w:t>
+      </w:r>
+    </w:p>
+    <w:p>
+      <w:pPr>
+        <w:shd w:val="clear" w:color="auto" w:fill="FFFFFF"/>
+        <w:spacing w:before="200" w:after="0" w:line="360" w:lineRule="auto"/>
+        <w:rPr>
+          <w:rFonts w:ascii="Times New Roman" w:eastAsia="Times New Roman" w:hAnsi="Times New Roman" w:cs="Times New Roman"/>
+          <w:b/>
+          <w:color w:val="000000" w:themeColor="text1"/>
+          <w:sz w:val="24"/>
+          <w:szCs w:val="24"/>
+        </w:rPr>
+      </w:pPr>
+      <w:r>
+        <w:rPr>
+          <w:rFonts w:ascii="Times New Roman" w:eastAsia="Times New Roman" w:hAnsi="Times New Roman" w:cs="Times New Roman"/>
+          <w:b/>
+          <w:color w:val="000000" w:themeColor="text1"/>
+          <w:sz w:val="24"/>
+          <w:szCs w:val="24"/>
+        </w:rPr>
+        <w:t>6.2.1 Landing page</w:t>
+      </w:r>
+      <w:r>
+        <w:rPr>
+          <w:rFonts w:ascii="Times New Roman" w:eastAsia="Times New Roman" w:hAnsi="Times New Roman" w:cs="Times New Roman"/>
+          <w:b/>
+          <w:color w:val="000000" w:themeColor="text1"/>
+          <w:sz w:val="24"/>
+          <w:szCs w:val="24"/>
+        </w:rPr>
+        <w:tab/>
+      </w:r>
+    </w:p>
+    <w:p>
+      <w:pPr>
+        <w:shd w:val="clear" w:color="auto" w:fill="FFFFFF"/>
+        <w:spacing w:before="200" w:after="0" w:line="360" w:lineRule="auto"/>
+        <w:rPr>
+          <w:rFonts w:ascii="Times New Roman" w:eastAsia="Times New Roman" w:hAnsi="Times New Roman" w:cs="Times New Roman"/>
+          <w:color w:val="000000" w:themeColor="text1"/>
+          <w:sz w:val="24"/>
+          <w:szCs w:val="24"/>
+        </w:rPr>
+      </w:pPr>
+      <w:r>
+        <w:rPr>
+          <w:rFonts w:ascii="Times New Roman" w:eastAsia="Times New Roman" w:hAnsi="Times New Roman" w:cs="Times New Roman"/>
+          <w:color w:val="000000" w:themeColor="text1"/>
+          <w:sz w:val="24"/>
+          <w:szCs w:val="24"/>
+        </w:rPr>
+        <w:t xml:space="preserve">The taxi driver’s security system has a landing page that gives a brief overview of the purpose of the system. On the navigation bar there is a testimonial link, a guidelines link, a sign up and login link. The testimonial section gives a number of testimonies from drivers whom have benefited from the system. The guidelines highlight some rules or advice to observe on the roads to protect the drivers from the dangerous people out there. The sign up page takes the users to a registration form depending on if the new user is a driver or a dispatcher. In case the user already has an account they can login in immediately. </w:t>
+      </w:r>
+    </w:p>
+    <w:p>
+      <w:pPr>
+        <w:shd w:val="clear" w:color="auto" w:fill="FFFFFF"/>
+        <w:spacing w:before="200" w:after="0" w:line="360" w:lineRule="auto"/>
+        <w:rPr>
+          <w:rFonts w:ascii="Times New Roman" w:eastAsia="Times New Roman" w:hAnsi="Times New Roman" w:cs="Times New Roman"/>
+          <w:b/>
+          <w:color w:val="000000" w:themeColor="text1"/>
+          <w:sz w:val="24"/>
+          <w:szCs w:val="24"/>
+        </w:rPr>
+      </w:pPr>
+      <w:r>
+        <w:rPr>
+          <w:rFonts w:ascii="Times New Roman" w:eastAsia="Times New Roman" w:hAnsi="Times New Roman" w:cs="Times New Roman"/>
+          <w:b/>
+          <w:color w:val="000000" w:themeColor="text1"/>
+          <w:sz w:val="24"/>
+          <w:szCs w:val="24"/>
+        </w:rPr>
+        <w:t>6.2.2 Dispatcher’s signup page</w:t>
+      </w:r>
+    </w:p>
+    <w:p>
+      <w:pPr>
+        <w:spacing w:line="360" w:lineRule="auto"/>
+        <w:rPr>
+          <w:rFonts w:ascii="Times New Roman" w:hAnsi="Times New Roman" w:cs="Times New Roman"/>
+          <w:sz w:val="24"/>
+          <w:szCs w:val="24"/>
+        </w:rPr>
+      </w:pPr>
+      <w:r>
+        <w:rPr>
+          <w:rFonts w:ascii="Times New Roman" w:hAnsi="Times New Roman" w:cs="Times New Roman"/>
+          <w:sz w:val="24"/>
+          <w:szCs w:val="24"/>
+        </w:rPr>
+        <w:t xml:space="preserve">This module allows for a dispatchers to register for an account in the system. The dispatcher needs to enter their basic details which are the Name, E-Mail, password, phone number and a confirmation password. On successful registration, the user is automatically redirected to the login page. </w:t>
+      </w:r>
+    </w:p>
+    <w:p>
+      <w:pPr>
+        <w:spacing w:line="360" w:lineRule="auto"/>
+        <w:rPr>
+          <w:rFonts w:ascii="Times New Roman" w:hAnsi="Times New Roman" w:cs="Times New Roman"/>
+          <w:b/>
+          <w:sz w:val="24"/>
+          <w:szCs w:val="24"/>
+        </w:rPr>
+      </w:pPr>
+      <w:r>
+        <w:rPr>
+          <w:rFonts w:ascii="Times New Roman" w:hAnsi="Times New Roman" w:cs="Times New Roman"/>
+          <w:b/>
+          <w:sz w:val="24"/>
+          <w:szCs w:val="24"/>
+        </w:rPr>
+        <w:t>6.2.3 Driver’s signup page</w:t>
+      </w:r>
+    </w:p>
+    <w:p>
+      <w:pPr>
+        <w:spacing w:line="360" w:lineRule="auto"/>
+        <w:rPr>
+          <w:rFonts w:ascii="Times New Roman" w:hAnsi="Times New Roman" w:cs="Times New Roman"/>
+          <w:sz w:val="24"/>
+          <w:szCs w:val="24"/>
+        </w:rPr>
+      </w:pPr>
+      <w:r>
+        <w:rPr>
+          <w:rFonts w:ascii="Times New Roman" w:hAnsi="Times New Roman" w:cs="Times New Roman"/>
+          <w:sz w:val="24"/>
+          <w:szCs w:val="24"/>
+        </w:rPr>
+        <w:t>The page allows new drivers to sign up and be monitored by the system. Details required in the registration form are the driver’s name</w:t>
+      </w:r>
+      <w:r>
+        <w:rPr>
+          <w:rFonts w:ascii="Times New Roman" w:hAnsi="Times New Roman" w:cs="Times New Roman"/>
+          <w:sz w:val="24"/>
+          <w:szCs w:val="24"/>
+        </w:rPr>
+        <w:t xml:space="preserve">, email, profile photo, phone number, number plate, car </w:t>
+      </w:r>
+      <w:r>
+        <w:rPr>
+          <w:rFonts w:ascii="Times New Roman" w:hAnsi="Times New Roman" w:cs="Times New Roman"/>
+          <w:sz w:val="24"/>
+          <w:szCs w:val="24"/>
+        </w:rPr>
+        <w:lastRenderedPageBreak/>
+        <w:t>model, the car picture and password. After the details are verified by the server side he is redirected to a login page.</w:t>
+      </w:r>
+    </w:p>
+    <w:p>
+      <w:pPr>
+        <w:spacing w:line="360" w:lineRule="auto"/>
+        <w:rPr>
+          <w:rFonts w:ascii="Times New Roman" w:hAnsi="Times New Roman" w:cs="Times New Roman"/>
+          <w:b/>
+          <w:sz w:val="24"/>
+          <w:szCs w:val="24"/>
+        </w:rPr>
+      </w:pPr>
+      <w:r>
+        <w:rPr>
+          <w:rFonts w:ascii="Times New Roman" w:hAnsi="Times New Roman" w:cs="Times New Roman"/>
+          <w:b/>
+          <w:sz w:val="24"/>
+          <w:szCs w:val="24"/>
+        </w:rPr>
+        <w:t>6.2.4 Driver and Dispatcher login page</w:t>
+      </w:r>
+    </w:p>
+    <w:p>
+      <w:pPr>
+        <w:spacing w:line="360" w:lineRule="auto"/>
+        <w:rPr>
+          <w:rFonts w:ascii="Times New Roman" w:hAnsi="Times New Roman" w:cs="Times New Roman"/>
+          <w:sz w:val="24"/>
+          <w:szCs w:val="24"/>
+        </w:rPr>
+      </w:pPr>
+      <w:r>
+        <w:rPr>
+          <w:rFonts w:ascii="Times New Roman" w:hAnsi="Times New Roman" w:cs="Times New Roman"/>
+          <w:sz w:val="24"/>
+          <w:szCs w:val="24"/>
+        </w:rPr>
+        <w:t xml:space="preserve">These </w:t>
+      </w:r>
+      <w:r>
+        <w:rPr>
+          <w:rFonts w:ascii="Times New Roman" w:hAnsi="Times New Roman" w:cs="Times New Roman"/>
+          <w:sz w:val="24"/>
+          <w:szCs w:val="24"/>
+        </w:rPr>
+        <w:t>page</w:t>
+      </w:r>
+      <w:r>
+        <w:rPr>
+          <w:rFonts w:ascii="Times New Roman" w:hAnsi="Times New Roman" w:cs="Times New Roman"/>
+          <w:sz w:val="24"/>
+          <w:szCs w:val="24"/>
+        </w:rPr>
+        <w:t>s</w:t>
+      </w:r>
+      <w:r>
+        <w:rPr>
+          <w:rFonts w:ascii="Times New Roman" w:hAnsi="Times New Roman" w:cs="Times New Roman"/>
+          <w:sz w:val="24"/>
+          <w:szCs w:val="24"/>
+        </w:rPr>
+        <w:t xml:space="preserve"> will take user’s username and password and after querying the database for validation of the credentials, it redirects a user to either the </w:t>
+      </w:r>
+      <w:r>
+        <w:rPr>
+          <w:rFonts w:ascii="Times New Roman" w:hAnsi="Times New Roman" w:cs="Times New Roman"/>
+          <w:sz w:val="24"/>
+          <w:szCs w:val="24"/>
+        </w:rPr>
+        <w:t>dispatcher’s</w:t>
+      </w:r>
+      <w:r>
+        <w:rPr>
+          <w:rFonts w:ascii="Times New Roman" w:hAnsi="Times New Roman" w:cs="Times New Roman"/>
+          <w:sz w:val="24"/>
+          <w:szCs w:val="24"/>
+        </w:rPr>
+        <w:t xml:space="preserve"> homepage or </w:t>
+      </w:r>
+      <w:r>
+        <w:rPr>
+          <w:rFonts w:ascii="Times New Roman" w:hAnsi="Times New Roman" w:cs="Times New Roman"/>
+          <w:sz w:val="24"/>
+          <w:szCs w:val="24"/>
+        </w:rPr>
+        <w:t xml:space="preserve">driver’s </w:t>
+      </w:r>
+      <w:r>
+        <w:rPr>
+          <w:rFonts w:ascii="Times New Roman" w:hAnsi="Times New Roman" w:cs="Times New Roman"/>
+          <w:sz w:val="24"/>
+          <w:szCs w:val="24"/>
+        </w:rPr>
+        <w:t>homepage</w:t>
+      </w:r>
+      <w:r>
+        <w:rPr>
+          <w:rFonts w:ascii="Times New Roman" w:hAnsi="Times New Roman" w:cs="Times New Roman"/>
+          <w:sz w:val="24"/>
+          <w:szCs w:val="24"/>
+        </w:rPr>
+        <w:t xml:space="preserve"> depending</w:t>
+      </w:r>
+      <w:r>
+        <w:rPr>
+          <w:rFonts w:ascii="Times New Roman" w:hAnsi="Times New Roman" w:cs="Times New Roman"/>
+          <w:sz w:val="24"/>
+          <w:szCs w:val="24"/>
+        </w:rPr>
+        <w:t xml:space="preserve"> on the type of user.</w:t>
+      </w:r>
+    </w:p>
+    <w:p>
+      <w:pPr>
+        <w:spacing w:line="360" w:lineRule="auto"/>
+        <w:rPr>
+          <w:rFonts w:ascii="Times New Roman" w:hAnsi="Times New Roman" w:cs="Times New Roman"/>
+          <w:b/>
+          <w:sz w:val="24"/>
+          <w:szCs w:val="24"/>
+        </w:rPr>
+      </w:pPr>
+      <w:r>
+        <w:rPr>
+          <w:rFonts w:ascii="Times New Roman" w:hAnsi="Times New Roman" w:cs="Times New Roman"/>
+          <w:b/>
+          <w:sz w:val="24"/>
+          <w:szCs w:val="24"/>
+        </w:rPr>
+        <w:t>6.2.5 Driver’s homepage</w:t>
+      </w:r>
+    </w:p>
+    <w:p>
+      <w:pPr>
+        <w:spacing w:line="360" w:lineRule="auto"/>
+        <w:rPr>
+          <w:rFonts w:ascii="Times New Roman" w:hAnsi="Times New Roman" w:cs="Times New Roman"/>
+          <w:sz w:val="24"/>
+          <w:szCs w:val="24"/>
+        </w:rPr>
+      </w:pPr>
+      <w:r>
+        <w:rPr>
+          <w:rFonts w:ascii="Times New Roman" w:hAnsi="Times New Roman" w:cs="Times New Roman"/>
+          <w:sz w:val="24"/>
+          <w:szCs w:val="24"/>
+        </w:rPr>
+        <w:t>This is the main page for drivers where they have a navigation bar with a link to their profiles and a log out button. In addition, on the page there are three modules: the new passenger, Contact dispatcher and call the police. The new passenger module is used to capture the customer details that used the taxi services and the details are stored in the database and can be retrieved when needed. The contact dispatcher module</w:t>
+      </w:r>
+      <w:r>
+        <w:rPr>
+          <w:rFonts w:ascii="Times New Roman" w:hAnsi="Times New Roman" w:cs="Times New Roman"/>
+          <w:sz w:val="24"/>
+          <w:szCs w:val="24"/>
+        </w:rPr>
+        <w:t xml:space="preserve"> and police module</w:t>
+      </w:r>
+      <w:r>
+        <w:rPr>
+          <w:rFonts w:ascii="Times New Roman" w:hAnsi="Times New Roman" w:cs="Times New Roman"/>
+          <w:sz w:val="24"/>
+          <w:szCs w:val="24"/>
+        </w:rPr>
+        <w:t xml:space="preserve"> enables the driver to call dispatcher or police depending on the proximity of the driver to a police station for assistance.</w:t>
+      </w:r>
+    </w:p>
+    <w:p>
+      <w:pPr>
+        <w:spacing w:line="360" w:lineRule="auto"/>
+        <w:rPr>
+          <w:rFonts w:ascii="Times New Roman" w:hAnsi="Times New Roman" w:cs="Times New Roman"/>
+          <w:b/>
+          <w:sz w:val="24"/>
+          <w:szCs w:val="24"/>
+        </w:rPr>
+      </w:pPr>
+      <w:r>
+        <w:rPr>
+          <w:rFonts w:ascii="Times New Roman" w:hAnsi="Times New Roman" w:cs="Times New Roman"/>
+          <w:b/>
+          <w:sz w:val="24"/>
+          <w:szCs w:val="24"/>
+        </w:rPr>
+        <w:t>6.2.6 Dispatcher’s module</w:t>
+      </w:r>
+    </w:p>
+    <w:p>
+      <w:pPr>
+        <w:spacing w:line="360" w:lineRule="auto"/>
+        <w:rPr>
+          <w:rFonts w:ascii="Times New Roman" w:eastAsia="Times New Roman" w:hAnsi="Times New Roman" w:cs="Times New Roman"/>
+          <w:color w:val="000000" w:themeColor="text1"/>
+          <w:sz w:val="24"/>
+          <w:szCs w:val="24"/>
+        </w:rPr>
+      </w:pPr>
+      <w:r>
+        <w:rPr>
+          <w:rFonts w:ascii="Times New Roman" w:eastAsia="Times New Roman" w:hAnsi="Times New Roman" w:cs="Times New Roman"/>
+          <w:color w:val="000000" w:themeColor="text1"/>
+          <w:sz w:val="24"/>
+          <w:szCs w:val="24"/>
+        </w:rPr>
+        <w:t>The dispatcher’s home page has only two modules. One is the police module, which can be used to call the police in case of an incident. The view driver’s table is used to view the registered drivers in the system and view their details. It also has a navigation bar that has two links one to the dispatcher’s profile and a log out button.</w:t>
+      </w:r>
+    </w:p>
+    <w:p>
+      <w:pPr>
+        <w:spacing w:line="360" w:lineRule="auto"/>
+        <w:rPr>
+          <w:rFonts w:ascii="Times New Roman" w:eastAsia="Times New Roman" w:hAnsi="Times New Roman" w:cs="Times New Roman"/>
+          <w:b/>
+          <w:color w:val="000000" w:themeColor="text1"/>
+          <w:sz w:val="24"/>
+          <w:szCs w:val="24"/>
+        </w:rPr>
+      </w:pPr>
+      <w:r>
+        <w:rPr>
+          <w:rFonts w:ascii="Times New Roman" w:eastAsia="Times New Roman" w:hAnsi="Times New Roman" w:cs="Times New Roman"/>
+          <w:b/>
+          <w:color w:val="000000" w:themeColor="text1"/>
+          <w:sz w:val="24"/>
+          <w:szCs w:val="24"/>
+        </w:rPr>
+        <w:t>6.2.7 Driver’s and Dispatcher’s profile page.</w:t>
+      </w:r>
+    </w:p>
+    <w:p>
+      <w:pPr>
+        <w:spacing w:line="360" w:lineRule="auto"/>
+        <w:rPr>
+          <w:rFonts w:ascii="Times New Roman" w:eastAsia="Times New Roman" w:hAnsi="Times New Roman" w:cs="Times New Roman"/>
+          <w:color w:val="000000" w:themeColor="text1"/>
+          <w:sz w:val="24"/>
+          <w:szCs w:val="24"/>
+        </w:rPr>
+      </w:pPr>
+      <w:r>
+        <w:rPr>
+          <w:rFonts w:ascii="Times New Roman" w:eastAsia="Times New Roman" w:hAnsi="Times New Roman" w:cs="Times New Roman"/>
+          <w:color w:val="000000" w:themeColor="text1"/>
+          <w:sz w:val="24"/>
+          <w:szCs w:val="24"/>
+        </w:rPr>
+        <w:t>This page is used to by both the driver and dispatcher to edit their details. The dispatcher can edit their name, email, phone number and password. The Driver can edit their own details and the taxi they have.</w:t>
+      </w:r>
+    </w:p>
+    <w:p>
+      <w:pPr>
+        <w:spacing w:line="360" w:lineRule="auto"/>
+        <w:rPr>
+          <w:rFonts w:ascii="Times New Roman" w:eastAsia="Times New Roman" w:hAnsi="Times New Roman" w:cs="Times New Roman"/>
+          <w:color w:val="000000" w:themeColor="text1"/>
+          <w:sz w:val="24"/>
+          <w:szCs w:val="24"/>
+        </w:rPr>
+      </w:pPr>
+      <w:r>
+        <w:rPr>
+          <w:rFonts w:ascii="Times New Roman" w:eastAsia="Times New Roman" w:hAnsi="Times New Roman" w:cs="Times New Roman"/>
+          <w:b/>
+          <w:color w:val="000000" w:themeColor="text1"/>
+          <w:sz w:val="24"/>
+          <w:szCs w:val="24"/>
+        </w:rPr>
+        <w:t>6.3 Test plan</w:t>
+      </w:r>
+      <w:r>
+        <w:rPr>
+          <w:rFonts w:ascii="Times New Roman" w:eastAsia="Times New Roman" w:hAnsi="Times New Roman" w:cs="Times New Roman"/>
+          <w:color w:val="000000" w:themeColor="text1"/>
+          <w:sz w:val="24"/>
+          <w:szCs w:val="24"/>
+        </w:rPr>
+        <w:t xml:space="preserve"> </w:t>
+      </w:r>
     </w:p>
     <w:sectPr>
       <w:pgSz w:w="12240" w:h="15840"/>
@@ -9469,7 +9986,7 @@
 </file>
 
 <file path=customXml/itemProps1.xml><?xml version="1.0" encoding="utf-8"?>
-<ds:datastoreItem xmlns:ds="http://schemas.openxmlformats.org/officeDocument/2006/customXml" ds:itemID="{AC507C03-8A89-4E6C-8033-A692F733EC85}">
+<ds:datastoreItem xmlns:ds="http://schemas.openxmlformats.org/officeDocument/2006/customXml" ds:itemID="{DE337054-BCE1-47B6-AFB3-A960CD1F35F1}">
   <ds:schemaRefs>
     <ds:schemaRef ds:uri="http://schemas.openxmlformats.org/officeDocument/2006/bibliography"/>
   </ds:schemaRefs>

</xml_diff>

<commit_message>
documentation is a work in progress
</commit_message>
<xml_diff>
--- a/Project Proposal.docx
+++ b/Project Proposal.docx
@@ -7,20 +7,33 @@
         <w:spacing w:before="200" w:after="0" w:line="360" w:lineRule="auto"/>
         <w:rPr>
           <w:rFonts w:ascii="Times New Roman" w:eastAsia="Times New Roman" w:hAnsi="Times New Roman" w:cs="Times New Roman"/>
-          <w:color w:val="000000" w:themeColor="text1"/>
-          <w:sz w:val="24"/>
-          <w:szCs w:val="24"/>
-        </w:rPr>
-      </w:pPr>
-      <w:r>
-        <w:rPr>
-          <w:rFonts w:ascii="Times New Roman" w:eastAsia="Times New Roman" w:hAnsi="Times New Roman" w:cs="Times New Roman"/>
           <w:b/>
           <w:bCs/>
           <w:color w:val="000000" w:themeColor="text1"/>
           <w:sz w:val="24"/>
           <w:szCs w:val="24"/>
         </w:rPr>
+      </w:pPr>
+    </w:p>
+    <w:p>
+      <w:pPr>
+        <w:spacing w:before="200" w:after="0" w:line="360" w:lineRule="auto"/>
+        <w:rPr>
+          <w:rFonts w:ascii="Times New Roman" w:eastAsia="Times New Roman" w:hAnsi="Times New Roman" w:cs="Times New Roman"/>
+          <w:color w:val="000000" w:themeColor="text1"/>
+          <w:sz w:val="24"/>
+          <w:szCs w:val="24"/>
+        </w:rPr>
+      </w:pPr>
+      <w:r>
+        <w:rPr>
+          <w:rFonts w:ascii="Times New Roman" w:eastAsia="Times New Roman" w:hAnsi="Times New Roman" w:cs="Times New Roman"/>
+          <w:b/>
+          <w:bCs/>
+          <w:color w:val="000000" w:themeColor="text1"/>
+          <w:sz w:val="24"/>
+          <w:szCs w:val="24"/>
+        </w:rPr>
         <w:t>CHAPTER 1 – INTRODUCTION</w:t>
       </w:r>
     </w:p>
@@ -63,7 +76,25 @@
           <w:sz w:val="24"/>
           <w:szCs w:val="24"/>
         </w:rPr>
-        <w:t>Taxi Business is as old as Nairobi itself. Before the advent of technology and mergence if taxi hailing, numerous taxi companies were operating in Nairobi Kenya. A taxi, also known as a cab or a taxicab, is a type of vehicle for hire with a driver, used by a single passenger or small group of passengers, often for a non-shared ride. A taxicab conveys passengers between locations of their choice. This differs from public transport where the pick-up and drop-off locations are decided by the service provider, not by the customers, although demand responsive transport and shared taxis provide a hybrid bus/taxi mode.</w:t>
+        <w:t xml:space="preserve">Taxi Business is as old as Nairobi itself. Before the advent of technology and </w:t>
+      </w:r>
+      <w:r>
+        <w:rPr>
+          <w:rFonts w:ascii="Times New Roman" w:eastAsia="Times New Roman" w:hAnsi="Times New Roman" w:cs="Times New Roman"/>
+          <w:color w:val="000000" w:themeColor="text1"/>
+          <w:sz w:val="24"/>
+          <w:szCs w:val="24"/>
+        </w:rPr>
+        <w:t>emergence o</w:t>
+      </w:r>
+      <w:r>
+        <w:rPr>
+          <w:rFonts w:ascii="Times New Roman" w:eastAsia="Times New Roman" w:hAnsi="Times New Roman" w:cs="Times New Roman"/>
+          <w:color w:val="000000" w:themeColor="text1"/>
+          <w:sz w:val="24"/>
+          <w:szCs w:val="24"/>
+        </w:rPr>
+        <w:t>f taxi hailing, numerous taxi companies were operating in Nairobi Kenya. A taxi, also known as a cab or a taxicab, is a type of vehicle for hire with a driver, used by a single passenger or small group of passengers, often for a non-shared ride. A taxicab conveys passengers between locations of their choice. This differs from public transport where the pick-up and drop-off locations are decided by the service provider, not by the customers, although demand responsive transport and shared taxis provide a hybrid bus/taxi mode.</w:t>
       </w:r>
     </w:p>
     <w:p>
@@ -85,17 +116,15 @@
         </w:rPr>
         <w:t>There are four distinct forms of taxicab, which can be identified by slightly differing</w:t>
       </w:r>
-    </w:p>
-    <w:p>
-      <w:pPr>
-        <w:spacing w:before="200" w:after="0" w:line="360" w:lineRule="auto"/>
-        <w:rPr>
-          <w:rFonts w:ascii="Times New Roman" w:eastAsia="Times New Roman" w:hAnsi="Times New Roman" w:cs="Times New Roman"/>
-          <w:color w:val="000000" w:themeColor="text1"/>
-          <w:sz w:val="24"/>
-          <w:szCs w:val="24"/>
-        </w:rPr>
-      </w:pPr>
+      <w:r>
+        <w:rPr>
+          <w:rFonts w:ascii="Times New Roman" w:eastAsia="Times New Roman" w:hAnsi="Times New Roman" w:cs="Times New Roman"/>
+          <w:color w:val="000000" w:themeColor="text1"/>
+          <w:sz w:val="24"/>
+          <w:szCs w:val="24"/>
+        </w:rPr>
+        <w:t xml:space="preserve"> </w:t>
+      </w:r>
       <w:r>
         <w:rPr>
           <w:rFonts w:ascii="Times New Roman" w:eastAsia="Times New Roman" w:hAnsi="Times New Roman" w:cs="Times New Roman"/>
@@ -125,17 +154,15 @@
         </w:rPr>
         <w:t>• Hackney carriages, also known as public hire, hailed or street taxis, licensed for</w:t>
       </w:r>
-    </w:p>
-    <w:p>
-      <w:pPr>
-        <w:spacing w:before="200" w:after="0" w:line="360" w:lineRule="auto"/>
-        <w:rPr>
-          <w:rFonts w:ascii="Times New Roman" w:eastAsia="Times New Roman" w:hAnsi="Times New Roman" w:cs="Times New Roman"/>
-          <w:color w:val="000000" w:themeColor="text1"/>
-          <w:sz w:val="24"/>
-          <w:szCs w:val="24"/>
-        </w:rPr>
-      </w:pPr>
+      <w:r>
+        <w:rPr>
+          <w:rFonts w:ascii="Times New Roman" w:eastAsia="Times New Roman" w:hAnsi="Times New Roman" w:cs="Times New Roman"/>
+          <w:color w:val="000000" w:themeColor="text1"/>
+          <w:sz w:val="24"/>
+          <w:szCs w:val="24"/>
+        </w:rPr>
+        <w:t xml:space="preserve"> </w:t>
+      </w:r>
       <w:r>
         <w:rPr>
           <w:rFonts w:ascii="Times New Roman" w:eastAsia="Times New Roman" w:hAnsi="Times New Roman" w:cs="Times New Roman"/>
@@ -145,6 +172,15 @@
         </w:rPr>
         <w:t>hailing throughout communities</w:t>
       </w:r>
+      <w:r>
+        <w:rPr>
+          <w:rFonts w:ascii="Times New Roman" w:eastAsia="Times New Roman" w:hAnsi="Times New Roman" w:cs="Times New Roman"/>
+          <w:color w:val="000000" w:themeColor="text1"/>
+          <w:sz w:val="24"/>
+          <w:szCs w:val="24"/>
+        </w:rPr>
+        <w:t>.</w:t>
+      </w:r>
     </w:p>
     <w:p>
       <w:pPr>
@@ -165,17 +201,15 @@
         </w:rPr>
         <w:t>• Private hire vehicles, also known as minicabs or private hire taxis, licensed for</w:t>
       </w:r>
-    </w:p>
-    <w:p>
-      <w:pPr>
-        <w:spacing w:before="200" w:after="0" w:line="360" w:lineRule="auto"/>
-        <w:rPr>
-          <w:rFonts w:ascii="Times New Roman" w:eastAsia="Times New Roman" w:hAnsi="Times New Roman" w:cs="Times New Roman"/>
-          <w:color w:val="000000" w:themeColor="text1"/>
-          <w:sz w:val="24"/>
-          <w:szCs w:val="24"/>
-        </w:rPr>
-      </w:pPr>
+      <w:r>
+        <w:rPr>
+          <w:rFonts w:ascii="Times New Roman" w:eastAsia="Times New Roman" w:hAnsi="Times New Roman" w:cs="Times New Roman"/>
+          <w:color w:val="000000" w:themeColor="text1"/>
+          <w:sz w:val="24"/>
+          <w:szCs w:val="24"/>
+        </w:rPr>
+        <w:t xml:space="preserve"> </w:t>
+      </w:r>
       <w:r>
         <w:rPr>
           <w:rFonts w:ascii="Times New Roman" w:eastAsia="Times New Roman" w:hAnsi="Times New Roman" w:cs="Times New Roman"/>
@@ -185,6 +219,15 @@
         </w:rPr>
         <w:t>pre-booking only</w:t>
       </w:r>
+      <w:r>
+        <w:rPr>
+          <w:rFonts w:ascii="Times New Roman" w:eastAsia="Times New Roman" w:hAnsi="Times New Roman" w:cs="Times New Roman"/>
+          <w:color w:val="000000" w:themeColor="text1"/>
+          <w:sz w:val="24"/>
+          <w:szCs w:val="24"/>
+        </w:rPr>
+        <w:t>.</w:t>
+      </w:r>
     </w:p>
     <w:p>
       <w:pPr>
@@ -205,25 +248,23 @@
         </w:rPr>
         <w:t>• Taxi Buses, also come in many variations throughout the developing</w:t>
       </w:r>
-    </w:p>
-    <w:p>
-      <w:pPr>
-        <w:spacing w:before="200" w:after="0" w:line="360" w:lineRule="auto"/>
-        <w:rPr>
-          <w:rFonts w:ascii="Times New Roman" w:eastAsia="Times New Roman" w:hAnsi="Times New Roman" w:cs="Times New Roman"/>
-          <w:color w:val="000000" w:themeColor="text1"/>
-          <w:sz w:val="24"/>
-          <w:szCs w:val="24"/>
-        </w:rPr>
-      </w:pPr>
-      <w:r>
-        <w:rPr>
-          <w:rFonts w:ascii="Times New Roman" w:eastAsia="Times New Roman" w:hAnsi="Times New Roman" w:cs="Times New Roman"/>
-          <w:color w:val="000000" w:themeColor="text1"/>
-          <w:sz w:val="24"/>
-          <w:szCs w:val="24"/>
-        </w:rPr>
-        <w:t>Countries</w:t>
+      <w:r>
+        <w:rPr>
+          <w:rFonts w:ascii="Times New Roman" w:eastAsia="Times New Roman" w:hAnsi="Times New Roman" w:cs="Times New Roman"/>
+          <w:color w:val="000000" w:themeColor="text1"/>
+          <w:sz w:val="24"/>
+          <w:szCs w:val="24"/>
+        </w:rPr>
+        <w:t xml:space="preserve"> c</w:t>
+      </w:r>
+      <w:r>
+        <w:rPr>
+          <w:rFonts w:ascii="Times New Roman" w:eastAsia="Times New Roman" w:hAnsi="Times New Roman" w:cs="Times New Roman"/>
+          <w:color w:val="000000" w:themeColor="text1"/>
+          <w:sz w:val="24"/>
+          <w:szCs w:val="24"/>
+        </w:rPr>
+        <w:t>ountries</w:t>
       </w:r>
       <w:r>
         <w:rPr>
@@ -234,17 +275,15 @@
         </w:rPr>
         <w:t xml:space="preserve"> as jitneys or jeepney, operating on pre-set routes typified by multiple</w:t>
       </w:r>
-    </w:p>
-    <w:p>
-      <w:pPr>
-        <w:spacing w:before="200" w:after="0" w:line="360" w:lineRule="auto"/>
-        <w:rPr>
-          <w:rFonts w:ascii="Times New Roman" w:eastAsia="Times New Roman" w:hAnsi="Times New Roman" w:cs="Times New Roman"/>
-          <w:color w:val="000000" w:themeColor="text1"/>
-          <w:sz w:val="24"/>
-          <w:szCs w:val="24"/>
-        </w:rPr>
-      </w:pPr>
+      <w:r>
+        <w:rPr>
+          <w:rFonts w:ascii="Times New Roman" w:eastAsia="Times New Roman" w:hAnsi="Times New Roman" w:cs="Times New Roman"/>
+          <w:color w:val="000000" w:themeColor="text1"/>
+          <w:sz w:val="24"/>
+          <w:szCs w:val="24"/>
+        </w:rPr>
+        <w:t xml:space="preserve"> </w:t>
+      </w:r>
       <w:r>
         <w:rPr>
           <w:rFonts w:ascii="Times New Roman" w:eastAsia="Times New Roman" w:hAnsi="Times New Roman" w:cs="Times New Roman"/>
@@ -253,6 +292,15 @@
           <w:szCs w:val="24"/>
         </w:rPr>
         <w:t>stops and multiple independent passengers</w:t>
+      </w:r>
+      <w:r>
+        <w:rPr>
+          <w:rFonts w:ascii="Times New Roman" w:eastAsia="Times New Roman" w:hAnsi="Times New Roman" w:cs="Times New Roman"/>
+          <w:color w:val="000000" w:themeColor="text1"/>
+          <w:sz w:val="24"/>
+          <w:szCs w:val="24"/>
+        </w:rPr>
+        <w:t>.</w:t>
       </w:r>
     </w:p>
     <w:p>
@@ -393,7 +441,25 @@
           <w:sz w:val="24"/>
           <w:szCs w:val="24"/>
         </w:rPr>
-        <w:t xml:space="preserve">The ride-hailing companies like Uber, Little cab, </w:t>
+        <w:t>The r</w:t>
+      </w:r>
+      <w:r>
+        <w:rPr>
+          <w:rFonts w:ascii="Times New Roman" w:eastAsia="Times New Roman" w:hAnsi="Times New Roman" w:cs="Times New Roman"/>
+          <w:color w:val="000000" w:themeColor="text1"/>
+          <w:sz w:val="24"/>
+          <w:szCs w:val="24"/>
+        </w:rPr>
+        <w:t>ide-hailing companies like Bolt,</w:t>
+      </w:r>
+      <w:r>
+        <w:rPr>
+          <w:rFonts w:ascii="Times New Roman" w:eastAsia="Times New Roman" w:hAnsi="Times New Roman" w:cs="Times New Roman"/>
+          <w:color w:val="000000" w:themeColor="text1"/>
+          <w:sz w:val="24"/>
+          <w:szCs w:val="24"/>
+        </w:rPr>
+        <w:t xml:space="preserve"> Little cab, </w:t>
       </w:r>
       <w:r>
         <w:rPr>
@@ -453,7 +519,52 @@
           <w:sz w:val="24"/>
           <w:szCs w:val="24"/>
         </w:rPr>
-        <w:t>The taxi driver's security system's main aim is to create a platform where drivers will constantly update the activities involved while picking up and driving their customer to their destination. It will have its own meter payment system where the user will be charged based on the distance they travelled and the driver will receive the full amount with no remittance involved. </w:t>
+        <w:t>The taxi driver</w:t>
+      </w:r>
+      <w:r>
+        <w:rPr>
+          <w:rFonts w:ascii="Times New Roman" w:eastAsia="Times New Roman" w:hAnsi="Times New Roman" w:cs="Times New Roman"/>
+          <w:color w:val="000000" w:themeColor="text1"/>
+          <w:sz w:val="24"/>
+          <w:szCs w:val="24"/>
+        </w:rPr>
+        <w:t>'s security system's main aim was</w:t>
+      </w:r>
+      <w:r>
+        <w:rPr>
+          <w:rFonts w:ascii="Times New Roman" w:eastAsia="Times New Roman" w:hAnsi="Times New Roman" w:cs="Times New Roman"/>
+          <w:color w:val="000000" w:themeColor="text1"/>
+          <w:sz w:val="24"/>
+          <w:szCs w:val="24"/>
+        </w:rPr>
+        <w:t xml:space="preserve"> to crea</w:t>
+      </w:r>
+      <w:r>
+        <w:rPr>
+          <w:rFonts w:ascii="Times New Roman" w:eastAsia="Times New Roman" w:hAnsi="Times New Roman" w:cs="Times New Roman"/>
+          <w:color w:val="000000" w:themeColor="text1"/>
+          <w:sz w:val="24"/>
+          <w:szCs w:val="24"/>
+        </w:rPr>
+        <w:t>te a platform where drivers would</w:t>
+      </w:r>
+      <w:r>
+        <w:rPr>
+          <w:rFonts w:ascii="Times New Roman" w:eastAsia="Times New Roman" w:hAnsi="Times New Roman" w:cs="Times New Roman"/>
+          <w:color w:val="000000" w:themeColor="text1"/>
+          <w:sz w:val="24"/>
+          <w:szCs w:val="24"/>
+        </w:rPr>
+        <w:t xml:space="preserve"> constantly update the activities involved while picking up and driving their custom</w:t>
+      </w:r>
+      <w:r>
+        <w:rPr>
+          <w:rFonts w:ascii="Times New Roman" w:eastAsia="Times New Roman" w:hAnsi="Times New Roman" w:cs="Times New Roman"/>
+          <w:color w:val="000000" w:themeColor="text1"/>
+          <w:sz w:val="24"/>
+          <w:szCs w:val="24"/>
+        </w:rPr>
+        <w:t xml:space="preserve">er to their destination. </w:t>
       </w:r>
     </w:p>
     <w:p>
@@ -491,54 +602,99 @@
           <w:sz w:val="24"/>
           <w:szCs w:val="24"/>
         </w:rPr>
-        <w:t xml:space="preserve"> simplicity would enable and ensure that the drivers are able to use the system without straining and ensuring fast responses from the police. The interface of the system which only requires registration of the user and he/she can use it at simple touch of the button.</w:t>
-      </w:r>
-    </w:p>
-    <w:p>
-      <w:pPr>
-        <w:spacing w:before="200" w:after="0" w:line="360" w:lineRule="auto"/>
-        <w:rPr>
-          <w:rFonts w:ascii="Times New Roman" w:eastAsia="Times New Roman" w:hAnsi="Times New Roman" w:cs="Times New Roman"/>
-          <w:color w:val="000000" w:themeColor="text1"/>
-          <w:sz w:val="24"/>
-          <w:szCs w:val="24"/>
-        </w:rPr>
-      </w:pPr>
-      <w:r>
-        <w:rPr>
-          <w:rFonts w:ascii="Times New Roman" w:eastAsia="Times New Roman" w:hAnsi="Times New Roman" w:cs="Times New Roman"/>
-          <w:color w:val="000000" w:themeColor="text1"/>
-          <w:sz w:val="24"/>
-          <w:szCs w:val="24"/>
-        </w:rPr>
-        <w:t>Within a time frame of 6 weeks development of a website that will have backend for the dispatcher and frontend part for the driver</w:t>
-      </w:r>
-      <w:r>
-        <w:rPr>
-          <w:rFonts w:ascii="Times New Roman" w:eastAsia="Times New Roman" w:hAnsi="Times New Roman" w:cs="Times New Roman"/>
-          <w:color w:val="000000" w:themeColor="text1"/>
-          <w:sz w:val="24"/>
-          <w:szCs w:val="24"/>
-        </w:rPr>
-        <w:t>...</w:t>
-      </w:r>
-      <w:r>
-        <w:rPr>
-          <w:rFonts w:ascii="Times New Roman" w:eastAsia="Times New Roman" w:hAnsi="Times New Roman" w:cs="Times New Roman"/>
-          <w:color w:val="000000" w:themeColor="text1"/>
-          <w:sz w:val="24"/>
-          <w:szCs w:val="24"/>
-        </w:rPr>
-        <w:t>  It</w:t>
-      </w:r>
-      <w:r>
-        <w:rPr>
-          <w:rFonts w:ascii="Times New Roman" w:eastAsia="Times New Roman" w:hAnsi="Times New Roman" w:cs="Times New Roman"/>
-          <w:color w:val="000000" w:themeColor="text1"/>
-          <w:sz w:val="24"/>
-          <w:szCs w:val="24"/>
-        </w:rPr>
-        <w:t> aims</w:t>
+        <w:t xml:space="preserve"> simplicity was to</w:t>
+      </w:r>
+      <w:r>
+        <w:rPr>
+          <w:rFonts w:ascii="Times New Roman" w:eastAsia="Times New Roman" w:hAnsi="Times New Roman" w:cs="Times New Roman"/>
+          <w:color w:val="000000" w:themeColor="text1"/>
+          <w:sz w:val="24"/>
+          <w:szCs w:val="24"/>
+        </w:rPr>
+        <w:t xml:space="preserve"> enable and ensure that the drivers are able to use the system without straining and ensuring fast responses from the police. The interface of the system which only requires registration of the user and </w:t>
+      </w:r>
+      <w:r>
+        <w:rPr>
+          <w:rFonts w:ascii="Times New Roman" w:eastAsia="Times New Roman" w:hAnsi="Times New Roman" w:cs="Times New Roman"/>
+          <w:color w:val="000000" w:themeColor="text1"/>
+          <w:sz w:val="24"/>
+          <w:szCs w:val="24"/>
+        </w:rPr>
+        <w:t>the driver</w:t>
+      </w:r>
+      <w:r>
+        <w:rPr>
+          <w:rFonts w:ascii="Times New Roman" w:eastAsia="Times New Roman" w:hAnsi="Times New Roman" w:cs="Times New Roman"/>
+          <w:color w:val="000000" w:themeColor="text1"/>
+          <w:sz w:val="24"/>
+          <w:szCs w:val="24"/>
+        </w:rPr>
+        <w:t xml:space="preserve"> can use it at simple touch of the button.</w:t>
+      </w:r>
+    </w:p>
+    <w:p>
+      <w:pPr>
+        <w:spacing w:before="200" w:after="0" w:line="360" w:lineRule="auto"/>
+        <w:rPr>
+          <w:rFonts w:ascii="Times New Roman" w:eastAsia="Times New Roman" w:hAnsi="Times New Roman" w:cs="Times New Roman"/>
+          <w:color w:val="000000" w:themeColor="text1"/>
+          <w:sz w:val="24"/>
+          <w:szCs w:val="24"/>
+        </w:rPr>
+      </w:pPr>
+      <w:r>
+        <w:rPr>
+          <w:rFonts w:ascii="Times New Roman" w:eastAsia="Times New Roman" w:hAnsi="Times New Roman" w:cs="Times New Roman"/>
+          <w:color w:val="000000" w:themeColor="text1"/>
+          <w:sz w:val="24"/>
+          <w:szCs w:val="24"/>
+        </w:rPr>
+        <w:t xml:space="preserve">Within a time frame of 6 weeks development of a website that </w:t>
+      </w:r>
+      <w:r>
+        <w:rPr>
+          <w:rFonts w:ascii="Times New Roman" w:eastAsia="Times New Roman" w:hAnsi="Times New Roman" w:cs="Times New Roman"/>
+          <w:color w:val="000000" w:themeColor="text1"/>
+          <w:sz w:val="24"/>
+          <w:szCs w:val="24"/>
+        </w:rPr>
+        <w:t xml:space="preserve">has a </w:t>
+      </w:r>
+      <w:r>
+        <w:rPr>
+          <w:rFonts w:ascii="Times New Roman" w:eastAsia="Times New Roman" w:hAnsi="Times New Roman" w:cs="Times New Roman"/>
+          <w:color w:val="000000" w:themeColor="text1"/>
+          <w:sz w:val="24"/>
+          <w:szCs w:val="24"/>
+        </w:rPr>
+        <w:t>backend for the dispatcher and frontend part for the driver</w:t>
+      </w:r>
+      <w:r>
+        <w:rPr>
+          <w:rFonts w:ascii="Times New Roman" w:eastAsia="Times New Roman" w:hAnsi="Times New Roman" w:cs="Times New Roman"/>
+          <w:color w:val="000000" w:themeColor="text1"/>
+          <w:sz w:val="24"/>
+          <w:szCs w:val="24"/>
+        </w:rPr>
+        <w:t xml:space="preserve"> was developed.</w:t>
+      </w:r>
+      <w:r>
+        <w:rPr>
+          <w:rFonts w:ascii="Times New Roman" w:eastAsia="Times New Roman" w:hAnsi="Times New Roman" w:cs="Times New Roman"/>
+          <w:color w:val="000000" w:themeColor="text1"/>
+          <w:sz w:val="24"/>
+          <w:szCs w:val="24"/>
+        </w:rPr>
+        <w:t xml:space="preserve"> It</w:t>
+      </w:r>
+      <w:r>
+        <w:rPr>
+          <w:rFonts w:ascii="Times New Roman" w:eastAsia="Times New Roman" w:hAnsi="Times New Roman" w:cs="Times New Roman"/>
+          <w:color w:val="000000" w:themeColor="text1"/>
+          <w:sz w:val="24"/>
+          <w:szCs w:val="24"/>
+        </w:rPr>
+        <w:t> aimed</w:t>
       </w:r>
       <w:r>
         <w:rPr>
@@ -600,25 +756,70 @@
           <w:sz w:val="24"/>
           <w:szCs w:val="24"/>
         </w:rPr>
-        <w:t xml:space="preserve">The main objective of this project is to enable the taxi drivers to keep themselves safe with the help of the police. It will aim the driver to conveniently and periodically update his whereabouts, the clients he/she is driving and to receive payment from their client without any </w:t>
-      </w:r>
-      <w:r>
-        <w:rPr>
-          <w:rFonts w:ascii="Times New Roman" w:eastAsia="Times New Roman" w:hAnsi="Times New Roman" w:cs="Times New Roman"/>
-          <w:color w:val="000000" w:themeColor="text1"/>
-          <w:sz w:val="24"/>
-          <w:szCs w:val="24"/>
-        </w:rPr>
-        <w:t>tussle</w:t>
-      </w:r>
-      <w:r>
-        <w:rPr>
-          <w:rFonts w:ascii="Times New Roman" w:eastAsia="Times New Roman" w:hAnsi="Times New Roman" w:cs="Times New Roman"/>
-          <w:color w:val="000000" w:themeColor="text1"/>
-          <w:sz w:val="24"/>
-          <w:szCs w:val="24"/>
-        </w:rPr>
-        <w:t>.</w:t>
+        <w:t>The m</w:t>
+      </w:r>
+      <w:r>
+        <w:rPr>
+          <w:rFonts w:ascii="Times New Roman" w:eastAsia="Times New Roman" w:hAnsi="Times New Roman" w:cs="Times New Roman"/>
+          <w:color w:val="000000" w:themeColor="text1"/>
+          <w:sz w:val="24"/>
+          <w:szCs w:val="24"/>
+        </w:rPr>
+        <w:t>ain objective of this project was</w:t>
+      </w:r>
+      <w:r>
+        <w:rPr>
+          <w:rFonts w:ascii="Times New Roman" w:eastAsia="Times New Roman" w:hAnsi="Times New Roman" w:cs="Times New Roman"/>
+          <w:color w:val="000000" w:themeColor="text1"/>
+          <w:sz w:val="24"/>
+          <w:szCs w:val="24"/>
+        </w:rPr>
+        <w:t xml:space="preserve"> to enable the taxi drivers to keep themselves safe wi</w:t>
+      </w:r>
+      <w:r>
+        <w:rPr>
+          <w:rFonts w:ascii="Times New Roman" w:eastAsia="Times New Roman" w:hAnsi="Times New Roman" w:cs="Times New Roman"/>
+          <w:color w:val="000000" w:themeColor="text1"/>
+          <w:sz w:val="24"/>
+          <w:szCs w:val="24"/>
+        </w:rPr>
+        <w:t xml:space="preserve">th the help of the police. It </w:t>
+      </w:r>
+      <w:r>
+        <w:rPr>
+          <w:rFonts w:ascii="Times New Roman" w:eastAsia="Times New Roman" w:hAnsi="Times New Roman" w:cs="Times New Roman"/>
+          <w:color w:val="000000" w:themeColor="text1"/>
+          <w:sz w:val="24"/>
+          <w:szCs w:val="24"/>
+        </w:rPr>
+        <w:t>aim</w:t>
+      </w:r>
+      <w:r>
+        <w:rPr>
+          <w:rFonts w:ascii="Times New Roman" w:eastAsia="Times New Roman" w:hAnsi="Times New Roman" w:cs="Times New Roman"/>
+          <w:color w:val="000000" w:themeColor="text1"/>
+          <w:sz w:val="24"/>
+          <w:szCs w:val="24"/>
+        </w:rPr>
+        <w:t>ed</w:t>
+      </w:r>
+      <w:r>
+        <w:rPr>
+          <w:rFonts w:ascii="Times New Roman" w:eastAsia="Times New Roman" w:hAnsi="Times New Roman" w:cs="Times New Roman"/>
+          <w:color w:val="000000" w:themeColor="text1"/>
+          <w:sz w:val="24"/>
+          <w:szCs w:val="24"/>
+        </w:rPr>
+        <w:t xml:space="preserve"> the driver to conveniently and periodically update his whereabouts, the clients </w:t>
+      </w:r>
+      <w:r>
+        <w:rPr>
+          <w:rFonts w:ascii="Times New Roman" w:eastAsia="Times New Roman" w:hAnsi="Times New Roman" w:cs="Times New Roman"/>
+          <w:color w:val="000000" w:themeColor="text1"/>
+          <w:sz w:val="24"/>
+          <w:szCs w:val="24"/>
+        </w:rPr>
+        <w:t>they are driving.</w:t>
       </w:r>
     </w:p>
     <w:p>
@@ -714,7 +915,25 @@
           <w:sz w:val="24"/>
           <w:szCs w:val="24"/>
         </w:rPr>
-        <w:t>Build my credibility - This research and project will provide me with a good foundation upon which I can develop my thoughts and ideas</w:t>
+        <w:t>Build my credibility - This research and project provide</w:t>
+      </w:r>
+      <w:r>
+        <w:rPr>
+          <w:rFonts w:ascii="Times New Roman" w:eastAsia="Times New Roman" w:hAnsi="Times New Roman" w:cs="Times New Roman"/>
+          <w:color w:val="000000" w:themeColor="text1"/>
+          <w:sz w:val="24"/>
+          <w:szCs w:val="24"/>
+        </w:rPr>
+        <w:t>d</w:t>
+      </w:r>
+      <w:r>
+        <w:rPr>
+          <w:rFonts w:ascii="Times New Roman" w:eastAsia="Times New Roman" w:hAnsi="Times New Roman" w:cs="Times New Roman"/>
+          <w:color w:val="000000" w:themeColor="text1"/>
+          <w:sz w:val="24"/>
+          <w:szCs w:val="24"/>
+        </w:rPr>
+        <w:t xml:space="preserve"> me with a good foundation upon which I can develop my thoughts and ideas</w:t>
       </w:r>
     </w:p>
     <w:p>
@@ -739,7 +958,34 @@
           <w:sz w:val="24"/>
           <w:szCs w:val="24"/>
         </w:rPr>
-        <w:t>Sparks connections - It will help me communicate better with others and convey why I pursue things.</w:t>
+        <w:t>Sparks connections - It</w:t>
+      </w:r>
+      <w:r>
+        <w:rPr>
+          <w:rFonts w:ascii="Times New Roman" w:eastAsia="Times New Roman" w:hAnsi="Times New Roman" w:cs="Times New Roman"/>
+          <w:color w:val="000000" w:themeColor="text1"/>
+          <w:sz w:val="24"/>
+          <w:szCs w:val="24"/>
+        </w:rPr>
+        <w:t xml:space="preserve"> help</w:t>
+      </w:r>
+      <w:r>
+        <w:rPr>
+          <w:rFonts w:ascii="Times New Roman" w:eastAsia="Times New Roman" w:hAnsi="Times New Roman" w:cs="Times New Roman"/>
+          <w:color w:val="000000" w:themeColor="text1"/>
+          <w:sz w:val="24"/>
+          <w:szCs w:val="24"/>
+        </w:rPr>
+        <w:t>ed</w:t>
+      </w:r>
+      <w:r>
+        <w:rPr>
+          <w:rFonts w:ascii="Times New Roman" w:eastAsia="Times New Roman" w:hAnsi="Times New Roman" w:cs="Times New Roman"/>
+          <w:color w:val="000000" w:themeColor="text1"/>
+          <w:sz w:val="24"/>
+          <w:szCs w:val="24"/>
+        </w:rPr>
+        <w:t xml:space="preserve"> me communicate better with others and convey why I pursue things.</w:t>
       </w:r>
     </w:p>
     <w:p>
@@ -764,7 +1010,34 @@
           <w:sz w:val="24"/>
           <w:szCs w:val="24"/>
         </w:rPr>
-        <w:t xml:space="preserve">Encourage curiosity - It will help me spark curiosity as it will encourage me to explore and gain deeper insights into this subject </w:t>
+        <w:t xml:space="preserve">Encourage curiosity – It </w:t>
+      </w:r>
+      <w:r>
+        <w:rPr>
+          <w:rFonts w:ascii="Times New Roman" w:eastAsia="Times New Roman" w:hAnsi="Times New Roman" w:cs="Times New Roman"/>
+          <w:color w:val="000000" w:themeColor="text1"/>
+          <w:sz w:val="24"/>
+          <w:szCs w:val="24"/>
+        </w:rPr>
+        <w:t>help</w:t>
+      </w:r>
+      <w:r>
+        <w:rPr>
+          <w:rFonts w:ascii="Times New Roman" w:eastAsia="Times New Roman" w:hAnsi="Times New Roman" w:cs="Times New Roman"/>
+          <w:color w:val="000000" w:themeColor="text1"/>
+          <w:sz w:val="24"/>
+          <w:szCs w:val="24"/>
+        </w:rPr>
+        <w:t>ed</w:t>
+      </w:r>
+      <w:r>
+        <w:rPr>
+          <w:rFonts w:ascii="Times New Roman" w:eastAsia="Times New Roman" w:hAnsi="Times New Roman" w:cs="Times New Roman"/>
+          <w:color w:val="000000" w:themeColor="text1"/>
+          <w:sz w:val="24"/>
+          <w:szCs w:val="24"/>
+        </w:rPr>
+        <w:t xml:space="preserve"> me spark curiosity as it will encourage me to explore and gain deeper insights into this subject </w:t>
       </w:r>
       <w:r>
         <w:rPr>
@@ -819,7 +1092,29 @@
           <w:szCs w:val="24"/>
           <w:shd w:val="clear" w:color="auto" w:fill="FFFFFF"/>
         </w:rPr>
-        <w:t>Learn through the project this is inclusive of the literature review.</w:t>
+        <w:t>Learn</w:t>
+      </w:r>
+      <w:r>
+        <w:rPr>
+          <w:rFonts w:ascii="Times New Roman" w:eastAsia="Times New Roman" w:hAnsi="Times New Roman" w:cs="Times New Roman"/>
+          <w:color w:val="000000" w:themeColor="text1"/>
+          <w:sz w:val="24"/>
+          <w:szCs w:val="24"/>
+          <w:shd w:val="clear" w:color="auto" w:fill="FFFFFF"/>
+        </w:rPr>
+        <w:t xml:space="preserve">t through the project that included </w:t>
+      </w:r>
+      <w:bookmarkStart w:id="0" w:name="_GoBack"/>
+      <w:bookmarkEnd w:id="0"/>
+      <w:r>
+        <w:rPr>
+          <w:rFonts w:ascii="Times New Roman" w:eastAsia="Times New Roman" w:hAnsi="Times New Roman" w:cs="Times New Roman"/>
+          <w:color w:val="000000" w:themeColor="text1"/>
+          <w:sz w:val="24"/>
+          <w:szCs w:val="24"/>
+          <w:shd w:val="clear" w:color="auto" w:fill="FFFFFF"/>
+        </w:rPr>
+        <w:t>the literature review.</w:t>
       </w:r>
     </w:p>
     <w:p>
@@ -2570,7 +2865,7 @@
     <w:p>
       <w:pPr>
         <w:shd w:val="clear" w:color="auto" w:fill="FFFFFF"/>
-        <w:spacing w:before="360" w:after="120" w:line="360" w:lineRule="auto"/>
+        <w:spacing w:before="360" w:line="360" w:lineRule="auto"/>
         <w:outlineLvl w:val="1"/>
         <w:rPr>
           <w:rFonts w:ascii="Times New Roman" w:eastAsia="Times New Roman" w:hAnsi="Times New Roman" w:cs="Times New Roman"/>
@@ -3920,7 +4215,7 @@
           <w:szCs w:val="24"/>
         </w:rPr>
         <w:drawing>
-          <wp:inline distT="0" distB="0" distL="0" distR="0" wp14:anchorId="4AD8D523" wp14:editId="7B758491">
+          <wp:inline distT="0" distB="0" distL="0" distR="0" wp14:anchorId="1B255059" wp14:editId="01881AB6">
             <wp:extent cx="3152775" cy="4181475"/>
             <wp:effectExtent l="0" t="0" r="0" b="0"/>
             <wp:docPr id="3" name="Picture 3" descr="E:\CS3.2\project\Blank diagram.png"/>
@@ -4011,7 +4306,7 @@
         </w:rPr>
         <w:lastRenderedPageBreak/>
         <w:drawing>
-          <wp:inline distT="0" distB="0" distL="0" distR="0" wp14:anchorId="666BB23F" wp14:editId="4CA21997">
+          <wp:inline distT="0" distB="0" distL="0" distR="0" wp14:anchorId="5D756A51" wp14:editId="7C7C9A16">
             <wp:extent cx="5943600" cy="6129338"/>
             <wp:effectExtent l="0" t="0" r="0" b="0"/>
             <wp:docPr id="5" name="Picture 5" descr="E:\CS3.2\project\Blank diagram (1).png"/>
@@ -4171,7 +4466,7 @@
           <w:szCs w:val="24"/>
         </w:rPr>
         <w:drawing>
-          <wp:inline distT="0" distB="0" distL="0" distR="0">
+          <wp:inline distT="0" distB="0" distL="0" distR="0" wp14:anchorId="5330428A" wp14:editId="7D758E68">
             <wp:extent cx="5943600" cy="3435628"/>
             <wp:effectExtent l="0" t="0" r="0" b="0"/>
             <wp:docPr id="8" name="Picture 8" descr="E:\CS3.2\project\Blank diagram1.png"/>
@@ -4242,7 +4537,7 @@
         <mc:AlternateContent>
           <mc:Choice Requires="wps">
             <w:drawing>
-              <wp:anchor distT="0" distB="0" distL="114300" distR="114300" simplePos="0" relativeHeight="251659264" behindDoc="0" locked="0" layoutInCell="1" allowOverlap="1">
+              <wp:anchor distT="0" distB="0" distL="114300" distR="114300" simplePos="0" relativeHeight="251659264" behindDoc="0" locked="0" layoutInCell="1" allowOverlap="1" wp14:anchorId="21E529AA" wp14:editId="6F7C183A">
                 <wp:simplePos x="0" y="0"/>
                 <wp:positionH relativeFrom="column">
                   <wp:posOffset>2670048</wp:posOffset>
@@ -4316,7 +4611,7 @@
           </mc:Choice>
           <mc:Fallback>
             <w:pict>
-              <v:rect id="Rectangle 10" o:spid="_x0000_s1026" style="position:absolute;margin-left:210.25pt;margin-top:91.65pt;width:47.8pt;height:33.4pt;z-index:251659264;visibility:visible;mso-wrap-style:square;mso-width-percent:0;mso-height-percent:0;mso-wrap-distance-left:9pt;mso-wrap-distance-top:0;mso-wrap-distance-right:9pt;mso-wrap-distance-bottom:0;mso-position-horizontal:absolute;mso-position-horizontal-relative:text;mso-position-vertical:absolute;mso-position-vertical-relative:text;mso-width-percent:0;mso-height-percent:0;mso-width-relative:margin;mso-height-relative:margin;v-text-anchor:middle" o:gfxdata="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" fillcolor="#5b9bd5 [3204]" strokecolor="#1f4d78 [1604]" strokeweight="1pt">
+              <v:rect w14:anchorId="21E529AA" id="Rectangle 10" o:spid="_x0000_s1026" style="position:absolute;margin-left:210.25pt;margin-top:91.65pt;width:47.8pt;height:33.4pt;z-index:251659264;visibility:visible;mso-wrap-style:square;mso-width-percent:0;mso-height-percent:0;mso-wrap-distance-left:9pt;mso-wrap-distance-top:0;mso-wrap-distance-right:9pt;mso-wrap-distance-bottom:0;mso-position-horizontal:absolute;mso-position-horizontal-relative:text;mso-position-vertical:absolute;mso-position-vertical-relative:text;mso-width-percent:0;mso-height-percent:0;mso-width-relative:margin;mso-height-relative:margin;v-text-anchor:middle" o:gfxdata="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" fillcolor="#5b9bd5 [3204]" strokecolor="#1f4d78 [1604]" strokeweight="1pt">
                 <v:textbox>
                   <w:txbxContent>
                     <w:p>
@@ -4367,7 +4662,7 @@
           <w:szCs w:val="24"/>
         </w:rPr>
         <w:drawing>
-          <wp:inline distT="0" distB="0" distL="0" distR="0" wp14:anchorId="0E8796E1" wp14:editId="02B3F32F">
+          <wp:inline distT="0" distB="0" distL="0" distR="0" wp14:anchorId="06BA4F20" wp14:editId="347A4163">
             <wp:extent cx="5943600" cy="1845945"/>
             <wp:effectExtent l="0" t="0" r="0" b="1905"/>
             <wp:docPr id="9" name="Picture 9"/>
@@ -4488,7 +4783,7 @@
           <w:szCs w:val="24"/>
         </w:rPr>
         <w:drawing>
-          <wp:inline distT="0" distB="0" distL="0" distR="0" wp14:anchorId="28A7F0E3" wp14:editId="0A99EAF1">
+          <wp:inline distT="0" distB="0" distL="0" distR="0" wp14:anchorId="512B46BC" wp14:editId="044576FD">
             <wp:extent cx="5943600" cy="4780280"/>
             <wp:effectExtent l="0" t="0" r="0" b="1270"/>
             <wp:docPr id="11" name="Picture 11"/>
@@ -5455,7 +5750,7 @@
           <w:szCs w:val="24"/>
         </w:rPr>
         <w:drawing>
-          <wp:inline distT="0" distB="0" distL="0" distR="0" wp14:anchorId="448D58C9" wp14:editId="7D940370">
+          <wp:inline distT="0" distB="0" distL="0" distR="0" wp14:anchorId="77F26F78" wp14:editId="2AAB4B33">
             <wp:extent cx="5943600" cy="4596159"/>
             <wp:effectExtent l="0" t="0" r="0" b="0"/>
             <wp:docPr id="4" name="Picture 4" descr="E:\CS3.2\project\Registration flow chart - Flowchart (1).png"/>
@@ -5527,7 +5822,7 @@
         </w:rPr>
         <w:lastRenderedPageBreak/>
         <w:drawing>
-          <wp:inline distT="0" distB="0" distL="0" distR="0" wp14:anchorId="3254D986" wp14:editId="7C29AAA4">
+          <wp:inline distT="0" distB="0" distL="0" distR="0" wp14:anchorId="0870C011" wp14:editId="68850C2A">
             <wp:extent cx="5943600" cy="4906645"/>
             <wp:effectExtent l="0" t="0" r="0" b="8255"/>
             <wp:docPr id="7" name="Picture 7" descr="E:\CS3.2\project\Dispatcher's page.png"/>
@@ -5586,7 +5881,7 @@
         </w:rPr>
         <w:lastRenderedPageBreak/>
         <w:drawing>
-          <wp:inline distT="0" distB="0" distL="0" distR="0" wp14:anchorId="658441EC" wp14:editId="1DE1EDC0">
+          <wp:inline distT="0" distB="0" distL="0" distR="0" wp14:anchorId="533085BE" wp14:editId="0787A5BD">
             <wp:extent cx="5943600" cy="4590786"/>
             <wp:effectExtent l="0" t="0" r="0" b="635"/>
             <wp:docPr id="6" name="Picture 6" descr="E:\CS3.2\project\12.png"/>
@@ -5778,7 +6073,7 @@
         </w:rPr>
         <w:lastRenderedPageBreak/>
         <w:drawing>
-          <wp:inline distT="0" distB="0" distL="0" distR="0" wp14:anchorId="7F6AB19E" wp14:editId="3B2CF68E">
+          <wp:inline distT="0" distB="0" distL="0" distR="0" wp14:anchorId="79EE03B8" wp14:editId="3B11B5A9">
             <wp:extent cx="5943593" cy="5925787"/>
             <wp:effectExtent l="0" t="0" r="635" b="0"/>
             <wp:docPr id="2" name="Picture 2" descr="E:\CS3.2\project\Use case diagram.png"/>
@@ -5930,7 +6225,7 @@
           <w:szCs w:val="24"/>
         </w:rPr>
         <w:drawing>
-          <wp:inline distT="0" distB="0" distL="0" distR="0">
+          <wp:inline distT="0" distB="0" distL="0" distR="0" wp14:anchorId="3172EC23" wp14:editId="20D9C918">
             <wp:extent cx="5943600" cy="4663440"/>
             <wp:effectExtent l="0" t="0" r="0" b="3810"/>
             <wp:docPr id="21" name="Picture 21" descr="E:\CS3.2\project\Context diagram.png"/>
@@ -6397,10 +6692,10 @@
           <w:noProof/>
         </w:rPr>
         <w:drawing>
-          <wp:inline distT="0" distB="0" distL="0" distR="0" wp14:anchorId="7D3DF8F5" wp14:editId="5534B9EE">
-            <wp:extent cx="5943600" cy="3769995"/>
-            <wp:effectExtent l="0" t="0" r="0" b="1905"/>
-            <wp:docPr id="12" name="Picture 12"/>
+          <wp:inline distT="0" distB="0" distL="0" distR="0" wp14:anchorId="5E04510B" wp14:editId="66A5FD18">
+            <wp:extent cx="5943600" cy="2831465"/>
+            <wp:effectExtent l="0" t="0" r="0" b="6985"/>
+            <wp:docPr id="1" name="Picture 1"/>
             <wp:cNvGraphicFramePr>
               <a:graphicFrameLocks xmlns:a="http://schemas.openxmlformats.org/drawingml/2006/main" noChangeAspect="1"/>
             </wp:cNvGraphicFramePr>
@@ -6420,7 +6715,7 @@
                   <pic:spPr>
                     <a:xfrm>
                       <a:off x="0" y="0"/>
-                      <a:ext cx="5943600" cy="3769995"/>
+                      <a:ext cx="5943600" cy="2831465"/>
                     </a:xfrm>
                     <a:prstGeom prst="rect">
                       <a:avLst/>
@@ -6539,7 +6834,7 @@
         </w:rPr>
         <w:lastRenderedPageBreak/>
         <w:drawing>
-          <wp:inline distT="0" distB="0" distL="0" distR="0" wp14:anchorId="638487FE" wp14:editId="38144596">
+          <wp:inline distT="0" distB="0" distL="0" distR="0" wp14:anchorId="08EB635B" wp14:editId="494F412C">
             <wp:extent cx="5943600" cy="2958465"/>
             <wp:effectExtent l="0" t="0" r="0" b="0"/>
             <wp:docPr id="13" name="Picture 13"/>
@@ -6591,7 +6886,7 @@
           <w:noProof/>
         </w:rPr>
         <w:drawing>
-          <wp:inline distT="0" distB="0" distL="0" distR="0" wp14:anchorId="6D9FA43B" wp14:editId="4AAD05CB">
+          <wp:inline distT="0" distB="0" distL="0" distR="0" wp14:anchorId="008407C9" wp14:editId="642B527B">
             <wp:extent cx="5943600" cy="2965450"/>
             <wp:effectExtent l="0" t="0" r="0" b="6350"/>
             <wp:docPr id="14" name="Picture 14"/>
@@ -6705,7 +7000,7 @@
         </w:rPr>
         <w:lastRenderedPageBreak/>
         <w:drawing>
-          <wp:inline distT="0" distB="0" distL="0" distR="0" wp14:anchorId="74DD9AAE" wp14:editId="722325E3">
+          <wp:inline distT="0" distB="0" distL="0" distR="0" wp14:anchorId="6D0815D1" wp14:editId="6A39F61F">
             <wp:extent cx="5943600" cy="2932430"/>
             <wp:effectExtent l="0" t="0" r="0" b="1270"/>
             <wp:docPr id="15" name="Picture 15"/>
@@ -6806,7 +7101,7 @@
           <w:noProof/>
         </w:rPr>
         <w:drawing>
-          <wp:inline distT="0" distB="0" distL="0" distR="0" wp14:anchorId="669A7AF6" wp14:editId="3A53833A">
+          <wp:inline distT="0" distB="0" distL="0" distR="0" wp14:anchorId="4CA40590" wp14:editId="4B763A48">
             <wp:extent cx="5943600" cy="2936875"/>
             <wp:effectExtent l="0" t="0" r="0" b="0"/>
             <wp:docPr id="16" name="Picture 16"/>
@@ -6888,7 +7183,7 @@
         </w:rPr>
         <w:lastRenderedPageBreak/>
         <w:drawing>
-          <wp:inline distT="0" distB="0" distL="0" distR="0" wp14:anchorId="7FFC08BE" wp14:editId="3EC03389">
+          <wp:inline distT="0" distB="0" distL="0" distR="0" wp14:anchorId="11A6B540" wp14:editId="43840A9A">
             <wp:extent cx="5943600" cy="2934970"/>
             <wp:effectExtent l="0" t="0" r="0" b="0"/>
             <wp:docPr id="17" name="Picture 17"/>
@@ -6969,7 +7264,7 @@
           <w:noProof/>
         </w:rPr>
         <w:drawing>
-          <wp:inline distT="0" distB="0" distL="0" distR="0" wp14:anchorId="4B9569E2" wp14:editId="7D15A13A">
+          <wp:inline distT="0" distB="0" distL="0" distR="0" wp14:anchorId="3B97922F" wp14:editId="40CFDF8E">
             <wp:extent cx="5943600" cy="2952115"/>
             <wp:effectExtent l="0" t="0" r="0" b="635"/>
             <wp:docPr id="18" name="Picture 18"/>
@@ -7045,14 +7340,13 @@
           <w:szCs w:val="24"/>
         </w:rPr>
       </w:pPr>
-      <w:bookmarkStart w:id="0" w:name="_GoBack"/>
       <w:r>
         <w:rPr>
           <w:noProof/>
         </w:rPr>
         <w:lastRenderedPageBreak/>
         <w:drawing>
-          <wp:inline distT="0" distB="0" distL="0" distR="0" wp14:anchorId="5C08EB69" wp14:editId="6C94263C">
+          <wp:inline distT="0" distB="0" distL="0" distR="0" wp14:anchorId="01C01332" wp14:editId="40AD1904">
             <wp:extent cx="5943600" cy="2926080"/>
             <wp:effectExtent l="0" t="0" r="0" b="7620"/>
             <wp:docPr id="19" name="Picture 19"/>
@@ -7087,7 +7381,6 @@
           </wp:inline>
         </w:drawing>
       </w:r>
-      <w:bookmarkEnd w:id="0"/>
     </w:p>
     <w:p>
       <w:pPr>
@@ -7176,7 +7469,7 @@
           <w:noProof/>
         </w:rPr>
         <w:drawing>
-          <wp:inline distT="0" distB="0" distL="0" distR="0" wp14:anchorId="3D7086B6" wp14:editId="6F9FC5AD">
+          <wp:inline distT="0" distB="0" distL="0" distR="0" wp14:anchorId="4BA57C9B" wp14:editId="26AA2219">
             <wp:extent cx="5943600" cy="2927985"/>
             <wp:effectExtent l="0" t="0" r="0" b="5715"/>
             <wp:docPr id="20" name="Picture 20"/>
@@ -7278,7 +7571,7 @@
           <w:noProof/>
         </w:rPr>
         <w:drawing>
-          <wp:inline distT="0" distB="0" distL="0" distR="0" wp14:anchorId="7852A836" wp14:editId="3C918829">
+          <wp:inline distT="0" distB="0" distL="0" distR="0" wp14:anchorId="67EAE01D" wp14:editId="38A499DE">
             <wp:extent cx="5943600" cy="2932430"/>
             <wp:effectExtent l="0" t="0" r="0" b="1270"/>
             <wp:docPr id="22" name="Picture 22"/>
@@ -7789,7 +8082,7 @@
           <w:sz w:val="24"/>
           <w:szCs w:val="24"/>
         </w:rPr>
-        <w:t>homepage</w:t>
+        <w:t>homepage depending</w:t>
       </w:r>
       <w:r>
         <w:rPr>
@@ -7797,15 +8090,27 @@
           <w:sz w:val="24"/>
           <w:szCs w:val="24"/>
         </w:rPr>
-        <w:t xml:space="preserve"> depending</w:t>
-      </w:r>
-      <w:r>
+        <w:t xml:space="preserve"> on the type of user.</w:t>
+      </w:r>
+    </w:p>
+    <w:p>
+      <w:pPr>
+        <w:spacing w:line="360" w:lineRule="auto"/>
         <w:rPr>
           <w:rFonts w:ascii="Times New Roman" w:hAnsi="Times New Roman" w:cs="Times New Roman"/>
-          <w:sz w:val="24"/>
-          <w:szCs w:val="24"/>
-        </w:rPr>
-        <w:t xml:space="preserve"> on the type of user.</w:t>
+          <w:b/>
+          <w:sz w:val="24"/>
+          <w:szCs w:val="24"/>
+        </w:rPr>
+      </w:pPr>
+      <w:r>
+        <w:rPr>
+          <w:rFonts w:ascii="Times New Roman" w:hAnsi="Times New Roman" w:cs="Times New Roman"/>
+          <w:b/>
+          <w:sz w:val="24"/>
+          <w:szCs w:val="24"/>
+        </w:rPr>
+        <w:t>6.2.5 Driver’s homepage</w:t>
       </w:r>
     </w:p>
     <w:p>
@@ -7813,7 +8118,6 @@
         <w:spacing w:line="360" w:lineRule="auto"/>
         <w:rPr>
           <w:rFonts w:ascii="Times New Roman" w:hAnsi="Times New Roman" w:cs="Times New Roman"/>
-          <w:b/>
           <w:sz w:val="24"/>
           <w:szCs w:val="24"/>
         </w:rPr>
@@ -7821,11 +8125,26 @@
       <w:r>
         <w:rPr>
           <w:rFonts w:ascii="Times New Roman" w:hAnsi="Times New Roman" w:cs="Times New Roman"/>
-          <w:b/>
-          <w:sz w:val="24"/>
-          <w:szCs w:val="24"/>
-        </w:rPr>
-        <w:t>6.2.5 Driver’s homepage</w:t>
+          <w:sz w:val="24"/>
+          <w:szCs w:val="24"/>
+        </w:rPr>
+        <w:t>This is the main page for drivers where they have a navigation bar with a link to their profiles and a log out button. In addition, on the page there are three modules: the new passenger, Contact dispatcher and call the police. The new passenger module is used to capture the customer details that used the taxi services and the details are stored in the database and can be retrieved when needed. The contact dispatcher module</w:t>
+      </w:r>
+      <w:r>
+        <w:rPr>
+          <w:rFonts w:ascii="Times New Roman" w:hAnsi="Times New Roman" w:cs="Times New Roman"/>
+          <w:sz w:val="24"/>
+          <w:szCs w:val="24"/>
+        </w:rPr>
+        <w:t xml:space="preserve"> and police module</w:t>
+      </w:r>
+      <w:r>
+        <w:rPr>
+          <w:rFonts w:ascii="Times New Roman" w:hAnsi="Times New Roman" w:cs="Times New Roman"/>
+          <w:sz w:val="24"/>
+          <w:szCs w:val="24"/>
+        </w:rPr>
+        <w:t xml:space="preserve"> enables the driver to call dispatcher or police depending on the proximity of the driver to a police station for assistance.</w:t>
       </w:r>
     </w:p>
     <w:p>
@@ -7833,6 +8152,7 @@
         <w:spacing w:line="360" w:lineRule="auto"/>
         <w:rPr>
           <w:rFonts w:ascii="Times New Roman" w:hAnsi="Times New Roman" w:cs="Times New Roman"/>
+          <w:b/>
           <w:sz w:val="24"/>
           <w:szCs w:val="24"/>
         </w:rPr>
@@ -7840,26 +8160,598 @@
       <w:r>
         <w:rPr>
           <w:rFonts w:ascii="Times New Roman" w:hAnsi="Times New Roman" w:cs="Times New Roman"/>
-          <w:sz w:val="24"/>
-          <w:szCs w:val="24"/>
-        </w:rPr>
-        <w:t>This is the main page for drivers where they have a navigation bar with a link to their profiles and a log out button. In addition, on the page there are three modules: the new passenger, Contact dispatcher and call the police. The new passenger module is used to capture the customer details that used the taxi services and the details are stored in the database and can be retrieved when needed. The contact dispatcher module</w:t>
-      </w:r>
-      <w:r>
+          <w:b/>
+          <w:sz w:val="24"/>
+          <w:szCs w:val="24"/>
+        </w:rPr>
+        <w:t>6.2.6 Dispatcher’s module</w:t>
+      </w:r>
+    </w:p>
+    <w:p>
+      <w:pPr>
+        <w:spacing w:line="360" w:lineRule="auto"/>
+        <w:rPr>
+          <w:rFonts w:ascii="Times New Roman" w:eastAsia="Times New Roman" w:hAnsi="Times New Roman" w:cs="Times New Roman"/>
+          <w:color w:val="000000" w:themeColor="text1"/>
+          <w:sz w:val="24"/>
+          <w:szCs w:val="24"/>
+        </w:rPr>
+      </w:pPr>
+      <w:r>
+        <w:rPr>
+          <w:rFonts w:ascii="Times New Roman" w:eastAsia="Times New Roman" w:hAnsi="Times New Roman" w:cs="Times New Roman"/>
+          <w:color w:val="000000" w:themeColor="text1"/>
+          <w:sz w:val="24"/>
+          <w:szCs w:val="24"/>
+        </w:rPr>
+        <w:t>The dispatcher’s home page has only two modules. One is the police module, which can be used to call the police in case of an incident. The view driver’s table is used to view the registered drivers in the system and view their details. It also has a navigation bar that has two links one to the dispatcher’s profile and a log out button.</w:t>
+      </w:r>
+    </w:p>
+    <w:p>
+      <w:pPr>
+        <w:spacing w:line="360" w:lineRule="auto"/>
+        <w:rPr>
+          <w:rFonts w:ascii="Times New Roman" w:eastAsia="Times New Roman" w:hAnsi="Times New Roman" w:cs="Times New Roman"/>
+          <w:b/>
+          <w:color w:val="000000" w:themeColor="text1"/>
+          <w:sz w:val="24"/>
+          <w:szCs w:val="24"/>
+        </w:rPr>
+      </w:pPr>
+      <w:r>
+        <w:rPr>
+          <w:rFonts w:ascii="Times New Roman" w:eastAsia="Times New Roman" w:hAnsi="Times New Roman" w:cs="Times New Roman"/>
+          <w:b/>
+          <w:color w:val="000000" w:themeColor="text1"/>
+          <w:sz w:val="24"/>
+          <w:szCs w:val="24"/>
+        </w:rPr>
+        <w:t>6.2.7 Driver’s and Dispatcher’s profile page.</w:t>
+      </w:r>
+    </w:p>
+    <w:p>
+      <w:pPr>
+        <w:spacing w:line="360" w:lineRule="auto"/>
+        <w:rPr>
+          <w:rFonts w:ascii="Times New Roman" w:eastAsia="Times New Roman" w:hAnsi="Times New Roman" w:cs="Times New Roman"/>
+          <w:color w:val="000000" w:themeColor="text1"/>
+          <w:sz w:val="24"/>
+          <w:szCs w:val="24"/>
+        </w:rPr>
+      </w:pPr>
+      <w:r>
+        <w:rPr>
+          <w:rFonts w:ascii="Times New Roman" w:eastAsia="Times New Roman" w:hAnsi="Times New Roman" w:cs="Times New Roman"/>
+          <w:color w:val="000000" w:themeColor="text1"/>
+          <w:sz w:val="24"/>
+          <w:szCs w:val="24"/>
+        </w:rPr>
+        <w:t>This page is used to by both the driver and dispatcher to edit their details. The dispatcher can edit their name, email, phone number and password. The Driver can edit their own details and the taxi they have.</w:t>
+      </w:r>
+    </w:p>
+    <w:p>
+      <w:pPr>
+        <w:spacing w:line="360" w:lineRule="auto"/>
+        <w:rPr>
+          <w:rFonts w:ascii="Times New Roman" w:eastAsia="Times New Roman" w:hAnsi="Times New Roman" w:cs="Times New Roman"/>
+          <w:color w:val="000000" w:themeColor="text1"/>
+          <w:sz w:val="24"/>
+          <w:szCs w:val="24"/>
+        </w:rPr>
+      </w:pPr>
+      <w:r>
+        <w:rPr>
+          <w:rFonts w:ascii="Times New Roman" w:eastAsia="Times New Roman" w:hAnsi="Times New Roman" w:cs="Times New Roman"/>
+          <w:b/>
+          <w:color w:val="000000" w:themeColor="text1"/>
+          <w:sz w:val="24"/>
+          <w:szCs w:val="24"/>
+        </w:rPr>
+        <w:t>6.3 Test plan</w:t>
+      </w:r>
+      <w:r>
+        <w:rPr>
+          <w:rFonts w:ascii="Times New Roman" w:eastAsia="Times New Roman" w:hAnsi="Times New Roman" w:cs="Times New Roman"/>
+          <w:color w:val="000000" w:themeColor="text1"/>
+          <w:sz w:val="24"/>
+          <w:szCs w:val="24"/>
+        </w:rPr>
+        <w:t xml:space="preserve"> </w:t>
+      </w:r>
+    </w:p>
+    <w:p>
+      <w:pPr>
+        <w:spacing w:line="360" w:lineRule="auto"/>
+        <w:rPr>
+          <w:rFonts w:ascii="Times New Roman" w:eastAsia="Times New Roman" w:hAnsi="Times New Roman" w:cs="Times New Roman"/>
+          <w:b/>
+          <w:color w:val="000000" w:themeColor="text1"/>
+          <w:sz w:val="24"/>
+          <w:szCs w:val="24"/>
+        </w:rPr>
+      </w:pPr>
+      <w:r>
+        <w:rPr>
+          <w:rFonts w:ascii="Times New Roman" w:eastAsia="Times New Roman" w:hAnsi="Times New Roman" w:cs="Times New Roman"/>
+          <w:b/>
+          <w:color w:val="000000" w:themeColor="text1"/>
+          <w:sz w:val="24"/>
+          <w:szCs w:val="24"/>
+        </w:rPr>
+        <w:t>6.3.1 Test data</w:t>
+      </w:r>
+    </w:p>
+    <w:p>
+      <w:pPr>
+        <w:spacing w:line="360" w:lineRule="auto"/>
+        <w:rPr>
+          <w:rFonts w:ascii="Times New Roman" w:eastAsia="Times New Roman" w:hAnsi="Times New Roman" w:cs="Times New Roman"/>
+          <w:color w:val="000000" w:themeColor="text1"/>
+          <w:sz w:val="24"/>
+          <w:szCs w:val="24"/>
+        </w:rPr>
+      </w:pPr>
+      <w:r>
+        <w:rPr>
+          <w:rFonts w:ascii="Times New Roman" w:eastAsia="Times New Roman" w:hAnsi="Times New Roman" w:cs="Times New Roman"/>
+          <w:color w:val="000000" w:themeColor="text1"/>
+          <w:sz w:val="24"/>
+          <w:szCs w:val="24"/>
+        </w:rPr>
+        <w:t xml:space="preserve">Test data will include user’s registration details, this includes the dispatcher and driver details. The details entail username, email, and phone number for both driver and dispatcher. While the car details will include the vehicle type, number plates and the image of the car. In addition to </w:t>
+      </w:r>
+      <w:r>
+        <w:rPr>
+          <w:rFonts w:ascii="Times New Roman" w:eastAsia="Times New Roman" w:hAnsi="Times New Roman" w:cs="Times New Roman"/>
+          <w:color w:val="000000" w:themeColor="text1"/>
+          <w:sz w:val="24"/>
+          <w:szCs w:val="24"/>
+        </w:rPr>
+        <w:lastRenderedPageBreak/>
+        <w:t>user details, their geolocation will also be used to determine the nearest police stations around their area.</w:t>
+      </w:r>
+    </w:p>
+    <w:p>
+      <w:pPr>
+        <w:spacing w:line="360" w:lineRule="auto"/>
+        <w:rPr>
+          <w:rFonts w:ascii="Times New Roman" w:eastAsia="Times New Roman" w:hAnsi="Times New Roman" w:cs="Times New Roman"/>
+          <w:b/>
+          <w:color w:val="000000" w:themeColor="text1"/>
+          <w:sz w:val="24"/>
+          <w:szCs w:val="24"/>
+        </w:rPr>
+      </w:pPr>
+      <w:r>
+        <w:rPr>
+          <w:rFonts w:ascii="Times New Roman" w:eastAsia="Times New Roman" w:hAnsi="Times New Roman" w:cs="Times New Roman"/>
+          <w:b/>
+          <w:color w:val="000000" w:themeColor="text1"/>
+          <w:sz w:val="24"/>
+          <w:szCs w:val="24"/>
+        </w:rPr>
+        <w:t>6.3.2 Test cases</w:t>
+      </w:r>
+    </w:p>
+    <w:p>
+      <w:pPr>
+        <w:spacing w:line="360" w:lineRule="auto"/>
+        <w:rPr>
+          <w:rFonts w:ascii="Times New Roman" w:eastAsia="Times New Roman" w:hAnsi="Times New Roman" w:cs="Times New Roman"/>
+          <w:color w:val="000000" w:themeColor="text1"/>
+          <w:sz w:val="24"/>
+          <w:szCs w:val="24"/>
+        </w:rPr>
+      </w:pPr>
+      <w:r>
+        <w:rPr>
+          <w:rFonts w:ascii="Times New Roman" w:eastAsia="Times New Roman" w:hAnsi="Times New Roman" w:cs="Times New Roman"/>
+          <w:color w:val="000000" w:themeColor="text1"/>
+          <w:sz w:val="24"/>
+          <w:szCs w:val="24"/>
+        </w:rPr>
+        <w:t>Cases will include if the user will be able to register in to the system. It will also include trying to obtain the location of the user using google maps.</w:t>
+      </w:r>
+    </w:p>
+    <w:p>
+      <w:pPr>
+        <w:spacing w:line="360" w:lineRule="auto"/>
+        <w:rPr>
+          <w:rFonts w:ascii="Times New Roman" w:eastAsia="Times New Roman" w:hAnsi="Times New Roman" w:cs="Times New Roman"/>
+          <w:b/>
+          <w:color w:val="000000" w:themeColor="text1"/>
+          <w:sz w:val="24"/>
+          <w:szCs w:val="24"/>
+        </w:rPr>
+      </w:pPr>
+      <w:r>
+        <w:rPr>
+          <w:rFonts w:ascii="Times New Roman" w:eastAsia="Times New Roman" w:hAnsi="Times New Roman" w:cs="Times New Roman"/>
+          <w:b/>
+          <w:color w:val="000000" w:themeColor="text1"/>
+          <w:sz w:val="24"/>
+          <w:szCs w:val="24"/>
+        </w:rPr>
+        <w:t>6.3.3 Test results</w:t>
+      </w:r>
+    </w:p>
+    <w:p>
+      <w:pPr>
+        <w:spacing w:line="360" w:lineRule="auto"/>
+        <w:rPr>
+          <w:rFonts w:ascii="Times New Roman" w:eastAsia="Times New Roman" w:hAnsi="Times New Roman" w:cs="Times New Roman"/>
+          <w:color w:val="000000" w:themeColor="text1"/>
+          <w:sz w:val="24"/>
+          <w:szCs w:val="24"/>
+        </w:rPr>
+      </w:pPr>
+      <w:r>
+        <w:rPr>
+          <w:rFonts w:ascii="Times New Roman" w:eastAsia="Times New Roman" w:hAnsi="Times New Roman" w:cs="Times New Roman"/>
+          <w:color w:val="000000" w:themeColor="text1"/>
+          <w:sz w:val="24"/>
+          <w:szCs w:val="24"/>
+        </w:rPr>
+        <w:t>The users were able to register successfully into the system. Their details were stored in the database and could be retrieved when needed.</w:t>
+      </w:r>
+      <w:r>
+        <w:rPr>
+          <w:rFonts w:ascii="Times New Roman" w:eastAsia="Times New Roman" w:hAnsi="Times New Roman" w:cs="Times New Roman"/>
+          <w:color w:val="000000" w:themeColor="text1"/>
+          <w:sz w:val="24"/>
+          <w:szCs w:val="24"/>
+        </w:rPr>
+        <w:t xml:space="preserve"> Geolocation is also working. The area of interest which is Nairobi could show the police stations available and their contact details.</w:t>
+      </w:r>
+    </w:p>
+    <w:p>
+      <w:pPr>
+        <w:spacing w:line="360" w:lineRule="auto"/>
+        <w:rPr>
+          <w:rFonts w:ascii="Times New Roman" w:eastAsia="Times New Roman" w:hAnsi="Times New Roman" w:cs="Times New Roman"/>
+          <w:color w:val="000000" w:themeColor="text1"/>
+          <w:sz w:val="24"/>
+          <w:szCs w:val="24"/>
+        </w:rPr>
+      </w:pPr>
+    </w:p>
+    <w:p>
+      <w:pPr>
+        <w:spacing w:line="360" w:lineRule="auto"/>
+        <w:rPr>
+          <w:rFonts w:ascii="Times New Roman" w:eastAsia="Times New Roman" w:hAnsi="Times New Roman" w:cs="Times New Roman"/>
+          <w:color w:val="000000" w:themeColor="text1"/>
+          <w:sz w:val="24"/>
+          <w:szCs w:val="24"/>
+        </w:rPr>
+      </w:pPr>
+    </w:p>
+    <w:p>
+      <w:pPr>
+        <w:spacing w:line="360" w:lineRule="auto"/>
+        <w:rPr>
+          <w:rFonts w:ascii="Times New Roman" w:eastAsia="Times New Roman" w:hAnsi="Times New Roman" w:cs="Times New Roman"/>
+          <w:color w:val="000000" w:themeColor="text1"/>
+          <w:sz w:val="24"/>
+          <w:szCs w:val="24"/>
+        </w:rPr>
+      </w:pPr>
+    </w:p>
+    <w:p>
+      <w:pPr>
+        <w:spacing w:line="360" w:lineRule="auto"/>
+        <w:rPr>
+          <w:rFonts w:ascii="Times New Roman" w:eastAsia="Times New Roman" w:hAnsi="Times New Roman" w:cs="Times New Roman"/>
+          <w:color w:val="000000" w:themeColor="text1"/>
+          <w:sz w:val="24"/>
+          <w:szCs w:val="24"/>
+        </w:rPr>
+      </w:pPr>
+    </w:p>
+    <w:p>
+      <w:pPr>
+        <w:spacing w:line="360" w:lineRule="auto"/>
+        <w:rPr>
+          <w:rFonts w:ascii="Times New Roman" w:eastAsia="Times New Roman" w:hAnsi="Times New Roman" w:cs="Times New Roman"/>
+          <w:color w:val="000000" w:themeColor="text1"/>
+          <w:sz w:val="24"/>
+          <w:szCs w:val="24"/>
+        </w:rPr>
+      </w:pPr>
+    </w:p>
+    <w:p>
+      <w:pPr>
+        <w:spacing w:line="360" w:lineRule="auto"/>
+        <w:rPr>
+          <w:rFonts w:ascii="Times New Roman" w:eastAsia="Times New Roman" w:hAnsi="Times New Roman" w:cs="Times New Roman"/>
+          <w:color w:val="000000" w:themeColor="text1"/>
+          <w:sz w:val="24"/>
+          <w:szCs w:val="24"/>
+        </w:rPr>
+      </w:pPr>
+    </w:p>
+    <w:p>
+      <w:pPr>
+        <w:spacing w:line="360" w:lineRule="auto"/>
+        <w:rPr>
+          <w:rFonts w:ascii="Times New Roman" w:eastAsia="Times New Roman" w:hAnsi="Times New Roman" w:cs="Times New Roman"/>
+          <w:color w:val="000000" w:themeColor="text1"/>
+          <w:sz w:val="24"/>
+          <w:szCs w:val="24"/>
+        </w:rPr>
+      </w:pPr>
+    </w:p>
+    <w:p>
+      <w:pPr>
+        <w:spacing w:line="360" w:lineRule="auto"/>
+        <w:rPr>
+          <w:rFonts w:ascii="Times New Roman" w:eastAsia="Times New Roman" w:hAnsi="Times New Roman" w:cs="Times New Roman"/>
+          <w:color w:val="000000" w:themeColor="text1"/>
+          <w:sz w:val="24"/>
+          <w:szCs w:val="24"/>
+        </w:rPr>
+      </w:pPr>
+    </w:p>
+    <w:p>
+      <w:pPr>
+        <w:spacing w:line="360" w:lineRule="auto"/>
+        <w:rPr>
+          <w:rFonts w:ascii="Times New Roman" w:eastAsia="Times New Roman" w:hAnsi="Times New Roman" w:cs="Times New Roman"/>
+          <w:color w:val="000000" w:themeColor="text1"/>
+          <w:sz w:val="24"/>
+          <w:szCs w:val="24"/>
+        </w:rPr>
+      </w:pPr>
+    </w:p>
+    <w:p>
+      <w:pPr>
+        <w:spacing w:line="360" w:lineRule="auto"/>
+        <w:rPr>
+          <w:rFonts w:ascii="Times New Roman" w:eastAsia="Times New Roman" w:hAnsi="Times New Roman" w:cs="Times New Roman"/>
+          <w:color w:val="000000" w:themeColor="text1"/>
+          <w:sz w:val="24"/>
+          <w:szCs w:val="24"/>
+        </w:rPr>
+      </w:pPr>
+    </w:p>
+    <w:p>
+      <w:pPr>
+        <w:spacing w:line="360" w:lineRule="auto"/>
+        <w:rPr>
+          <w:rFonts w:ascii="Times New Roman" w:eastAsia="Times New Roman" w:hAnsi="Times New Roman" w:cs="Times New Roman"/>
+          <w:color w:val="000000" w:themeColor="text1"/>
+          <w:sz w:val="24"/>
+          <w:szCs w:val="24"/>
+        </w:rPr>
+      </w:pPr>
+    </w:p>
+    <w:p>
+      <w:pPr>
+        <w:spacing w:line="360" w:lineRule="auto"/>
+        <w:rPr>
+          <w:rFonts w:ascii="Times New Roman" w:eastAsia="Times New Roman" w:hAnsi="Times New Roman" w:cs="Times New Roman"/>
+          <w:color w:val="000000" w:themeColor="text1"/>
+          <w:sz w:val="24"/>
+          <w:szCs w:val="24"/>
+        </w:rPr>
+      </w:pPr>
+    </w:p>
+    <w:p>
+      <w:pPr>
+        <w:spacing w:line="360" w:lineRule="auto"/>
+        <w:rPr>
+          <w:rFonts w:ascii="Times New Roman" w:eastAsia="Times New Roman" w:hAnsi="Times New Roman" w:cs="Times New Roman"/>
+          <w:color w:val="000000" w:themeColor="text1"/>
+          <w:sz w:val="24"/>
+          <w:szCs w:val="24"/>
+        </w:rPr>
+      </w:pPr>
+    </w:p>
+    <w:p>
+      <w:pPr>
+        <w:spacing w:line="360" w:lineRule="auto"/>
+        <w:rPr>
+          <w:rFonts w:ascii="Times New Roman" w:eastAsia="Times New Roman" w:hAnsi="Times New Roman" w:cs="Times New Roman"/>
+          <w:b/>
+          <w:color w:val="000000" w:themeColor="text1"/>
+          <w:sz w:val="24"/>
+          <w:szCs w:val="24"/>
+        </w:rPr>
+      </w:pPr>
+      <w:r>
+        <w:rPr>
+          <w:rFonts w:ascii="Times New Roman" w:eastAsia="Times New Roman" w:hAnsi="Times New Roman" w:cs="Times New Roman"/>
+          <w:b/>
+          <w:color w:val="000000" w:themeColor="text1"/>
+          <w:sz w:val="24"/>
+          <w:szCs w:val="24"/>
+        </w:rPr>
+        <w:t xml:space="preserve">Chapter 7 Results &amp; conclusion </w:t>
+      </w:r>
+    </w:p>
+    <w:p>
+      <w:pPr>
+        <w:spacing w:line="360" w:lineRule="auto"/>
+        <w:rPr>
+          <w:rFonts w:ascii="Times New Roman" w:eastAsia="Times New Roman" w:hAnsi="Times New Roman" w:cs="Times New Roman"/>
+          <w:b/>
+          <w:color w:val="000000" w:themeColor="text1"/>
+          <w:sz w:val="24"/>
+          <w:szCs w:val="24"/>
+        </w:rPr>
+      </w:pPr>
+      <w:r>
+        <w:rPr>
+          <w:rFonts w:ascii="Times New Roman" w:eastAsia="Times New Roman" w:hAnsi="Times New Roman" w:cs="Times New Roman"/>
+          <w:b/>
+          <w:color w:val="000000" w:themeColor="text1"/>
+          <w:sz w:val="24"/>
+          <w:szCs w:val="24"/>
+        </w:rPr>
+        <w:t>7.1 Achievements and lessons learnt</w:t>
+      </w:r>
+    </w:p>
+    <w:p>
+      <w:pPr>
+        <w:spacing w:line="360" w:lineRule="auto"/>
+        <w:rPr>
+          <w:rFonts w:ascii="Times New Roman" w:eastAsia="Times New Roman" w:hAnsi="Times New Roman" w:cs="Times New Roman"/>
+          <w:color w:val="000000" w:themeColor="text1"/>
+          <w:sz w:val="24"/>
+          <w:szCs w:val="24"/>
+        </w:rPr>
+      </w:pPr>
+      <w:r>
+        <w:rPr>
+          <w:rFonts w:ascii="Times New Roman" w:eastAsia="Times New Roman" w:hAnsi="Times New Roman" w:cs="Times New Roman"/>
+          <w:color w:val="000000" w:themeColor="text1"/>
+          <w:sz w:val="24"/>
+          <w:szCs w:val="24"/>
+        </w:rPr>
+        <w:lastRenderedPageBreak/>
+        <w:t xml:space="preserve">I was able to develop an interface for the system which would be used by the driver and dispatchers to communicate and give feedback on their progresses. I developed a web page with driver’s pages and dispatcher’s pages. I was also able to get the coordinates of the police stations of Nairobi and map them in to the Nairobi county map.  I was also able to use geolocation to determine </w:t>
+      </w:r>
+      <w:r>
+        <w:rPr>
+          <w:rFonts w:ascii="Times New Roman" w:eastAsia="Times New Roman" w:hAnsi="Times New Roman" w:cs="Times New Roman"/>
+          <w:color w:val="000000" w:themeColor="text1"/>
+          <w:sz w:val="24"/>
+          <w:szCs w:val="24"/>
+        </w:rPr>
+        <w:t xml:space="preserve">the driver’s location. </w:t>
+      </w:r>
+    </w:p>
+    <w:p>
+      <w:pPr>
+        <w:spacing w:line="360" w:lineRule="auto"/>
+        <w:rPr>
+          <w:rFonts w:ascii="Times New Roman" w:eastAsia="Times New Roman" w:hAnsi="Times New Roman" w:cs="Times New Roman"/>
+          <w:color w:val="000000" w:themeColor="text1"/>
+          <w:sz w:val="24"/>
+          <w:szCs w:val="24"/>
+        </w:rPr>
+      </w:pPr>
+      <w:r>
+        <w:rPr>
+          <w:rFonts w:ascii="Times New Roman" w:eastAsia="Times New Roman" w:hAnsi="Times New Roman" w:cs="Times New Roman"/>
+          <w:color w:val="000000" w:themeColor="text1"/>
+          <w:sz w:val="24"/>
+          <w:szCs w:val="24"/>
+        </w:rPr>
+        <w:t xml:space="preserve">In the development process I have obtained some valuable skills that will be put to use in any other project I will partake in. The most important lesson I have learnt is time management. I was able to plan myself accordingly in the execution of the development stages and at the same time write the project documentation. Using pivotal tracker I was able to plan every stage and allocate ample time for each stage. Furthermore, I also learnt that project management is an important skill that one should aspire to have </w:t>
+      </w:r>
+      <w:r>
+        <w:rPr>
+          <w:rFonts w:ascii="Times New Roman" w:eastAsia="Times New Roman" w:hAnsi="Times New Roman" w:cs="Times New Roman"/>
+          <w:color w:val="000000" w:themeColor="text1"/>
+          <w:sz w:val="24"/>
+          <w:szCs w:val="24"/>
+        </w:rPr>
+        <w:t>in software development</w:t>
+      </w:r>
+    </w:p>
+    <w:p>
+      <w:pPr>
+        <w:spacing w:line="360" w:lineRule="auto"/>
+        <w:rPr>
+          <w:rFonts w:ascii="Times New Roman" w:eastAsia="Times New Roman" w:hAnsi="Times New Roman" w:cs="Times New Roman"/>
+          <w:b/>
+          <w:color w:val="000000" w:themeColor="text1"/>
+          <w:sz w:val="24"/>
+          <w:szCs w:val="24"/>
+        </w:rPr>
+      </w:pPr>
+      <w:r>
+        <w:rPr>
+          <w:rFonts w:ascii="Times New Roman" w:eastAsia="Times New Roman" w:hAnsi="Times New Roman" w:cs="Times New Roman"/>
+          <w:b/>
+          <w:color w:val="000000" w:themeColor="text1"/>
+          <w:sz w:val="24"/>
+          <w:szCs w:val="24"/>
+        </w:rPr>
+        <w:t>7.2 Conclusions</w:t>
+      </w:r>
+    </w:p>
+    <w:p>
+      <w:pPr>
+        <w:spacing w:line="360" w:lineRule="auto"/>
         <w:rPr>
           <w:rFonts w:ascii="Times New Roman" w:hAnsi="Times New Roman" w:cs="Times New Roman"/>
           <w:sz w:val="24"/>
           <w:szCs w:val="24"/>
         </w:rPr>
-        <w:t xml:space="preserve"> and police module</w:t>
-      </w:r>
+      </w:pPr>
       <w:r>
         <w:rPr>
           <w:rFonts w:ascii="Times New Roman" w:hAnsi="Times New Roman" w:cs="Times New Roman"/>
           <w:sz w:val="24"/>
           <w:szCs w:val="24"/>
         </w:rPr>
-        <w:t xml:space="preserve"> enables the driver to call dispatcher or police depending on the proximity of the driver to a police station for assistance.</w:t>
+        <w:t xml:space="preserve">This application is made for all the </w:t>
+      </w:r>
+      <w:r>
+        <w:rPr>
+          <w:rFonts w:ascii="Times New Roman" w:hAnsi="Times New Roman" w:cs="Times New Roman"/>
+          <w:sz w:val="24"/>
+          <w:szCs w:val="24"/>
+        </w:rPr>
+        <w:t>drivers</w:t>
+      </w:r>
+      <w:r>
+        <w:rPr>
+          <w:rFonts w:ascii="Times New Roman" w:hAnsi="Times New Roman" w:cs="Times New Roman"/>
+          <w:sz w:val="24"/>
+          <w:szCs w:val="24"/>
+        </w:rPr>
+        <w:t xml:space="preserve"> so that </w:t>
+      </w:r>
+      <w:r>
+        <w:rPr>
+          <w:rFonts w:ascii="Times New Roman" w:hAnsi="Times New Roman" w:cs="Times New Roman"/>
+          <w:sz w:val="24"/>
+          <w:szCs w:val="24"/>
+        </w:rPr>
+        <w:t>in cooperation of a group of dispatchers and the police to ensure their security is paramount</w:t>
+      </w:r>
+      <w:r>
+        <w:rPr>
+          <w:rFonts w:ascii="Times New Roman" w:hAnsi="Times New Roman" w:cs="Times New Roman"/>
+          <w:sz w:val="24"/>
+          <w:szCs w:val="24"/>
+        </w:rPr>
+        <w:t xml:space="preserve">. So, the main goal of </w:t>
+      </w:r>
+      <w:r>
+        <w:rPr>
+          <w:rFonts w:ascii="Times New Roman" w:hAnsi="Times New Roman" w:cs="Times New Roman"/>
+          <w:sz w:val="24"/>
+          <w:szCs w:val="24"/>
+        </w:rPr>
+        <w:t>communication</w:t>
+      </w:r>
+      <w:r>
+        <w:rPr>
+          <w:rFonts w:ascii="Times New Roman" w:hAnsi="Times New Roman" w:cs="Times New Roman"/>
+          <w:sz w:val="24"/>
+          <w:szCs w:val="24"/>
+        </w:rPr>
+        <w:t xml:space="preserve"> and </w:t>
+      </w:r>
+      <w:r>
+        <w:rPr>
+          <w:rFonts w:ascii="Times New Roman" w:hAnsi="Times New Roman" w:cs="Times New Roman"/>
+          <w:sz w:val="24"/>
+          <w:szCs w:val="24"/>
+        </w:rPr>
+        <w:t>accounting</w:t>
+      </w:r>
+      <w:r>
+        <w:rPr>
+          <w:rFonts w:ascii="Times New Roman" w:hAnsi="Times New Roman" w:cs="Times New Roman"/>
+          <w:sz w:val="24"/>
+          <w:szCs w:val="24"/>
+        </w:rPr>
+        <w:t xml:space="preserve"> gets achieved by this application.</w:t>
       </w:r>
     </w:p>
     <w:p>
@@ -7867,7 +8759,6 @@
         <w:spacing w:line="360" w:lineRule="auto"/>
         <w:rPr>
           <w:rFonts w:ascii="Times New Roman" w:hAnsi="Times New Roman" w:cs="Times New Roman"/>
-          <w:b/>
           <w:sz w:val="24"/>
           <w:szCs w:val="24"/>
         </w:rPr>
@@ -7875,106 +8766,195 @@
       <w:r>
         <w:rPr>
           <w:rFonts w:ascii="Times New Roman" w:hAnsi="Times New Roman" w:cs="Times New Roman"/>
-          <w:b/>
-          <w:sz w:val="24"/>
-          <w:szCs w:val="24"/>
-        </w:rPr>
-        <w:t>6.2.6 Dispatcher’s module</w:t>
+          <w:sz w:val="24"/>
+          <w:szCs w:val="24"/>
+        </w:rPr>
+        <w:t>Further, this application is made using web application programming technology. Hence, this application is also economic solution for the user.</w:t>
       </w:r>
     </w:p>
     <w:p>
       <w:pPr>
         <w:spacing w:line="360" w:lineRule="auto"/>
         <w:rPr>
-          <w:rFonts w:ascii="Times New Roman" w:eastAsia="Times New Roman" w:hAnsi="Times New Roman" w:cs="Times New Roman"/>
-          <w:color w:val="000000" w:themeColor="text1"/>
-          <w:sz w:val="24"/>
-          <w:szCs w:val="24"/>
-        </w:rPr>
-      </w:pPr>
-      <w:r>
-        <w:rPr>
-          <w:rFonts w:ascii="Times New Roman" w:eastAsia="Times New Roman" w:hAnsi="Times New Roman" w:cs="Times New Roman"/>
-          <w:color w:val="000000" w:themeColor="text1"/>
-          <w:sz w:val="24"/>
-          <w:szCs w:val="24"/>
-        </w:rPr>
-        <w:t>The dispatcher’s home page has only two modules. One is the police module, which can be used to call the police in case of an incident. The view driver’s table is used to view the registered drivers in the system and view their details. It also has a navigation bar that has two links one to the dispatcher’s profile and a log out button.</w:t>
+          <w:rFonts w:ascii="Times New Roman" w:hAnsi="Times New Roman" w:cs="Times New Roman"/>
+          <w:sz w:val="24"/>
+          <w:szCs w:val="24"/>
+        </w:rPr>
+      </w:pPr>
+      <w:r>
+        <w:rPr>
+          <w:rFonts w:ascii="Times New Roman" w:hAnsi="Times New Roman" w:cs="Times New Roman"/>
+          <w:sz w:val="24"/>
+          <w:szCs w:val="24"/>
+        </w:rPr>
+        <w:t xml:space="preserve">Now, this is a user-friendly website so, any </w:t>
+      </w:r>
+      <w:r>
+        <w:rPr>
+          <w:rFonts w:ascii="Times New Roman" w:hAnsi="Times New Roman" w:cs="Times New Roman"/>
+          <w:sz w:val="24"/>
+          <w:szCs w:val="24"/>
+        </w:rPr>
+        <w:t>driver</w:t>
+      </w:r>
+      <w:r>
+        <w:rPr>
+          <w:rFonts w:ascii="Times New Roman" w:hAnsi="Times New Roman" w:cs="Times New Roman"/>
+          <w:sz w:val="24"/>
+          <w:szCs w:val="24"/>
+        </w:rPr>
+        <w:t xml:space="preserve"> can use this website. Therefore, this application provides collaborative interface to the users.</w:t>
       </w:r>
     </w:p>
     <w:p>
       <w:pPr>
         <w:spacing w:line="360" w:lineRule="auto"/>
         <w:rPr>
-          <w:rFonts w:ascii="Times New Roman" w:eastAsia="Times New Roman" w:hAnsi="Times New Roman" w:cs="Times New Roman"/>
-          <w:b/>
-          <w:color w:val="000000" w:themeColor="text1"/>
-          <w:sz w:val="24"/>
-          <w:szCs w:val="24"/>
-        </w:rPr>
-      </w:pPr>
-      <w:r>
-        <w:rPr>
-          <w:rFonts w:ascii="Times New Roman" w:eastAsia="Times New Roman" w:hAnsi="Times New Roman" w:cs="Times New Roman"/>
-          <w:b/>
-          <w:color w:val="000000" w:themeColor="text1"/>
-          <w:sz w:val="24"/>
-          <w:szCs w:val="24"/>
-        </w:rPr>
-        <w:t>6.2.7 Driver’s and Dispatcher’s profile page.</w:t>
-      </w:r>
-    </w:p>
-    <w:p>
-      <w:pPr>
+          <w:rFonts w:ascii="Times New Roman" w:hAnsi="Times New Roman" w:cs="Times New Roman"/>
+          <w:b/>
+          <w:sz w:val="24"/>
+          <w:szCs w:val="24"/>
+        </w:rPr>
+      </w:pPr>
+      <w:r>
+        <w:rPr>
+          <w:rFonts w:ascii="Times New Roman" w:hAnsi="Times New Roman" w:cs="Times New Roman"/>
+          <w:b/>
+          <w:sz w:val="24"/>
+          <w:szCs w:val="24"/>
+        </w:rPr>
+        <w:t>7.3 Recommendations</w:t>
+      </w:r>
+    </w:p>
+    <w:p>
+      <w:pPr>
+        <w:pStyle w:val="ListParagraph"/>
+        <w:numPr>
+          <w:ilvl w:val="0"/>
+          <w:numId w:val="9"/>
+        </w:numPr>
         <w:spacing w:line="360" w:lineRule="auto"/>
         <w:rPr>
-          <w:rFonts w:ascii="Times New Roman" w:eastAsia="Times New Roman" w:hAnsi="Times New Roman" w:cs="Times New Roman"/>
-          <w:color w:val="000000" w:themeColor="text1"/>
-          <w:sz w:val="24"/>
-          <w:szCs w:val="24"/>
-        </w:rPr>
-      </w:pPr>
-      <w:r>
-        <w:rPr>
-          <w:rFonts w:ascii="Times New Roman" w:eastAsia="Times New Roman" w:hAnsi="Times New Roman" w:cs="Times New Roman"/>
-          <w:color w:val="000000" w:themeColor="text1"/>
-          <w:sz w:val="24"/>
-          <w:szCs w:val="24"/>
-        </w:rPr>
-        <w:t>This page is used to by both the driver and dispatcher to edit their details. The dispatcher can edit their name, email, phone number and password. The Driver can edit their own details and the taxi they have.</w:t>
-      </w:r>
-    </w:p>
-    <w:p>
-      <w:pPr>
+          <w:rFonts w:ascii="Times New Roman" w:hAnsi="Times New Roman" w:cs="Times New Roman"/>
+          <w:b/>
+          <w:sz w:val="24"/>
+          <w:szCs w:val="24"/>
+        </w:rPr>
+      </w:pPr>
+      <w:r>
+        <w:rPr>
+          <w:rFonts w:ascii="Times New Roman" w:hAnsi="Times New Roman" w:cs="Times New Roman"/>
+          <w:sz w:val="24"/>
+          <w:szCs w:val="24"/>
+        </w:rPr>
+        <w:t>Integration with voice recognition system to be able to detect altercations between the driver and the passenger or any other person in contact with the driver.</w:t>
+      </w:r>
+    </w:p>
+    <w:p>
+      <w:pPr>
+        <w:pStyle w:val="ListParagraph"/>
+        <w:numPr>
+          <w:ilvl w:val="0"/>
+          <w:numId w:val="9"/>
+        </w:numPr>
         <w:spacing w:line="360" w:lineRule="auto"/>
         <w:rPr>
-          <w:rFonts w:ascii="Times New Roman" w:eastAsia="Times New Roman" w:hAnsi="Times New Roman" w:cs="Times New Roman"/>
-          <w:color w:val="000000" w:themeColor="text1"/>
-          <w:sz w:val="24"/>
-          <w:szCs w:val="24"/>
-        </w:rPr>
-      </w:pPr>
-      <w:r>
-        <w:rPr>
-          <w:rFonts w:ascii="Times New Roman" w:eastAsia="Times New Roman" w:hAnsi="Times New Roman" w:cs="Times New Roman"/>
-          <w:b/>
-          <w:color w:val="000000" w:themeColor="text1"/>
-          <w:sz w:val="24"/>
-          <w:szCs w:val="24"/>
-        </w:rPr>
-        <w:t>6.3 Test plan</w:t>
-      </w:r>
-      <w:r>
-        <w:rPr>
-          <w:rFonts w:ascii="Times New Roman" w:eastAsia="Times New Roman" w:hAnsi="Times New Roman" w:cs="Times New Roman"/>
-          <w:color w:val="000000" w:themeColor="text1"/>
-          <w:sz w:val="24"/>
-          <w:szCs w:val="24"/>
-        </w:rPr>
-        <w:t xml:space="preserve"> </w:t>
-      </w:r>
+          <w:rFonts w:ascii="Times New Roman" w:hAnsi="Times New Roman" w:cs="Times New Roman"/>
+          <w:b/>
+          <w:sz w:val="24"/>
+          <w:szCs w:val="24"/>
+        </w:rPr>
+      </w:pPr>
+      <w:r>
+        <w:rPr>
+          <w:rFonts w:ascii="Times New Roman" w:hAnsi="Times New Roman" w:cs="Times New Roman"/>
+          <w:sz w:val="24"/>
+          <w:szCs w:val="24"/>
+        </w:rPr>
+        <w:t>A secure recording closed circuit television system should be installed in this taxis.</w:t>
+      </w:r>
+    </w:p>
+    <w:p>
+      <w:pPr>
+        <w:pStyle w:val="ListParagraph"/>
+        <w:numPr>
+          <w:ilvl w:val="0"/>
+          <w:numId w:val="9"/>
+        </w:numPr>
+        <w:spacing w:line="360" w:lineRule="auto"/>
+        <w:rPr>
+          <w:rFonts w:ascii="Times New Roman" w:hAnsi="Times New Roman" w:cs="Times New Roman"/>
+          <w:b/>
+          <w:sz w:val="24"/>
+          <w:szCs w:val="24"/>
+        </w:rPr>
+      </w:pPr>
+      <w:r>
+        <w:rPr>
+          <w:rFonts w:ascii="Times New Roman" w:hAnsi="Times New Roman" w:cs="Times New Roman"/>
+          <w:sz w:val="24"/>
+          <w:szCs w:val="24"/>
+        </w:rPr>
+        <w:t>Installations of tracking chips in this vehicles would go a long way in improving the drives security.</w:t>
+      </w:r>
+    </w:p>
+    <w:p>
+      <w:pPr>
+        <w:spacing w:line="360" w:lineRule="auto"/>
+        <w:rPr>
+          <w:rFonts w:ascii="Times New Roman" w:eastAsia="Times New Roman" w:hAnsi="Times New Roman" w:cs="Times New Roman"/>
+          <w:color w:val="000000" w:themeColor="text1"/>
+          <w:sz w:val="24"/>
+          <w:szCs w:val="24"/>
+        </w:rPr>
+      </w:pPr>
+    </w:p>
+    <w:p>
+      <w:pPr>
+        <w:spacing w:line="360" w:lineRule="auto"/>
+        <w:rPr>
+          <w:rFonts w:ascii="Times New Roman" w:eastAsia="Times New Roman" w:hAnsi="Times New Roman" w:cs="Times New Roman"/>
+          <w:color w:val="000000" w:themeColor="text1"/>
+          <w:sz w:val="24"/>
+          <w:szCs w:val="24"/>
+        </w:rPr>
+      </w:pPr>
+    </w:p>
+    <w:p>
+      <w:pPr>
+        <w:spacing w:line="360" w:lineRule="auto"/>
+        <w:rPr>
+          <w:rFonts w:ascii="Times New Roman" w:eastAsia="Times New Roman" w:hAnsi="Times New Roman" w:cs="Times New Roman"/>
+          <w:color w:val="000000" w:themeColor="text1"/>
+          <w:sz w:val="24"/>
+          <w:szCs w:val="24"/>
+        </w:rPr>
+      </w:pPr>
+    </w:p>
+    <w:p>
+      <w:pPr>
+        <w:spacing w:line="360" w:lineRule="auto"/>
+        <w:rPr>
+          <w:rFonts w:ascii="Times New Roman" w:eastAsia="Times New Roman" w:hAnsi="Times New Roman" w:cs="Times New Roman"/>
+          <w:color w:val="000000" w:themeColor="text1"/>
+          <w:sz w:val="24"/>
+          <w:szCs w:val="24"/>
+        </w:rPr>
+      </w:pPr>
+    </w:p>
+    <w:p>
+      <w:pPr>
+        <w:spacing w:line="360" w:lineRule="auto"/>
+        <w:rPr>
+          <w:rFonts w:ascii="Times New Roman" w:eastAsia="Times New Roman" w:hAnsi="Times New Roman" w:cs="Times New Roman"/>
+          <w:color w:val="000000" w:themeColor="text1"/>
+          <w:sz w:val="24"/>
+          <w:szCs w:val="24"/>
+        </w:rPr>
+      </w:pPr>
     </w:p>
     <w:sectPr>
+      <w:footerReference w:type="default" r:id="rId28"/>
       <w:pgSz w:w="12240" w:h="15840"/>
       <w:pgMar w:top="1440" w:right="1440" w:bottom="1440" w:left="1440" w:header="708" w:footer="708" w:gutter="0"/>
       <w:cols w:space="708"/>
@@ -8007,6 +8987,84 @@
     </w:p>
   </w:endnote>
 </w:endnotes>
+</file>
+
+<file path=word/footer1.xml><?xml version="1.0" encoding="utf-8"?>
+<w:ftr xmlns:wpc="http://schemas.microsoft.com/office/word/2010/wordprocessingCanvas" xmlns:cx="http://schemas.microsoft.com/office/drawing/2014/chartex" xmlns:mc="http://schemas.openxmlformats.org/markup-compatibility/2006" xmlns:o="urn:schemas-microsoft-com:office:office" xmlns:r="http://schemas.openxmlformats.org/officeDocument/2006/relationships" xmlns:m="http://schemas.openxmlformats.org/officeDocument/2006/math" xmlns:v="urn:schemas-microsoft-com:vml" xmlns:wp14="http://schemas.microsoft.com/office/word/2010/wordprocessingDrawing" xmlns:wp="http://schemas.openxmlformats.org/drawingml/2006/wordprocessingDrawing" xmlns:w10="urn:schemas-microsoft-com:office:word" xmlns:w="http://schemas.openxmlformats.org/wordprocessingml/2006/main" xmlns:w14="http://schemas.microsoft.com/office/word/2010/wordml" xmlns:w15="http://schemas.microsoft.com/office/word/2012/wordml" xmlns:w16se="http://schemas.microsoft.com/office/word/2015/wordml/symex" xmlns:wpg="http://schemas.microsoft.com/office/word/2010/wordprocessingGroup" xmlns:wpi="http://schemas.microsoft.com/office/word/2010/wordprocessingInk" xmlns:wne="http://schemas.microsoft.com/office/word/2006/wordml" xmlns:wps="http://schemas.microsoft.com/office/word/2010/wordprocessingShape" mc:Ignorable="w14 w15 w16se wp14">
+  <w:sdt>
+    <w:sdtPr>
+      <w:id w:val="-336378312"/>
+      <w:docPartObj>
+        <w:docPartGallery w:val="Page Numbers (Bottom of Page)"/>
+        <w:docPartUnique/>
+      </w:docPartObj>
+    </w:sdtPr>
+    <w:sdtEndPr>
+      <w:rPr>
+        <w:color w:val="7F7F7F" w:themeColor="background1" w:themeShade="7F"/>
+        <w:spacing w:val="60"/>
+      </w:rPr>
+    </w:sdtEndPr>
+    <w:sdtContent>
+      <w:p>
+        <w:pPr>
+          <w:pStyle w:val="Footer"/>
+          <w:pBdr>
+            <w:top w:val="single" w:sz="4" w:space="1" w:color="D9D9D9" w:themeColor="background1" w:themeShade="D9"/>
+          </w:pBdr>
+          <w:rPr>
+            <w:b/>
+            <w:bCs/>
+          </w:rPr>
+        </w:pPr>
+        <w:r>
+          <w:fldChar w:fldCharType="begin"/>
+        </w:r>
+        <w:r>
+          <w:instrText xml:space="preserve"> PAGE   \* MERGEFORMAT </w:instrText>
+        </w:r>
+        <w:r>
+          <w:fldChar w:fldCharType="separate"/>
+        </w:r>
+        <w:r>
+          <w:rPr>
+            <w:b/>
+            <w:bCs/>
+            <w:noProof/>
+          </w:rPr>
+          <w:t>4</w:t>
+        </w:r>
+        <w:r>
+          <w:rPr>
+            <w:b/>
+            <w:bCs/>
+            <w:noProof/>
+          </w:rPr>
+          <w:fldChar w:fldCharType="end"/>
+        </w:r>
+        <w:r>
+          <w:rPr>
+            <w:b/>
+            <w:bCs/>
+          </w:rPr>
+          <w:t xml:space="preserve"> | </w:t>
+        </w:r>
+        <w:r>
+          <w:rPr>
+            <w:color w:val="7F7F7F" w:themeColor="background1" w:themeShade="7F"/>
+            <w:spacing w:val="60"/>
+          </w:rPr>
+          <w:t>Page</w:t>
+        </w:r>
+      </w:p>
+    </w:sdtContent>
+  </w:sdt>
+  <w:p>
+    <w:pPr>
+      <w:pStyle w:val="Footer"/>
+    </w:pPr>
+  </w:p>
+</w:ftr>
 </file>
 
 <file path=word/footnotes.xml><?xml version="1.0" encoding="utf-8"?>
@@ -8801,6 +9859,119 @@
     </w:lvl>
   </w:abstractNum>
   <w:abstractNum w:abstractNumId="6" w15:restartNumberingAfterBreak="0">
+    <w:nsid w:val="69DE27BC"/>
+    <w:multiLevelType w:val="hybridMultilevel"/>
+    <w:tmpl w:val="43208B7A"/>
+    <w:lvl w:ilvl="0" w:tplc="04090001">
+      <w:start w:val="1"/>
+      <w:numFmt w:val="bullet"/>
+      <w:lvlText w:val=""/>
+      <w:lvlJc w:val="left"/>
+      <w:pPr>
+        <w:ind w:left="720" w:hanging="360"/>
+      </w:pPr>
+      <w:rPr>
+        <w:rFonts w:ascii="Symbol" w:hAnsi="Symbol" w:hint="default"/>
+      </w:rPr>
+    </w:lvl>
+    <w:lvl w:ilvl="1" w:tplc="04090003" w:tentative="1">
+      <w:start w:val="1"/>
+      <w:numFmt w:val="bullet"/>
+      <w:lvlText w:val="o"/>
+      <w:lvlJc w:val="left"/>
+      <w:pPr>
+        <w:ind w:left="1440" w:hanging="360"/>
+      </w:pPr>
+      <w:rPr>
+        <w:rFonts w:ascii="Courier New" w:hAnsi="Courier New" w:cs="Courier New" w:hint="default"/>
+      </w:rPr>
+    </w:lvl>
+    <w:lvl w:ilvl="2" w:tplc="04090005" w:tentative="1">
+      <w:start w:val="1"/>
+      <w:numFmt w:val="bullet"/>
+      <w:lvlText w:val=""/>
+      <w:lvlJc w:val="left"/>
+      <w:pPr>
+        <w:ind w:left="2160" w:hanging="360"/>
+      </w:pPr>
+      <w:rPr>
+        <w:rFonts w:ascii="Wingdings" w:hAnsi="Wingdings" w:hint="default"/>
+      </w:rPr>
+    </w:lvl>
+    <w:lvl w:ilvl="3" w:tplc="04090001" w:tentative="1">
+      <w:start w:val="1"/>
+      <w:numFmt w:val="bullet"/>
+      <w:lvlText w:val=""/>
+      <w:lvlJc w:val="left"/>
+      <w:pPr>
+        <w:ind w:left="2880" w:hanging="360"/>
+      </w:pPr>
+      <w:rPr>
+        <w:rFonts w:ascii="Symbol" w:hAnsi="Symbol" w:hint="default"/>
+      </w:rPr>
+    </w:lvl>
+    <w:lvl w:ilvl="4" w:tplc="04090003" w:tentative="1">
+      <w:start w:val="1"/>
+      <w:numFmt w:val="bullet"/>
+      <w:lvlText w:val="o"/>
+      <w:lvlJc w:val="left"/>
+      <w:pPr>
+        <w:ind w:left="3600" w:hanging="360"/>
+      </w:pPr>
+      <w:rPr>
+        <w:rFonts w:ascii="Courier New" w:hAnsi="Courier New" w:cs="Courier New" w:hint="default"/>
+      </w:rPr>
+    </w:lvl>
+    <w:lvl w:ilvl="5" w:tplc="04090005" w:tentative="1">
+      <w:start w:val="1"/>
+      <w:numFmt w:val="bullet"/>
+      <w:lvlText w:val=""/>
+      <w:lvlJc w:val="left"/>
+      <w:pPr>
+        <w:ind w:left="4320" w:hanging="360"/>
+      </w:pPr>
+      <w:rPr>
+        <w:rFonts w:ascii="Wingdings" w:hAnsi="Wingdings" w:hint="default"/>
+      </w:rPr>
+    </w:lvl>
+    <w:lvl w:ilvl="6" w:tplc="04090001" w:tentative="1">
+      <w:start w:val="1"/>
+      <w:numFmt w:val="bullet"/>
+      <w:lvlText w:val=""/>
+      <w:lvlJc w:val="left"/>
+      <w:pPr>
+        <w:ind w:left="5040" w:hanging="360"/>
+      </w:pPr>
+      <w:rPr>
+        <w:rFonts w:ascii="Symbol" w:hAnsi="Symbol" w:hint="default"/>
+      </w:rPr>
+    </w:lvl>
+    <w:lvl w:ilvl="7" w:tplc="04090003" w:tentative="1">
+      <w:start w:val="1"/>
+      <w:numFmt w:val="bullet"/>
+      <w:lvlText w:val="o"/>
+      <w:lvlJc w:val="left"/>
+      <w:pPr>
+        <w:ind w:left="5760" w:hanging="360"/>
+      </w:pPr>
+      <w:rPr>
+        <w:rFonts w:ascii="Courier New" w:hAnsi="Courier New" w:cs="Courier New" w:hint="default"/>
+      </w:rPr>
+    </w:lvl>
+    <w:lvl w:ilvl="8" w:tplc="04090005" w:tentative="1">
+      <w:start w:val="1"/>
+      <w:numFmt w:val="bullet"/>
+      <w:lvlText w:val=""/>
+      <w:lvlJc w:val="left"/>
+      <w:pPr>
+        <w:ind w:left="6480" w:hanging="360"/>
+      </w:pPr>
+      <w:rPr>
+        <w:rFonts w:ascii="Wingdings" w:hAnsi="Wingdings" w:hint="default"/>
+      </w:rPr>
+    </w:lvl>
+  </w:abstractNum>
+  <w:abstractNum w:abstractNumId="7" w15:restartNumberingAfterBreak="0">
     <w:nsid w:val="6D37360D"/>
     <w:multiLevelType w:val="multilevel"/>
     <w:tmpl w:val="A8508AEE"/>
@@ -8949,7 +10120,7 @@
       </w:rPr>
     </w:lvl>
   </w:abstractNum>
-  <w:abstractNum w:abstractNumId="7" w15:restartNumberingAfterBreak="0">
+  <w:abstractNum w:abstractNumId="8" w15:restartNumberingAfterBreak="0">
     <w:nsid w:val="780D581E"/>
     <w:multiLevelType w:val="hybridMultilevel"/>
     <w:tmpl w:val="9732CA10"/>
@@ -9072,7 +10243,7 @@
     <w:abstractNumId w:val="0"/>
   </w:num>
   <w:num w:numId="4">
-    <w:abstractNumId w:val="6"/>
+    <w:abstractNumId w:val="7"/>
   </w:num>
   <w:num w:numId="5">
     <w:abstractNumId w:val="3"/>
@@ -9084,7 +10255,10 @@
     <w:abstractNumId w:val="4"/>
   </w:num>
   <w:num w:numId="8">
-    <w:abstractNumId w:val="7"/>
+    <w:abstractNumId w:val="8"/>
+  </w:num>
+  <w:num w:numId="9">
+    <w:abstractNumId w:val="6"/>
   </w:num>
 </w:numbering>
 </file>
@@ -9094,7 +10268,1293 @@
   <w:docDefaults>
     <w:rPrDefault>
       <w:rPr>
-        <w:rFonts w:asciiTheme="minorHAnsi" w:eastAsiaTheme="minorHAnsi" w:hAnsiTheme="minorHAnsi" w:cstheme="minorBidi"/>
+        <w:rFonts w:asciiTheme="minorHAnsi" w:eastAsiaTheme="minorEastAsia" w:hAnsiTheme="minorHAnsi" w:cstheme="minorBidi"/>
+        <w:sz w:val="21"/>
+        <w:szCs w:val="21"/>
+        <w:lang w:val="en-US" w:eastAsia="en-US" w:bidi="ar-SA"/>
+      </w:rPr>
+    </w:rPrDefault>
+    <w:pPrDefault>
+      <w:pPr>
+        <w:spacing w:after="120" w:line="264" w:lineRule="auto"/>
+      </w:pPr>
+    </w:pPrDefault>
+  </w:docDefaults>
+  <w:latentStyles w:defLockedState="0" w:defUIPriority="99" w:defSemiHidden="0" w:defUnhideWhenUsed="0" w:defQFormat="0" w:count="371">
+    <w:lsdException w:name="Normal" w:uiPriority="0" w:qFormat="1"/>
+    <w:lsdException w:name="heading 1" w:uiPriority="9" w:qFormat="1"/>
+    <w:lsdException w:name="heading 2" w:semiHidden="1" w:uiPriority="9" w:unhideWhenUsed="1" w:qFormat="1"/>
+    <w:lsdException w:name="heading 3" w:semiHidden="1" w:uiPriority="9" w:unhideWhenUsed="1" w:qFormat="1"/>
+    <w:lsdException w:name="heading 4" w:semiHidden="1" w:uiPriority="9" w:unhideWhenUsed="1" w:qFormat="1"/>
+    <w:lsdException w:name="heading 5" w:semiHidden="1" w:uiPriority="9" w:unhideWhenUsed="1" w:qFormat="1"/>
+    <w:lsdException w:name="heading 6" w:semiHidden="1" w:uiPriority="9" w:unhideWhenUsed="1" w:qFormat="1"/>
+    <w:lsdException w:name="heading 7" w:semiHidden="1" w:uiPriority="9" w:unhideWhenUsed="1" w:qFormat="1"/>
+    <w:lsdException w:name="heading 8" w:semiHidden="1" w:uiPriority="9" w:unhideWhenUsed="1" w:qFormat="1"/>
+    <w:lsdException w:name="heading 9" w:semiHidden="1" w:uiPriority="9" w:unhideWhenUsed="1" w:qFormat="1"/>
+    <w:lsdException w:name="index 1" w:semiHidden="1" w:unhideWhenUsed="1"/>
+    <w:lsdException w:name="index 2" w:semiHidden="1" w:unhideWhenUsed="1"/>
+    <w:lsdException w:name="index 3" w:semiHidden="1" w:unhideWhenUsed="1"/>
+    <w:lsdException w:name="index 4" w:semiHidden="1" w:unhideWhenUsed="1"/>
+    <w:lsdException w:name="index 5" w:semiHidden="1" w:unhideWhenUsed="1"/>
+    <w:lsdException w:name="index 6" w:semiHidden="1" w:unhideWhenUsed="1"/>
+    <w:lsdException w:name="index 7" w:semiHidden="1" w:unhideWhenUsed="1"/>
+    <w:lsdException w:name="index 8" w:semiHidden="1" w:unhideWhenUsed="1"/>
+    <w:lsdException w:name="index 9" w:semiHidden="1" w:unhideWhenUsed="1"/>
+    <w:lsdException w:name="toc 1" w:semiHidden="1" w:uiPriority="39" w:unhideWhenUsed="1"/>
+    <w:lsdException w:name="toc 2" w:semiHidden="1" w:uiPriority="39" w:unhideWhenUsed="1"/>
+    <w:lsdException w:name="toc 3" w:semiHidden="1" w:uiPriority="39" w:unhideWhenUsed="1"/>
+    <w:lsdException w:name="toc 4" w:semiHidden="1" w:uiPriority="39" w:unhideWhenUsed="1"/>
+    <w:lsdException w:name="toc 5" w:semiHidden="1" w:uiPriority="39" w:unhideWhenUsed="1"/>
+    <w:lsdException w:name="toc 6" w:semiHidden="1" w:uiPriority="39" w:unhideWhenUsed="1"/>
+    <w:lsdException w:name="toc 7" w:semiHidden="1" w:uiPriority="39" w:unhideWhenUsed="1"/>
+    <w:lsdException w:name="toc 8" w:semiHidden="1" w:uiPriority="39" w:unhideWhenUsed="1"/>
+    <w:lsdException w:name="toc 9" w:semiHidden="1" w:uiPriority="39" w:unhideWhenUsed="1"/>
+    <w:lsdException w:name="Normal Indent" w:semiHidden="1" w:unhideWhenUsed="1"/>
+    <w:lsdException w:name="footnote text" w:semiHidden="1" w:unhideWhenUsed="1"/>
+    <w:lsdException w:name="annotation text" w:semiHidden="1" w:unhideWhenUsed="1"/>
+    <w:lsdException w:name="header" w:semiHidden="1" w:unhideWhenUsed="1"/>
+    <w:lsdException w:name="footer" w:semiHidden="1" w:unhideWhenUsed="1"/>
+    <w:lsdException w:name="index heading" w:semiHidden="1" w:unhideWhenUsed="1"/>
+    <w:lsdException w:name="caption" w:semiHidden="1" w:uiPriority="35" w:unhideWhenUsed="1" w:qFormat="1"/>
+    <w:lsdException w:name="table of figures" w:semiHidden="1" w:unhideWhenUsed="1"/>
+    <w:lsdException w:name="envelope address" w:semiHidden="1" w:unhideWhenUsed="1"/>
+    <w:lsdException w:name="envelope return" w:semiHidden="1" w:unhideWhenUsed="1"/>
+    <w:lsdException w:name="footnote reference" w:semiHidden="1" w:unhideWhenUsed="1"/>
+    <w:lsdException w:name="annotation reference" w:semiHidden="1" w:unhideWhenUsed="1"/>
+    <w:lsdException w:name="line number" w:semiHidden="1" w:unhideWhenUsed="1"/>
+    <w:lsdException w:name="page number" w:semiHidden="1" w:unhideWhenUsed="1"/>
+    <w:lsdException w:name="endnote reference" w:semiHidden="1" w:unhideWhenUsed="1"/>
+    <w:lsdException w:name="endnote text" w:semiHidden="1" w:unhideWhenUsed="1"/>
+    <w:lsdException w:name="table of authorities" w:semiHidden="1" w:unhideWhenUsed="1"/>
+    <w:lsdException w:name="macro" w:semiHidden="1" w:unhideWhenUsed="1"/>
+    <w:lsdException w:name="toa heading" w:semiHidden="1" w:unhideWhenUsed="1"/>
+    <w:lsdException w:name="List" w:semiHidden="1" w:unhideWhenUsed="1"/>
+    <w:lsdException w:name="List Bullet" w:semiHidden="1" w:unhideWhenUsed="1"/>
+    <w:lsdException w:name="List Number" w:semiHidden="1" w:unhideWhenUsed="1"/>
+    <w:lsdException w:name="List 2" w:semiHidden="1" w:unhideWhenUsed="1"/>
+    <w:lsdException w:name="List 3" w:semiHidden="1" w:unhideWhenUsed="1"/>
+    <w:lsdException w:name="List 4" w:semiHidden="1" w:unhideWhenUsed="1"/>
+    <w:lsdException w:name="List 5" w:semiHidden="1" w:unhideWhenUsed="1"/>
+    <w:lsdException w:name="List Bullet 2" w:semiHidden="1" w:unhideWhenUsed="1"/>
+    <w:lsdException w:name="List Bullet 3" w:semiHidden="1" w:unhideWhenUsed="1"/>
+    <w:lsdException w:name="List Bullet 4" w:semiHidden="1" w:unhideWhenUsed="1"/>
+    <w:lsdException w:name="List Bullet 5" w:semiHidden="1" w:unhideWhenUsed="1"/>
+    <w:lsdException w:name="List Number 2" w:semiHidden="1" w:unhideWhenUsed="1"/>
+    <w:lsdException w:name="List Number 3" w:semiHidden="1" w:unhideWhenUsed="1"/>
+    <w:lsdException w:name="List Number 4" w:semiHidden="1" w:unhideWhenUsed="1"/>
+    <w:lsdException w:name="List Number 5" w:semiHidden="1" w:unhideWhenUsed="1"/>
+    <w:lsdException w:name="Title" w:uiPriority="10" w:qFormat="1"/>
+    <w:lsdException w:name="Closing" w:semiHidden="1" w:unhideWhenUsed="1"/>
+    <w:lsdException w:name="Signature" w:semiHidden="1" w:unhideWhenUsed="1"/>
+    <w:lsdException w:name="Default Paragraph Font" w:semiHidden="1" w:uiPriority="1" w:unhideWhenUsed="1"/>
+    <w:lsdException w:name="Body Text" w:semiHidden="1" w:unhideWhenUsed="1"/>
+    <w:lsdException w:name="Body Text Indent" w:semiHidden="1" w:unhideWhenUsed="1"/>
+    <w:lsdException w:name="List Continue" w:semiHidden="1" w:unhideWhenUsed="1"/>
+    <w:lsdException w:name="List Continue 2" w:semiHidden="1" w:unhideWhenUsed="1"/>
+    <w:lsdException w:name="List Continue 3" w:semiHidden="1" w:unhideWhenUsed="1"/>
+    <w:lsdException w:name="List Continue 4" w:semiHidden="1" w:unhideWhenUsed="1"/>
+    <w:lsdException w:name="List Continue 5" w:semiHidden="1" w:unhideWhenUsed="1"/>
+    <w:lsdException w:name="Message Header" w:semiHidden="1" w:unhideWhenUsed="1"/>
+    <w:lsdException w:name="Subtitle" w:uiPriority="11" w:qFormat="1"/>
+    <w:lsdException w:name="Salutation" w:semiHidden="1" w:unhideWhenUsed="1"/>
+    <w:lsdException w:name="Date" w:semiHidden="1" w:unhideWhenUsed="1"/>
+    <w:lsdException w:name="Body Text First Indent" w:semiHidden="1" w:unhideWhenUsed="1"/>
+    <w:lsdException w:name="Body Text First Indent 2" w:semiHidden="1" w:unhideWhenUsed="1"/>
+    <w:lsdException w:name="Note Heading" w:semiHidden="1" w:unhideWhenUsed="1"/>
+    <w:lsdException w:name="Body Text 2" w:semiHidden="1" w:unhideWhenUsed="1"/>
+    <w:lsdException w:name="Body Text 3" w:semiHidden="1" w:unhideWhenUsed="1"/>
+    <w:lsdException w:name="Body Text Indent 2" w:semiHidden="1" w:unhideWhenUsed="1"/>
+    <w:lsdException w:name="Body Text Indent 3" w:semiHidden="1" w:unhideWhenUsed="1"/>
+    <w:lsdException w:name="Block Text" w:semiHidden="1" w:unhideWhenUsed="1"/>
+    <w:lsdException w:name="Hyperlink" w:semiHidden="1" w:unhideWhenUsed="1"/>
+    <w:lsdException w:name="FollowedHyperlink" w:semiHidden="1" w:unhideWhenUsed="1"/>
+    <w:lsdException w:name="Strong" w:uiPriority="22" w:qFormat="1"/>
+    <w:lsdException w:name="Emphasis" w:uiPriority="20" w:qFormat="1"/>
+    <w:lsdException w:name="Document Map" w:semiHidden="1" w:unhideWhenUsed="1"/>
+    <w:lsdException w:name="Plain Text" w:semiHidden="1" w:unhideWhenUsed="1"/>
+    <w:lsdException w:name="E-mail Signature" w:semiHidden="1" w:unhideWhenUsed="1"/>
+    <w:lsdException w:name="HTML Top of Form" w:semiHidden="1" w:unhideWhenUsed="1"/>
+    <w:lsdException w:name="HTML Bottom of Form" w:semiHidden="1" w:unhideWhenUsed="1"/>
+    <w:lsdException w:name="Normal (Web)" w:semiHidden="1" w:unhideWhenUsed="1"/>
+    <w:lsdException w:name="HTML Acronym" w:semiHidden="1" w:unhideWhenUsed="1"/>
+    <w:lsdException w:name="HTML Address" w:semiHidden="1" w:unhideWhenUsed="1"/>
+    <w:lsdException w:name="HTML Cite" w:semiHidden="1" w:unhideWhenUsed="1"/>
+    <w:lsdException w:name="HTML Code" w:semiHidden="1" w:unhideWhenUsed="1"/>
+    <w:lsdException w:name="HTML Definition" w:semiHidden="1" w:unhideWhenUsed="1"/>
+    <w:lsdException w:name="HTML Keyboard" w:semiHidden="1" w:unhideWhenUsed="1"/>
+    <w:lsdException w:name="HTML Preformatted" w:semiHidden="1" w:unhideWhenUsed="1"/>
+    <w:lsdException w:name="HTML Sample" w:semiHidden="1" w:unhideWhenUsed="1"/>
+    <w:lsdException w:name="HTML Typewriter" w:semiHidden="1" w:unhideWhenUsed="1"/>
+    <w:lsdException w:name="HTML Variable" w:semiHidden="1" w:unhideWhenUsed="1"/>
+    <w:lsdException w:name="Normal Table" w:semiHidden="1" w:unhideWhenUsed="1"/>
+    <w:lsdException w:name="annotation subject" w:semiHidden="1" w:unhideWhenUsed="1"/>
+    <w:lsdException w:name="No List" w:semiHidden="1" w:unhideWhenUsed="1"/>
+    <w:lsdException w:name="Outline List 1" w:semiHidden="1" w:unhideWhenUsed="1"/>
+    <w:lsdException w:name="Outline List 2" w:semiHidden="1" w:unhideWhenUsed="1"/>
+    <w:lsdException w:name="Outline List 3" w:semiHidden="1" w:unhideWhenUsed="1"/>
+    <w:lsdException w:name="Table Simple 1" w:semiHidden="1" w:unhideWhenUsed="1"/>
+    <w:lsdException w:name="Table Simple 2" w:semiHidden="1" w:unhideWhenUsed="1"/>
+    <w:lsdException w:name="Table Simple 3" w:semiHidden="1" w:unhideWhenUsed="1"/>
+    <w:lsdException w:name="Table Classic 1" w:semiHidden="1" w:unhideWhenUsed="1"/>
+    <w:lsdException w:name="Table Classic 2" w:semiHidden="1" w:unhideWhenUsed="1"/>
+    <w:lsdException w:name="Table Classic 3" w:semiHidden="1" w:unhideWhenUsed="1"/>
+    <w:lsdException w:name="Table Classic 4" w:semiHidden="1" w:unhideWhenUsed="1"/>
+    <w:lsdException w:name="Table Colorful 1" w:semiHidden="1" w:unhideWhenUsed="1"/>
+    <w:lsdException w:name="Table Colorful 2" w:semiHidden="1" w:unhideWhenUsed="1"/>
+    <w:lsdException w:name="Table Colorful 3" w:semiHidden="1" w:unhideWhenUsed="1"/>
+    <w:lsdException w:name="Table Columns 1" w:semiHidden="1" w:unhideWhenUsed="1"/>
+    <w:lsdException w:name="Table Columns 2" w:semiHidden="1" w:unhideWhenUsed="1"/>
+    <w:lsdException w:name="Table Columns 3" w:semiHidden="1" w:unhideWhenUsed="1"/>
+    <w:lsdException w:name="Table Columns 4" w:semiHidden="1" w:unhideWhenUsed="1"/>
+    <w:lsdException w:name="Table Columns 5" w:semiHidden="1" w:unhideWhenUsed="1"/>
+    <w:lsdException w:name="Table Grid 1" w:semiHidden="1" w:unhideWhenUsed="1"/>
+    <w:lsdException w:name="Table Grid 2" w:semiHidden="1" w:unhideWhenUsed="1"/>
+    <w:lsdException w:name="Table Grid 3" w:semiHidden="1" w:unhideWhenUsed="1"/>
+    <w:lsdException w:name="Table Grid 4" w:semiHidden="1" w:unhideWhenUsed="1"/>
+    <w:lsdException w:name="Table Grid 5" w:semiHidden="1" w:unhideWhenUsed="1"/>
+    <w:lsdException w:name="Table Grid 6" w:semiHidden="1" w:unhideWhenUsed="1"/>
+    <w:lsdException w:name="Table Grid 7" w:semiHidden="1" w:unhideWhenUsed="1"/>
+    <w:lsdException w:name="Table Grid 8" w:semiHidden="1" w:unhideWhenUsed="1"/>
+    <w:lsdException w:name="Table List 1" w:semiHidden="1" w:unhideWhenUsed="1"/>
+    <w:lsdException w:name="Table List 2" w:semiHidden="1" w:unhideWhenUsed="1"/>
+    <w:lsdException w:name="Table List 3" w:semiHidden="1" w:unhideWhenUsed="1"/>
+    <w:lsdException w:name="Table List 4" w:semiHidden="1" w:unhideWhenUsed="1"/>
+    <w:lsdException w:name="Table List 5" w:semiHidden="1" w:unhideWhenUsed="1"/>
+    <w:lsdException w:name="Table List 6" w:semiHidden="1" w:unhideWhenUsed="1"/>
+    <w:lsdException w:name="Table List 7" w:semiHidden="1" w:unhideWhenUsed="1"/>
+    <w:lsdException w:name="Table List 8" w:semiHidden="1" w:unhideWhenUsed="1"/>
+    <w:lsdException w:name="Table 3D effects 1" w:semiHidden="1" w:unhideWhenUsed="1"/>
+    <w:lsdException w:name="Table 3D effects 2" w:semiHidden="1" w:unhideWhenUsed="1"/>
+    <w:lsdException w:name="Table 3D effects 3" w:semiHidden="1" w:unhideWhenUsed="1"/>
+    <w:lsdException w:name="Table Contemporary" w:semiHidden="1" w:unhideWhenUsed="1"/>
+    <w:lsdException w:name="Table Elegant" w:semiHidden="1" w:unhideWhenUsed="1"/>
+    <w:lsdException w:name="Table Professional" w:semiHidden="1" w:unhideWhenUsed="1"/>
+    <w:lsdException w:name="Table Subtle 1" w:semiHidden="1" w:unhideWhenUsed="1"/>
+    <w:lsdException w:name="Table Subtle 2" w:semiHidden="1" w:unhideWhenUsed="1"/>
+    <w:lsdException w:name="Table Web 1" w:semiHidden="1" w:unhideWhenUsed="1"/>
+    <w:lsdException w:name="Table Web 2" w:semiHidden="1" w:unhideWhenUsed="1"/>
+    <w:lsdException w:name="Table Web 3" w:semiHidden="1" w:unhideWhenUsed="1"/>
+    <w:lsdException w:name="Balloon Text" w:semiHidden="1" w:unhideWhenUsed="1"/>
+    <w:lsdException w:name="Table Grid" w:uiPriority="39"/>
+    <w:lsdException w:name="Table Theme" w:semiHidden="1" w:unhideWhenUsed="1"/>
+    <w:lsdException w:name="Placeholder Text" w:semiHidden="1"/>
+    <w:lsdException w:name="No Spacing" w:uiPriority="1" w:qFormat="1"/>
+    <w:lsdException w:name="Light Shading" w:uiPriority="60"/>
+    <w:lsdException w:name="Light List" w:uiPriority="61"/>
+    <w:lsdException w:name="Light Grid" w:uiPriority="62"/>
+    <w:lsdException w:name="Medium Shading 1" w:uiPriority="63"/>
+    <w:lsdException w:name="Medium Shading 2" w:uiPriority="64"/>
+    <w:lsdException w:name="Medium List 1" w:uiPriority="65"/>
+    <w:lsdException w:name="Medium List 2" w:uiPriority="66"/>
+    <w:lsdException w:name="Medium Grid 1" w:uiPriority="67"/>
+    <w:lsdException w:name="Medium Grid 2" w:uiPriority="68"/>
+    <w:lsdException w:name="Medium Grid 3" w:uiPriority="69"/>
+    <w:lsdException w:name="Dark List" w:uiPriority="70"/>
+    <w:lsdException w:name="Colorful Shading" w:uiPriority="71"/>
+    <w:lsdException w:name="Colorful List" w:uiPriority="72"/>
+    <w:lsdException w:name="Colorful Grid" w:uiPriority="73"/>
+    <w:lsdException w:name="Light Shading Accent 1" w:uiPriority="60"/>
+    <w:lsdException w:name="Light List Accent 1" w:uiPriority="61"/>
+    <w:lsdException w:name="Light Grid Accent 1" w:uiPriority="62"/>
+    <w:lsdException w:name="Medium Shading 1 Accent 1" w:uiPriority="63"/>
+    <w:lsdException w:name="Medium Shading 2 Accent 1" w:uiPriority="64"/>
+    <w:lsdException w:name="Medium List 1 Accent 1" w:uiPriority="65"/>
+    <w:lsdException w:name="Revision" w:semiHidden="1"/>
+    <w:lsdException w:name="List Paragraph" w:uiPriority="34" w:qFormat="1"/>
+    <w:lsdException w:name="Quote" w:uiPriority="29" w:qFormat="1"/>
+    <w:lsdException w:name="Intense Quote" w:uiPriority="30" w:qFormat="1"/>
+    <w:lsdException w:name="Medium List 2 Accent 1" w:uiPriority="66"/>
+    <w:lsdException w:name="Medium Grid 1 Accent 1" w:uiPriority="67"/>
+    <w:lsdException w:name="Medium Grid 2 Accent 1" w:uiPriority="68"/>
+    <w:lsdException w:name="Medium Grid 3 Accent 1" w:uiPriority="69"/>
+    <w:lsdException w:name="Dark List Accent 1" w:uiPriority="70"/>
+    <w:lsdException w:name="Colorful Shading Accent 1" w:uiPriority="71"/>
+    <w:lsdException w:name="Colorful List Accent 1" w:uiPriority="72"/>
+    <w:lsdException w:name="Colorful Grid Accent 1" w:uiPriority="73"/>
+    <w:lsdException w:name="Light Shading Accent 2" w:uiPriority="60"/>
+    <w:lsdException w:name="Light List Accent 2" w:uiPriority="61"/>
+    <w:lsdException w:name="Light Grid Accent 2" w:uiPriority="62"/>
+    <w:lsdException w:name="Medium Shading 1 Accent 2" w:uiPriority="63"/>
+    <w:lsdException w:name="Medium Shading 2 Accent 2" w:uiPriority="64"/>
+    <w:lsdException w:name="Medium List 1 Accent 2" w:uiPriority="65"/>
+    <w:lsdException w:name="Medium List 2 Accent 2" w:uiPriority="66"/>
+    <w:lsdException w:name="Medium Grid 1 Accent 2" w:uiPriority="67"/>
+    <w:lsdException w:name="Medium Grid 2 Accent 2" w:uiPriority="68"/>
+    <w:lsdException w:name="Medium Grid 3 Accent 2" w:uiPriority="69"/>
+    <w:lsdException w:name="Dark List Accent 2" w:uiPriority="70"/>
+    <w:lsdException w:name="Colorful Shading Accent 2" w:uiPriority="71"/>
+    <w:lsdException w:name="Colorful List Accent 2" w:uiPriority="72"/>
+    <w:lsdException w:name="Colorful Grid Accent 2" w:uiPriority="73"/>
+    <w:lsdException w:name="Light Shading Accent 3" w:uiPriority="60"/>
+    <w:lsdException w:name="Light List Accent 3" w:uiPriority="61"/>
+    <w:lsdException w:name="Light Grid Accent 3" w:uiPriority="62"/>
+    <w:lsdException w:name="Medium Shading 1 Accent 3" w:uiPriority="63"/>
+    <w:lsdException w:name="Medium Shading 2 Accent 3" w:uiPriority="64"/>
+    <w:lsdException w:name="Medium List 1 Accent 3" w:uiPriority="65"/>
+    <w:lsdException w:name="Medium List 2 Accent 3" w:uiPriority="66"/>
+    <w:lsdException w:name="Medium Grid 1 Accent 3" w:uiPriority="67"/>
+    <w:lsdException w:name="Medium Grid 2 Accent 3" w:uiPriority="68"/>
+    <w:lsdException w:name="Medium Grid 3 Accent 3" w:uiPriority="69"/>
+    <w:lsdException w:name="Dark List Accent 3" w:uiPriority="70"/>
+    <w:lsdException w:name="Colorful Shading Accent 3" w:uiPriority="71"/>
+    <w:lsdException w:name="Colorful List Accent 3" w:uiPriority="72"/>
+    <w:lsdException w:name="Colorful Grid Accent 3" w:uiPriority="73"/>
+    <w:lsdException w:name="Light Shading Accent 4" w:uiPriority="60"/>
+    <w:lsdException w:name="Light List Accent 4" w:uiPriority="61"/>
+    <w:lsdException w:name="Light Grid Accent 4" w:uiPriority="62"/>
+    <w:lsdException w:name="Medium Shading 1 Accent 4" w:uiPriority="63"/>
+    <w:lsdException w:name="Medium Shading 2 Accent 4" w:uiPriority="64"/>
+    <w:lsdException w:name="Medium List 1 Accent 4" w:uiPriority="65"/>
+    <w:lsdException w:name="Medium List 2 Accent 4" w:uiPriority="66"/>
+    <w:lsdException w:name="Medium Grid 1 Accent 4" w:uiPriority="67"/>
+    <w:lsdException w:name="Medium Grid 2 Accent 4" w:uiPriority="68"/>
+    <w:lsdException w:name="Medium Grid 3 Accent 4" w:uiPriority="69"/>
+    <w:lsdException w:name="Dark List Accent 4" w:uiPriority="70"/>
+    <w:lsdException w:name="Colorful Shading Accent 4" w:uiPriority="71"/>
+    <w:lsdException w:name="Colorful List Accent 4" w:uiPriority="72"/>
+    <w:lsdException w:name="Colorful Grid Accent 4" w:uiPriority="73"/>
+    <w:lsdException w:name="Light Shading Accent 5" w:uiPriority="60"/>
+    <w:lsdException w:name="Light List Accent 5" w:uiPriority="61"/>
+    <w:lsdException w:name="Light Grid Accent 5" w:uiPriority="62"/>
+    <w:lsdException w:name="Medium Shading 1 Accent 5" w:uiPriority="63"/>
+    <w:lsdException w:name="Medium Shading 2 Accent 5" w:uiPriority="64"/>
+    <w:lsdException w:name="Medium List 1 Accent 5" w:uiPriority="65"/>
+    <w:lsdException w:name="Medium List 2 Accent 5" w:uiPriority="66"/>
+    <w:lsdException w:name="Medium Grid 1 Accent 5" w:uiPriority="67"/>
+    <w:lsdException w:name="Medium Grid 2 Accent 5" w:uiPriority="68"/>
+    <w:lsdException w:name="Medium Grid 3 Accent 5" w:uiPriority="69"/>
+    <w:lsdException w:name="Dark List Accent 5" w:uiPriority="70"/>
+    <w:lsdException w:name="Colorful Shading Accent 5" w:uiPriority="71"/>
+    <w:lsdException w:name="Colorful List Accent 5" w:uiPriority="72"/>
+    <w:lsdException w:name="Colorful Grid Accent 5" w:uiPriority="73"/>
+    <w:lsdException w:name="Light Shading Accent 6" w:uiPriority="60"/>
+    <w:lsdException w:name="Light List Accent 6" w:uiPriority="61"/>
+    <w:lsdException w:name="Light Grid Accent 6" w:uiPriority="62"/>
+    <w:lsdException w:name="Medium Shading 1 Accent 6" w:uiPriority="63"/>
+    <w:lsdException w:name="Medium Shading 2 Accent 6" w:uiPriority="64"/>
+    <w:lsdException w:name="Medium List 1 Accent 6" w:uiPriority="65"/>
+    <w:lsdException w:name="Medium List 2 Accent 6" w:uiPriority="66"/>
+    <w:lsdException w:name="Medium Grid 1 Accent 6" w:uiPriority="67"/>
+    <w:lsdException w:name="Medium Grid 2 Accent 6" w:uiPriority="68"/>
+    <w:lsdException w:name="Medium Grid 3 Accent 6" w:uiPriority="69"/>
+    <w:lsdException w:name="Dark List Accent 6" w:uiPriority="70"/>
+    <w:lsdException w:name="Colorful Shading Accent 6" w:uiPriority="71"/>
+    <w:lsdException w:name="Colorful List Accent 6" w:uiPriority="72"/>
+    <w:lsdException w:name="Colorful Grid Accent 6" w:uiPriority="73"/>
+    <w:lsdException w:name="Subtle Emphasis" w:uiPriority="19" w:qFormat="1"/>
+    <w:lsdException w:name="Intense Emphasis" w:uiPriority="21" w:qFormat="1"/>
+    <w:lsdException w:name="Subtle Reference" w:uiPriority="31" w:qFormat="1"/>
+    <w:lsdException w:name="Intense Reference" w:uiPriority="32" w:qFormat="1"/>
+    <w:lsdException w:name="Book Title" w:uiPriority="33" w:qFormat="1"/>
+    <w:lsdException w:name="Bibliography" w:semiHidden="1" w:uiPriority="37" w:unhideWhenUsed="1"/>
+    <w:lsdException w:name="TOC Heading" w:semiHidden="1" w:uiPriority="39" w:unhideWhenUsed="1" w:qFormat="1"/>
+    <w:lsdException w:name="Plain Table 1" w:uiPriority="41"/>
+    <w:lsdException w:name="Plain Table 2" w:uiPriority="42"/>
+    <w:lsdException w:name="Plain Table 3" w:uiPriority="43"/>
+    <w:lsdException w:name="Plain Table 4" w:uiPriority="44"/>
+    <w:lsdException w:name="Plain Table 5" w:uiPriority="45"/>
+    <w:lsdException w:name="Grid Table Light" w:uiPriority="40"/>
+    <w:lsdException w:name="Grid Table 1 Light" w:uiPriority="46"/>
+    <w:lsdException w:name="Grid Table 2" w:uiPriority="47"/>
+    <w:lsdException w:name="Grid Table 3" w:uiPriority="48"/>
+    <w:lsdException w:name="Grid Table 4" w:uiPriority="49"/>
+    <w:lsdException w:name="Grid Table 5 Dark" w:uiPriority="50"/>
+    <w:lsdException w:name="Grid Table 6 Colorful" w:uiPriority="51"/>
+    <w:lsdException w:name="Grid Table 7 Colorful" w:uiPriority="52"/>
+    <w:lsdException w:name="Grid Table 1 Light Accent 1" w:uiPriority="46"/>
+    <w:lsdException w:name="Grid Table 2 Accent 1" w:uiPriority="47"/>
+    <w:lsdException w:name="Grid Table 3 Accent 1" w:uiPriority="48"/>
+    <w:lsdException w:name="Grid Table 4 Accent 1" w:uiPriority="49"/>
+    <w:lsdException w:name="Grid Table 5 Dark Accent 1" w:uiPriority="50"/>
+    <w:lsdException w:name="Grid Table 6 Colorful Accent 1" w:uiPriority="51"/>
+    <w:lsdException w:name="Grid Table 7 Colorful Accent 1" w:uiPriority="52"/>
+    <w:lsdException w:name="Grid Table 1 Light Accent 2" w:uiPriority="46"/>
+    <w:lsdException w:name="Grid Table 2 Accent 2" w:uiPriority="47"/>
+    <w:lsdException w:name="Grid Table 3 Accent 2" w:uiPriority="48"/>
+    <w:lsdException w:name="Grid Table 4 Accent 2" w:uiPriority="49"/>
+    <w:lsdException w:name="Grid Table 5 Dark Accent 2" w:uiPriority="50"/>
+    <w:lsdException w:name="Grid Table 6 Colorful Accent 2" w:uiPriority="51"/>
+    <w:lsdException w:name="Grid Table 7 Colorful Accent 2" w:uiPriority="52"/>
+    <w:lsdException w:name="Grid Table 1 Light Accent 3" w:uiPriority="46"/>
+    <w:lsdException w:name="Grid Table 2 Accent 3" w:uiPriority="47"/>
+    <w:lsdException w:name="Grid Table 3 Accent 3" w:uiPriority="48"/>
+    <w:lsdException w:name="Grid Table 4 Accent 3" w:uiPriority="49"/>
+    <w:lsdException w:name="Grid Table 5 Dark Accent 3" w:uiPriority="50"/>
+    <w:lsdException w:name="Grid Table 6 Colorful Accent 3" w:uiPriority="51"/>
+    <w:lsdException w:name="Grid Table 7 Colorful Accent 3" w:uiPriority="52"/>
+    <w:lsdException w:name="Grid Table 1 Light Accent 4" w:uiPriority="46"/>
+    <w:lsdException w:name="Grid Table 2 Accent 4" w:uiPriority="47"/>
+    <w:lsdException w:name="Grid Table 3 Accent 4" w:uiPriority="48"/>
+    <w:lsdException w:name="Grid Table 4 Accent 4" w:uiPriority="49"/>
+    <w:lsdException w:name="Grid Table 5 Dark Accent 4" w:uiPriority="50"/>
+    <w:lsdException w:name="Grid Table 6 Colorful Accent 4" w:uiPriority="51"/>
+    <w:lsdException w:name="Grid Table 7 Colorful Accent 4" w:uiPriority="52"/>
+    <w:lsdException w:name="Grid Table 1 Light Accent 5" w:uiPriority="46"/>
+    <w:lsdException w:name="Grid Table 2 Accent 5" w:uiPriority="47"/>
+    <w:lsdException w:name="Grid Table 3 Accent 5" w:uiPriority="48"/>
+    <w:lsdException w:name="Grid Table 4 Accent 5" w:uiPriority="49"/>
+    <w:lsdException w:name="Grid Table 5 Dark Accent 5" w:uiPriority="50"/>
+    <w:lsdException w:name="Grid Table 6 Colorful Accent 5" w:uiPriority="51"/>
+    <w:lsdException w:name="Grid Table 7 Colorful Accent 5" w:uiPriority="52"/>
+    <w:lsdException w:name="Grid Table 1 Light Accent 6" w:uiPriority="46"/>
+    <w:lsdException w:name="Grid Table 2 Accent 6" w:uiPriority="47"/>
+    <w:lsdException w:name="Grid Table 3 Accent 6" w:uiPriority="48"/>
+    <w:lsdException w:name="Grid Table 4 Accent 6" w:uiPriority="49"/>
+    <w:lsdException w:name="Grid Table 5 Dark Accent 6" w:uiPriority="50"/>
+    <w:lsdException w:name="Grid Table 6 Colorful Accent 6" w:uiPriority="51"/>
+    <w:lsdException w:name="Grid Table 7 Colorful Accent 6" w:uiPriority="52"/>
+    <w:lsdException w:name="List Table 1 Light" w:uiPriority="46"/>
+    <w:lsdException w:name="List Table 2" w:uiPriority="47"/>
+    <w:lsdException w:name="List Table 3" w:uiPriority="48"/>
+    <w:lsdException w:name="List Table 4" w:uiPriority="49"/>
+    <w:lsdException w:name="List Table 5 Dark" w:uiPriority="50"/>
+    <w:lsdException w:name="List Table 6 Colorful" w:uiPriority="51"/>
+    <w:lsdException w:name="List Table 7 Colorful" w:uiPriority="52"/>
+    <w:lsdException w:name="List Table 1 Light Accent 1" w:uiPriority="46"/>
+    <w:lsdException w:name="List Table 2 Accent 1" w:uiPriority="47"/>
+    <w:lsdException w:name="List Table 3 Accent 1" w:uiPriority="48"/>
+    <w:lsdException w:name="List Table 4 Accent 1" w:uiPriority="49"/>
+    <w:lsdException w:name="List Table 5 Dark Accent 1" w:uiPriority="50"/>
+    <w:lsdException w:name="List Table 6 Colorful Accent 1" w:uiPriority="51"/>
+    <w:lsdException w:name="List Table 7 Colorful Accent 1" w:uiPriority="52"/>
+    <w:lsdException w:name="List Table 1 Light Accent 2" w:uiPriority="46"/>
+    <w:lsdException w:name="List Table 2 Accent 2" w:uiPriority="47"/>
+    <w:lsdException w:name="List Table 3 Accent 2" w:uiPriority="48"/>
+    <w:lsdException w:name="List Table 4 Accent 2" w:uiPriority="49"/>
+    <w:lsdException w:name="List Table 5 Dark Accent 2" w:uiPriority="50"/>
+    <w:lsdException w:name="List Table 6 Colorful Accent 2" w:uiPriority="51"/>
+    <w:lsdException w:name="List Table 7 Colorful Accent 2" w:uiPriority="52"/>
+    <w:lsdException w:name="List Table 1 Light Accent 3" w:uiPriority="46"/>
+    <w:lsdException w:name="List Table 2 Accent 3" w:uiPriority="47"/>
+    <w:lsdException w:name="List Table 3 Accent 3" w:uiPriority="48"/>
+    <w:lsdException w:name="List Table 4 Accent 3" w:uiPriority="49"/>
+    <w:lsdException w:name="List Table 5 Dark Accent 3" w:uiPriority="50"/>
+    <w:lsdException w:name="List Table 6 Colorful Accent 3" w:uiPriority="51"/>
+    <w:lsdException w:name="List Table 7 Colorful Accent 3" w:uiPriority="52"/>
+    <w:lsdException w:name="List Table 1 Light Accent 4" w:uiPriority="46"/>
+    <w:lsdException w:name="List Table 2 Accent 4" w:uiPriority="47"/>
+    <w:lsdException w:name="List Table 3 Accent 4" w:uiPriority="48"/>
+    <w:lsdException w:name="List Table 4 Accent 4" w:uiPriority="49"/>
+    <w:lsdException w:name="List Table 5 Dark Accent 4" w:uiPriority="50"/>
+    <w:lsdException w:name="List Table 6 Colorful Accent 4" w:uiPriority="51"/>
+    <w:lsdException w:name="List Table 7 Colorful Accent 4" w:uiPriority="52"/>
+    <w:lsdException w:name="List Table 1 Light Accent 5" w:uiPriority="46"/>
+    <w:lsdException w:name="List Table 2 Accent 5" w:uiPriority="47"/>
+    <w:lsdException w:name="List Table 3 Accent 5" w:uiPriority="48"/>
+    <w:lsdException w:name="List Table 4 Accent 5" w:uiPriority="49"/>
+    <w:lsdException w:name="List Table 5 Dark Accent 5" w:uiPriority="50"/>
+    <w:lsdException w:name="List Table 6 Colorful Accent 5" w:uiPriority="51"/>
+    <w:lsdException w:name="List Table 7 Colorful Accent 5" w:uiPriority="52"/>
+    <w:lsdException w:name="List Table 1 Light Accent 6" w:uiPriority="46"/>
+    <w:lsdException w:name="List Table 2 Accent 6" w:uiPriority="47"/>
+    <w:lsdException w:name="List Table 3 Accent 6" w:uiPriority="48"/>
+    <w:lsdException w:name="List Table 4 Accent 6" w:uiPriority="49"/>
+    <w:lsdException w:name="List Table 5 Dark Accent 6" w:uiPriority="50"/>
+    <w:lsdException w:name="List Table 6 Colorful Accent 6" w:uiPriority="51"/>
+    <w:lsdException w:name="List Table 7 Colorful Accent 6" w:uiPriority="52"/>
+  </w:latentStyles>
+  <w:style w:type="paragraph" w:default="1" w:styleId="Normal">
+    <w:name w:val="Normal"/>
+    <w:qFormat/>
+    <w:rsid w:val="000372F9"/>
+  </w:style>
+  <w:style w:type="paragraph" w:styleId="Heading1">
+    <w:name w:val="heading 1"/>
+    <w:basedOn w:val="Normal"/>
+    <w:next w:val="Normal"/>
+    <w:link w:val="Heading1Char"/>
+    <w:uiPriority w:val="9"/>
+    <w:qFormat/>
+    <w:rsid w:val="000372F9"/>
+    <w:pPr>
+      <w:keepNext/>
+      <w:keepLines/>
+      <w:pBdr>
+        <w:bottom w:val="single" w:sz="4" w:space="1" w:color="5B9BD5" w:themeColor="accent1"/>
+      </w:pBdr>
+      <w:spacing w:before="400" w:after="40" w:line="240" w:lineRule="auto"/>
+      <w:outlineLvl w:val="0"/>
+    </w:pPr>
+    <w:rPr>
+      <w:rFonts w:asciiTheme="majorHAnsi" w:eastAsiaTheme="majorEastAsia" w:hAnsiTheme="majorHAnsi" w:cstheme="majorBidi"/>
+      <w:color w:val="2E74B5" w:themeColor="accent1" w:themeShade="BF"/>
+      <w:sz w:val="36"/>
+      <w:szCs w:val="36"/>
+    </w:rPr>
+  </w:style>
+  <w:style w:type="paragraph" w:styleId="Heading2">
+    <w:name w:val="heading 2"/>
+    <w:basedOn w:val="Normal"/>
+    <w:next w:val="Normal"/>
+    <w:link w:val="Heading2Char"/>
+    <w:uiPriority w:val="9"/>
+    <w:unhideWhenUsed/>
+    <w:qFormat/>
+    <w:rsid w:val="000372F9"/>
+    <w:pPr>
+      <w:keepNext/>
+      <w:keepLines/>
+      <w:spacing w:before="160" w:after="0" w:line="240" w:lineRule="auto"/>
+      <w:outlineLvl w:val="1"/>
+    </w:pPr>
+    <w:rPr>
+      <w:rFonts w:asciiTheme="majorHAnsi" w:eastAsiaTheme="majorEastAsia" w:hAnsiTheme="majorHAnsi" w:cstheme="majorBidi"/>
+      <w:color w:val="2E74B5" w:themeColor="accent1" w:themeShade="BF"/>
+      <w:sz w:val="28"/>
+      <w:szCs w:val="28"/>
+    </w:rPr>
+  </w:style>
+  <w:style w:type="paragraph" w:styleId="Heading3">
+    <w:name w:val="heading 3"/>
+    <w:basedOn w:val="Normal"/>
+    <w:next w:val="Normal"/>
+    <w:link w:val="Heading3Char"/>
+    <w:uiPriority w:val="9"/>
+    <w:semiHidden/>
+    <w:unhideWhenUsed/>
+    <w:qFormat/>
+    <w:rsid w:val="000372F9"/>
+    <w:pPr>
+      <w:keepNext/>
+      <w:keepLines/>
+      <w:spacing w:before="80" w:after="0" w:line="240" w:lineRule="auto"/>
+      <w:outlineLvl w:val="2"/>
+    </w:pPr>
+    <w:rPr>
+      <w:rFonts w:asciiTheme="majorHAnsi" w:eastAsiaTheme="majorEastAsia" w:hAnsiTheme="majorHAnsi" w:cstheme="majorBidi"/>
+      <w:color w:val="404040" w:themeColor="text1" w:themeTint="BF"/>
+      <w:sz w:val="26"/>
+      <w:szCs w:val="26"/>
+    </w:rPr>
+  </w:style>
+  <w:style w:type="paragraph" w:styleId="Heading4">
+    <w:name w:val="heading 4"/>
+    <w:basedOn w:val="Normal"/>
+    <w:next w:val="Normal"/>
+    <w:link w:val="Heading4Char"/>
+    <w:uiPriority w:val="9"/>
+    <w:semiHidden/>
+    <w:unhideWhenUsed/>
+    <w:qFormat/>
+    <w:rsid w:val="000372F9"/>
+    <w:pPr>
+      <w:keepNext/>
+      <w:keepLines/>
+      <w:spacing w:before="80" w:after="0"/>
+      <w:outlineLvl w:val="3"/>
+    </w:pPr>
+    <w:rPr>
+      <w:rFonts w:asciiTheme="majorHAnsi" w:eastAsiaTheme="majorEastAsia" w:hAnsiTheme="majorHAnsi" w:cstheme="majorBidi"/>
+      <w:sz w:val="24"/>
+      <w:szCs w:val="24"/>
+    </w:rPr>
+  </w:style>
+  <w:style w:type="paragraph" w:styleId="Heading5">
+    <w:name w:val="heading 5"/>
+    <w:basedOn w:val="Normal"/>
+    <w:next w:val="Normal"/>
+    <w:link w:val="Heading5Char"/>
+    <w:uiPriority w:val="9"/>
+    <w:semiHidden/>
+    <w:unhideWhenUsed/>
+    <w:qFormat/>
+    <w:rsid w:val="000372F9"/>
+    <w:pPr>
+      <w:keepNext/>
+      <w:keepLines/>
+      <w:spacing w:before="80" w:after="0"/>
+      <w:outlineLvl w:val="4"/>
+    </w:pPr>
+    <w:rPr>
+      <w:rFonts w:asciiTheme="majorHAnsi" w:eastAsiaTheme="majorEastAsia" w:hAnsiTheme="majorHAnsi" w:cstheme="majorBidi"/>
+      <w:i/>
+      <w:iCs/>
+      <w:sz w:val="22"/>
+      <w:szCs w:val="22"/>
+    </w:rPr>
+  </w:style>
+  <w:style w:type="paragraph" w:styleId="Heading6">
+    <w:name w:val="heading 6"/>
+    <w:basedOn w:val="Normal"/>
+    <w:next w:val="Normal"/>
+    <w:link w:val="Heading6Char"/>
+    <w:uiPriority w:val="9"/>
+    <w:semiHidden/>
+    <w:unhideWhenUsed/>
+    <w:qFormat/>
+    <w:rsid w:val="000372F9"/>
+    <w:pPr>
+      <w:keepNext/>
+      <w:keepLines/>
+      <w:spacing w:before="80" w:after="0"/>
+      <w:outlineLvl w:val="5"/>
+    </w:pPr>
+    <w:rPr>
+      <w:rFonts w:asciiTheme="majorHAnsi" w:eastAsiaTheme="majorEastAsia" w:hAnsiTheme="majorHAnsi" w:cstheme="majorBidi"/>
+      <w:color w:val="595959" w:themeColor="text1" w:themeTint="A6"/>
+    </w:rPr>
+  </w:style>
+  <w:style w:type="paragraph" w:styleId="Heading7">
+    <w:name w:val="heading 7"/>
+    <w:basedOn w:val="Normal"/>
+    <w:next w:val="Normal"/>
+    <w:link w:val="Heading7Char"/>
+    <w:uiPriority w:val="9"/>
+    <w:semiHidden/>
+    <w:unhideWhenUsed/>
+    <w:qFormat/>
+    <w:rsid w:val="000372F9"/>
+    <w:pPr>
+      <w:keepNext/>
+      <w:keepLines/>
+      <w:spacing w:before="80" w:after="0"/>
+      <w:outlineLvl w:val="6"/>
+    </w:pPr>
+    <w:rPr>
+      <w:rFonts w:asciiTheme="majorHAnsi" w:eastAsiaTheme="majorEastAsia" w:hAnsiTheme="majorHAnsi" w:cstheme="majorBidi"/>
+      <w:i/>
+      <w:iCs/>
+      <w:color w:val="595959" w:themeColor="text1" w:themeTint="A6"/>
+    </w:rPr>
+  </w:style>
+  <w:style w:type="paragraph" w:styleId="Heading8">
+    <w:name w:val="heading 8"/>
+    <w:basedOn w:val="Normal"/>
+    <w:next w:val="Normal"/>
+    <w:link w:val="Heading8Char"/>
+    <w:uiPriority w:val="9"/>
+    <w:semiHidden/>
+    <w:unhideWhenUsed/>
+    <w:qFormat/>
+    <w:rsid w:val="000372F9"/>
+    <w:pPr>
+      <w:keepNext/>
+      <w:keepLines/>
+      <w:spacing w:before="80" w:after="0"/>
+      <w:outlineLvl w:val="7"/>
+    </w:pPr>
+    <w:rPr>
+      <w:rFonts w:asciiTheme="majorHAnsi" w:eastAsiaTheme="majorEastAsia" w:hAnsiTheme="majorHAnsi" w:cstheme="majorBidi"/>
+      <w:smallCaps/>
+      <w:color w:val="595959" w:themeColor="text1" w:themeTint="A6"/>
+    </w:rPr>
+  </w:style>
+  <w:style w:type="paragraph" w:styleId="Heading9">
+    <w:name w:val="heading 9"/>
+    <w:basedOn w:val="Normal"/>
+    <w:next w:val="Normal"/>
+    <w:link w:val="Heading9Char"/>
+    <w:uiPriority w:val="9"/>
+    <w:semiHidden/>
+    <w:unhideWhenUsed/>
+    <w:qFormat/>
+    <w:rsid w:val="000372F9"/>
+    <w:pPr>
+      <w:keepNext/>
+      <w:keepLines/>
+      <w:spacing w:before="80" w:after="0"/>
+      <w:outlineLvl w:val="8"/>
+    </w:pPr>
+    <w:rPr>
+      <w:rFonts w:asciiTheme="majorHAnsi" w:eastAsiaTheme="majorEastAsia" w:hAnsiTheme="majorHAnsi" w:cstheme="majorBidi"/>
+      <w:i/>
+      <w:iCs/>
+      <w:smallCaps/>
+      <w:color w:val="595959" w:themeColor="text1" w:themeTint="A6"/>
+    </w:rPr>
+  </w:style>
+  <w:style w:type="character" w:default="1" w:styleId="DefaultParagraphFont">
+    <w:name w:val="Default Paragraph Font"/>
+    <w:uiPriority w:val="1"/>
+    <w:semiHidden/>
+    <w:unhideWhenUsed/>
+  </w:style>
+  <w:style w:type="table" w:default="1" w:styleId="TableNormal">
+    <w:name w:val="Normal Table"/>
+    <w:uiPriority w:val="99"/>
+    <w:semiHidden/>
+    <w:unhideWhenUsed/>
+    <w:tblPr>
+      <w:tblInd w:w="0" w:type="dxa"/>
+      <w:tblCellMar>
+        <w:top w:w="0" w:type="dxa"/>
+        <w:left w:w="108" w:type="dxa"/>
+        <w:bottom w:w="0" w:type="dxa"/>
+        <w:right w:w="108" w:type="dxa"/>
+      </w:tblCellMar>
+    </w:tblPr>
+  </w:style>
+  <w:style w:type="numbering" w:default="1" w:styleId="NoList">
+    <w:name w:val="No List"/>
+    <w:uiPriority w:val="99"/>
+    <w:semiHidden/>
+    <w:unhideWhenUsed/>
+  </w:style>
+  <w:style w:type="character" w:customStyle="1" w:styleId="Heading2Char">
+    <w:name w:val="Heading 2 Char"/>
+    <w:basedOn w:val="DefaultParagraphFont"/>
+    <w:link w:val="Heading2"/>
+    <w:uiPriority w:val="9"/>
+    <w:rsid w:val="000372F9"/>
+    <w:rPr>
+      <w:rFonts w:asciiTheme="majorHAnsi" w:eastAsiaTheme="majorEastAsia" w:hAnsiTheme="majorHAnsi" w:cstheme="majorBidi"/>
+      <w:color w:val="2E74B5" w:themeColor="accent1" w:themeShade="BF"/>
+      <w:sz w:val="28"/>
+      <w:szCs w:val="28"/>
+    </w:rPr>
+  </w:style>
+  <w:style w:type="paragraph" w:styleId="NormalWeb">
+    <w:name w:val="Normal (Web)"/>
+    <w:basedOn w:val="Normal"/>
+    <w:uiPriority w:val="99"/>
+    <w:semiHidden/>
+    <w:unhideWhenUsed/>
+    <w:rsid w:val="00486763"/>
+    <w:pPr>
+      <w:spacing w:before="100" w:beforeAutospacing="1" w:after="100" w:afterAutospacing="1" w:line="240" w:lineRule="auto"/>
+    </w:pPr>
+    <w:rPr>
+      <w:rFonts w:ascii="Times New Roman" w:eastAsia="Times New Roman" w:hAnsi="Times New Roman" w:cs="Times New Roman"/>
+      <w:sz w:val="24"/>
+      <w:szCs w:val="24"/>
+    </w:rPr>
+  </w:style>
+  <w:style w:type="paragraph" w:styleId="ListParagraph">
+    <w:name w:val="List Paragraph"/>
+    <w:basedOn w:val="Normal"/>
+    <w:uiPriority w:val="34"/>
+    <w:qFormat/>
+    <w:rsid w:val="00DF4809"/>
+    <w:pPr>
+      <w:ind w:left="720"/>
+      <w:contextualSpacing/>
+    </w:pPr>
+  </w:style>
+  <w:style w:type="character" w:customStyle="1" w:styleId="fontstyle01">
+    <w:name w:val="fontstyle01"/>
+    <w:basedOn w:val="DefaultParagraphFont"/>
+    <w:rsid w:val="00C73E34"/>
+    <w:rPr>
+      <w:rFonts w:ascii="LiberationSerif-Bold" w:hAnsi="LiberationSerif-Bold" w:hint="default"/>
+      <w:b/>
+      <w:bCs/>
+      <w:i w:val="0"/>
+      <w:iCs w:val="0"/>
+      <w:color w:val="000000"/>
+      <w:sz w:val="24"/>
+      <w:szCs w:val="24"/>
+    </w:rPr>
+  </w:style>
+  <w:style w:type="character" w:customStyle="1" w:styleId="fontstyle21">
+    <w:name w:val="fontstyle21"/>
+    <w:basedOn w:val="DefaultParagraphFont"/>
+    <w:rsid w:val="00C73E34"/>
+    <w:rPr>
+      <w:rFonts w:ascii="Times-Roman" w:hAnsi="Times-Roman" w:hint="default"/>
+      <w:b w:val="0"/>
+      <w:bCs w:val="0"/>
+      <w:i w:val="0"/>
+      <w:iCs w:val="0"/>
+      <w:color w:val="000000"/>
+      <w:sz w:val="94"/>
+      <w:szCs w:val="94"/>
+    </w:rPr>
+  </w:style>
+  <w:style w:type="paragraph" w:styleId="Header">
+    <w:name w:val="header"/>
+    <w:basedOn w:val="Normal"/>
+    <w:link w:val="HeaderChar"/>
+    <w:uiPriority w:val="99"/>
+    <w:unhideWhenUsed/>
+    <w:rsid w:val="00C73E34"/>
+    <w:pPr>
+      <w:tabs>
+        <w:tab w:val="center" w:pos="4680"/>
+        <w:tab w:val="right" w:pos="9360"/>
+      </w:tabs>
+      <w:spacing w:after="0" w:line="240" w:lineRule="auto"/>
+    </w:pPr>
+  </w:style>
+  <w:style w:type="character" w:customStyle="1" w:styleId="HeaderChar">
+    <w:name w:val="Header Char"/>
+    <w:basedOn w:val="DefaultParagraphFont"/>
+    <w:link w:val="Header"/>
+    <w:uiPriority w:val="99"/>
+    <w:rsid w:val="00C73E34"/>
+  </w:style>
+  <w:style w:type="paragraph" w:styleId="Footer">
+    <w:name w:val="footer"/>
+    <w:basedOn w:val="Normal"/>
+    <w:link w:val="FooterChar"/>
+    <w:uiPriority w:val="99"/>
+    <w:unhideWhenUsed/>
+    <w:rsid w:val="00C73E34"/>
+    <w:pPr>
+      <w:tabs>
+        <w:tab w:val="center" w:pos="4680"/>
+        <w:tab w:val="right" w:pos="9360"/>
+      </w:tabs>
+      <w:spacing w:after="0" w:line="240" w:lineRule="auto"/>
+    </w:pPr>
+  </w:style>
+  <w:style w:type="character" w:customStyle="1" w:styleId="FooterChar">
+    <w:name w:val="Footer Char"/>
+    <w:basedOn w:val="DefaultParagraphFont"/>
+    <w:link w:val="Footer"/>
+    <w:uiPriority w:val="99"/>
+    <w:rsid w:val="00C73E34"/>
+  </w:style>
+  <w:style w:type="table" w:styleId="TableGrid">
+    <w:name w:val="Table Grid"/>
+    <w:basedOn w:val="TableNormal"/>
+    <w:uiPriority w:val="39"/>
+    <w:rsid w:val="00001BA4"/>
+    <w:pPr>
+      <w:spacing w:after="0" w:line="240" w:lineRule="auto"/>
+    </w:pPr>
+    <w:tblPr>
+      <w:tblBorders>
+        <w:top w:val="single" w:sz="4" w:space="0" w:color="auto"/>
+        <w:left w:val="single" w:sz="4" w:space="0" w:color="auto"/>
+        <w:bottom w:val="single" w:sz="4" w:space="0" w:color="auto"/>
+        <w:right w:val="single" w:sz="4" w:space="0" w:color="auto"/>
+        <w:insideH w:val="single" w:sz="4" w:space="0" w:color="auto"/>
+        <w:insideV w:val="single" w:sz="4" w:space="0" w:color="auto"/>
+      </w:tblBorders>
+    </w:tblPr>
+  </w:style>
+  <w:style w:type="character" w:customStyle="1" w:styleId="Heading1Char">
+    <w:name w:val="Heading 1 Char"/>
+    <w:basedOn w:val="DefaultParagraphFont"/>
+    <w:link w:val="Heading1"/>
+    <w:uiPriority w:val="9"/>
+    <w:rsid w:val="000372F9"/>
+    <w:rPr>
+      <w:rFonts w:asciiTheme="majorHAnsi" w:eastAsiaTheme="majorEastAsia" w:hAnsiTheme="majorHAnsi" w:cstheme="majorBidi"/>
+      <w:color w:val="2E74B5" w:themeColor="accent1" w:themeShade="BF"/>
+      <w:sz w:val="36"/>
+      <w:szCs w:val="36"/>
+    </w:rPr>
+  </w:style>
+  <w:style w:type="character" w:customStyle="1" w:styleId="Heading3Char">
+    <w:name w:val="Heading 3 Char"/>
+    <w:basedOn w:val="DefaultParagraphFont"/>
+    <w:link w:val="Heading3"/>
+    <w:uiPriority w:val="9"/>
+    <w:semiHidden/>
+    <w:rsid w:val="000372F9"/>
+    <w:rPr>
+      <w:rFonts w:asciiTheme="majorHAnsi" w:eastAsiaTheme="majorEastAsia" w:hAnsiTheme="majorHAnsi" w:cstheme="majorBidi"/>
+      <w:color w:val="404040" w:themeColor="text1" w:themeTint="BF"/>
+      <w:sz w:val="26"/>
+      <w:szCs w:val="26"/>
+    </w:rPr>
+  </w:style>
+  <w:style w:type="character" w:customStyle="1" w:styleId="Heading4Char">
+    <w:name w:val="Heading 4 Char"/>
+    <w:basedOn w:val="DefaultParagraphFont"/>
+    <w:link w:val="Heading4"/>
+    <w:uiPriority w:val="9"/>
+    <w:semiHidden/>
+    <w:rsid w:val="000372F9"/>
+    <w:rPr>
+      <w:rFonts w:asciiTheme="majorHAnsi" w:eastAsiaTheme="majorEastAsia" w:hAnsiTheme="majorHAnsi" w:cstheme="majorBidi"/>
+      <w:sz w:val="24"/>
+      <w:szCs w:val="24"/>
+    </w:rPr>
+  </w:style>
+  <w:style w:type="character" w:customStyle="1" w:styleId="Heading5Char">
+    <w:name w:val="Heading 5 Char"/>
+    <w:basedOn w:val="DefaultParagraphFont"/>
+    <w:link w:val="Heading5"/>
+    <w:uiPriority w:val="9"/>
+    <w:semiHidden/>
+    <w:rsid w:val="000372F9"/>
+    <w:rPr>
+      <w:rFonts w:asciiTheme="majorHAnsi" w:eastAsiaTheme="majorEastAsia" w:hAnsiTheme="majorHAnsi" w:cstheme="majorBidi"/>
+      <w:i/>
+      <w:iCs/>
+      <w:sz w:val="22"/>
+      <w:szCs w:val="22"/>
+    </w:rPr>
+  </w:style>
+  <w:style w:type="character" w:customStyle="1" w:styleId="Heading6Char">
+    <w:name w:val="Heading 6 Char"/>
+    <w:basedOn w:val="DefaultParagraphFont"/>
+    <w:link w:val="Heading6"/>
+    <w:uiPriority w:val="9"/>
+    <w:semiHidden/>
+    <w:rsid w:val="000372F9"/>
+    <w:rPr>
+      <w:rFonts w:asciiTheme="majorHAnsi" w:eastAsiaTheme="majorEastAsia" w:hAnsiTheme="majorHAnsi" w:cstheme="majorBidi"/>
+      <w:color w:val="595959" w:themeColor="text1" w:themeTint="A6"/>
+    </w:rPr>
+  </w:style>
+  <w:style w:type="character" w:customStyle="1" w:styleId="Heading7Char">
+    <w:name w:val="Heading 7 Char"/>
+    <w:basedOn w:val="DefaultParagraphFont"/>
+    <w:link w:val="Heading7"/>
+    <w:uiPriority w:val="9"/>
+    <w:semiHidden/>
+    <w:rsid w:val="000372F9"/>
+    <w:rPr>
+      <w:rFonts w:asciiTheme="majorHAnsi" w:eastAsiaTheme="majorEastAsia" w:hAnsiTheme="majorHAnsi" w:cstheme="majorBidi"/>
+      <w:i/>
+      <w:iCs/>
+      <w:color w:val="595959" w:themeColor="text1" w:themeTint="A6"/>
+    </w:rPr>
+  </w:style>
+  <w:style w:type="character" w:customStyle="1" w:styleId="Heading8Char">
+    <w:name w:val="Heading 8 Char"/>
+    <w:basedOn w:val="DefaultParagraphFont"/>
+    <w:link w:val="Heading8"/>
+    <w:uiPriority w:val="9"/>
+    <w:semiHidden/>
+    <w:rsid w:val="000372F9"/>
+    <w:rPr>
+      <w:rFonts w:asciiTheme="majorHAnsi" w:eastAsiaTheme="majorEastAsia" w:hAnsiTheme="majorHAnsi" w:cstheme="majorBidi"/>
+      <w:smallCaps/>
+      <w:color w:val="595959" w:themeColor="text1" w:themeTint="A6"/>
+    </w:rPr>
+  </w:style>
+  <w:style w:type="character" w:customStyle="1" w:styleId="Heading9Char">
+    <w:name w:val="Heading 9 Char"/>
+    <w:basedOn w:val="DefaultParagraphFont"/>
+    <w:link w:val="Heading9"/>
+    <w:uiPriority w:val="9"/>
+    <w:semiHidden/>
+    <w:rsid w:val="000372F9"/>
+    <w:rPr>
+      <w:rFonts w:asciiTheme="majorHAnsi" w:eastAsiaTheme="majorEastAsia" w:hAnsiTheme="majorHAnsi" w:cstheme="majorBidi"/>
+      <w:i/>
+      <w:iCs/>
+      <w:smallCaps/>
+      <w:color w:val="595959" w:themeColor="text1" w:themeTint="A6"/>
+    </w:rPr>
+  </w:style>
+  <w:style w:type="paragraph" w:styleId="Caption">
+    <w:name w:val="caption"/>
+    <w:basedOn w:val="Normal"/>
+    <w:next w:val="Normal"/>
+    <w:uiPriority w:val="35"/>
+    <w:semiHidden/>
+    <w:unhideWhenUsed/>
+    <w:qFormat/>
+    <w:rsid w:val="000372F9"/>
+    <w:pPr>
+      <w:spacing w:line="240" w:lineRule="auto"/>
+    </w:pPr>
+    <w:rPr>
+      <w:b/>
+      <w:bCs/>
+      <w:color w:val="404040" w:themeColor="text1" w:themeTint="BF"/>
+      <w:sz w:val="20"/>
+      <w:szCs w:val="20"/>
+    </w:rPr>
+  </w:style>
+  <w:style w:type="paragraph" w:styleId="Title">
+    <w:name w:val="Title"/>
+    <w:basedOn w:val="Normal"/>
+    <w:next w:val="Normal"/>
+    <w:link w:val="TitleChar"/>
+    <w:uiPriority w:val="10"/>
+    <w:qFormat/>
+    <w:rsid w:val="000372F9"/>
+    <w:pPr>
+      <w:spacing w:after="0" w:line="240" w:lineRule="auto"/>
+      <w:contextualSpacing/>
+    </w:pPr>
+    <w:rPr>
+      <w:rFonts w:asciiTheme="majorHAnsi" w:eastAsiaTheme="majorEastAsia" w:hAnsiTheme="majorHAnsi" w:cstheme="majorBidi"/>
+      <w:color w:val="2E74B5" w:themeColor="accent1" w:themeShade="BF"/>
+      <w:spacing w:val="-7"/>
+      <w:sz w:val="80"/>
+      <w:szCs w:val="80"/>
+    </w:rPr>
+  </w:style>
+  <w:style w:type="character" w:customStyle="1" w:styleId="TitleChar">
+    <w:name w:val="Title Char"/>
+    <w:basedOn w:val="DefaultParagraphFont"/>
+    <w:link w:val="Title"/>
+    <w:uiPriority w:val="10"/>
+    <w:rsid w:val="000372F9"/>
+    <w:rPr>
+      <w:rFonts w:asciiTheme="majorHAnsi" w:eastAsiaTheme="majorEastAsia" w:hAnsiTheme="majorHAnsi" w:cstheme="majorBidi"/>
+      <w:color w:val="2E74B5" w:themeColor="accent1" w:themeShade="BF"/>
+      <w:spacing w:val="-7"/>
+      <w:sz w:val="80"/>
+      <w:szCs w:val="80"/>
+    </w:rPr>
+  </w:style>
+  <w:style w:type="paragraph" w:styleId="Subtitle">
+    <w:name w:val="Subtitle"/>
+    <w:basedOn w:val="Normal"/>
+    <w:next w:val="Normal"/>
+    <w:link w:val="SubtitleChar"/>
+    <w:uiPriority w:val="11"/>
+    <w:qFormat/>
+    <w:rsid w:val="000372F9"/>
+    <w:pPr>
+      <w:numPr>
+        <w:ilvl w:val="1"/>
+      </w:numPr>
+      <w:spacing w:after="240" w:line="240" w:lineRule="auto"/>
+    </w:pPr>
+    <w:rPr>
+      <w:rFonts w:asciiTheme="majorHAnsi" w:eastAsiaTheme="majorEastAsia" w:hAnsiTheme="majorHAnsi" w:cstheme="majorBidi"/>
+      <w:color w:val="404040" w:themeColor="text1" w:themeTint="BF"/>
+      <w:sz w:val="30"/>
+      <w:szCs w:val="30"/>
+    </w:rPr>
+  </w:style>
+  <w:style w:type="character" w:customStyle="1" w:styleId="SubtitleChar">
+    <w:name w:val="Subtitle Char"/>
+    <w:basedOn w:val="DefaultParagraphFont"/>
+    <w:link w:val="Subtitle"/>
+    <w:uiPriority w:val="11"/>
+    <w:rsid w:val="000372F9"/>
+    <w:rPr>
+      <w:rFonts w:asciiTheme="majorHAnsi" w:eastAsiaTheme="majorEastAsia" w:hAnsiTheme="majorHAnsi" w:cstheme="majorBidi"/>
+      <w:color w:val="404040" w:themeColor="text1" w:themeTint="BF"/>
+      <w:sz w:val="30"/>
+      <w:szCs w:val="30"/>
+    </w:rPr>
+  </w:style>
+  <w:style w:type="character" w:styleId="Strong">
+    <w:name w:val="Strong"/>
+    <w:basedOn w:val="DefaultParagraphFont"/>
+    <w:uiPriority w:val="22"/>
+    <w:qFormat/>
+    <w:rsid w:val="000372F9"/>
+    <w:rPr>
+      <w:b/>
+      <w:bCs/>
+    </w:rPr>
+  </w:style>
+  <w:style w:type="character" w:styleId="Emphasis">
+    <w:name w:val="Emphasis"/>
+    <w:basedOn w:val="DefaultParagraphFont"/>
+    <w:uiPriority w:val="20"/>
+    <w:qFormat/>
+    <w:rsid w:val="000372F9"/>
+    <w:rPr>
+      <w:i/>
+      <w:iCs/>
+    </w:rPr>
+  </w:style>
+  <w:style w:type="paragraph" w:styleId="NoSpacing">
+    <w:name w:val="No Spacing"/>
+    <w:uiPriority w:val="1"/>
+    <w:qFormat/>
+    <w:rsid w:val="000372F9"/>
+    <w:pPr>
+      <w:spacing w:after="0" w:line="240" w:lineRule="auto"/>
+    </w:pPr>
+  </w:style>
+  <w:style w:type="paragraph" w:styleId="Quote">
+    <w:name w:val="Quote"/>
+    <w:basedOn w:val="Normal"/>
+    <w:next w:val="Normal"/>
+    <w:link w:val="QuoteChar"/>
+    <w:uiPriority w:val="29"/>
+    <w:qFormat/>
+    <w:rsid w:val="000372F9"/>
+    <w:pPr>
+      <w:spacing w:before="240" w:after="240" w:line="252" w:lineRule="auto"/>
+      <w:ind w:left="864" w:right="864"/>
+      <w:jc w:val="center"/>
+    </w:pPr>
+    <w:rPr>
+      <w:i/>
+      <w:iCs/>
+    </w:rPr>
+  </w:style>
+  <w:style w:type="character" w:customStyle="1" w:styleId="QuoteChar">
+    <w:name w:val="Quote Char"/>
+    <w:basedOn w:val="DefaultParagraphFont"/>
+    <w:link w:val="Quote"/>
+    <w:uiPriority w:val="29"/>
+    <w:rsid w:val="000372F9"/>
+    <w:rPr>
+      <w:i/>
+      <w:iCs/>
+    </w:rPr>
+  </w:style>
+  <w:style w:type="paragraph" w:styleId="IntenseQuote">
+    <w:name w:val="Intense Quote"/>
+    <w:basedOn w:val="Normal"/>
+    <w:next w:val="Normal"/>
+    <w:link w:val="IntenseQuoteChar"/>
+    <w:uiPriority w:val="30"/>
+    <w:qFormat/>
+    <w:rsid w:val="000372F9"/>
+    <w:pPr>
+      <w:spacing w:before="100" w:beforeAutospacing="1" w:after="240"/>
+      <w:ind w:left="864" w:right="864"/>
+      <w:jc w:val="center"/>
+    </w:pPr>
+    <w:rPr>
+      <w:rFonts w:asciiTheme="majorHAnsi" w:eastAsiaTheme="majorEastAsia" w:hAnsiTheme="majorHAnsi" w:cstheme="majorBidi"/>
+      <w:color w:val="5B9BD5" w:themeColor="accent1"/>
+      <w:sz w:val="28"/>
+      <w:szCs w:val="28"/>
+    </w:rPr>
+  </w:style>
+  <w:style w:type="character" w:customStyle="1" w:styleId="IntenseQuoteChar">
+    <w:name w:val="Intense Quote Char"/>
+    <w:basedOn w:val="DefaultParagraphFont"/>
+    <w:link w:val="IntenseQuote"/>
+    <w:uiPriority w:val="30"/>
+    <w:rsid w:val="000372F9"/>
+    <w:rPr>
+      <w:rFonts w:asciiTheme="majorHAnsi" w:eastAsiaTheme="majorEastAsia" w:hAnsiTheme="majorHAnsi" w:cstheme="majorBidi"/>
+      <w:color w:val="5B9BD5" w:themeColor="accent1"/>
+      <w:sz w:val="28"/>
+      <w:szCs w:val="28"/>
+    </w:rPr>
+  </w:style>
+  <w:style w:type="character" w:styleId="SubtleEmphasis">
+    <w:name w:val="Subtle Emphasis"/>
+    <w:basedOn w:val="DefaultParagraphFont"/>
+    <w:uiPriority w:val="19"/>
+    <w:qFormat/>
+    <w:rsid w:val="000372F9"/>
+    <w:rPr>
+      <w:i/>
+      <w:iCs/>
+      <w:color w:val="595959" w:themeColor="text1" w:themeTint="A6"/>
+    </w:rPr>
+  </w:style>
+  <w:style w:type="character" w:styleId="IntenseEmphasis">
+    <w:name w:val="Intense Emphasis"/>
+    <w:basedOn w:val="DefaultParagraphFont"/>
+    <w:uiPriority w:val="21"/>
+    <w:qFormat/>
+    <w:rsid w:val="000372F9"/>
+    <w:rPr>
+      <w:b/>
+      <w:bCs/>
+      <w:i/>
+      <w:iCs/>
+    </w:rPr>
+  </w:style>
+  <w:style w:type="character" w:styleId="SubtleReference">
+    <w:name w:val="Subtle Reference"/>
+    <w:basedOn w:val="DefaultParagraphFont"/>
+    <w:uiPriority w:val="31"/>
+    <w:qFormat/>
+    <w:rsid w:val="000372F9"/>
+    <w:rPr>
+      <w:smallCaps/>
+      <w:color w:val="404040" w:themeColor="text1" w:themeTint="BF"/>
+    </w:rPr>
+  </w:style>
+  <w:style w:type="character" w:styleId="IntenseReference">
+    <w:name w:val="Intense Reference"/>
+    <w:basedOn w:val="DefaultParagraphFont"/>
+    <w:uiPriority w:val="32"/>
+    <w:qFormat/>
+    <w:rsid w:val="000372F9"/>
+    <w:rPr>
+      <w:b/>
+      <w:bCs/>
+      <w:smallCaps/>
+      <w:u w:val="single"/>
+    </w:rPr>
+  </w:style>
+  <w:style w:type="character" w:styleId="BookTitle">
+    <w:name w:val="Book Title"/>
+    <w:basedOn w:val="DefaultParagraphFont"/>
+    <w:uiPriority w:val="33"/>
+    <w:qFormat/>
+    <w:rsid w:val="000372F9"/>
+    <w:rPr>
+      <w:b/>
+      <w:bCs/>
+      <w:smallCaps/>
+    </w:rPr>
+  </w:style>
+  <w:style w:type="paragraph" w:styleId="TOCHeading">
+    <w:name w:val="TOC Heading"/>
+    <w:basedOn w:val="Heading1"/>
+    <w:next w:val="Normal"/>
+    <w:uiPriority w:val="39"/>
+    <w:unhideWhenUsed/>
+    <w:qFormat/>
+    <w:rsid w:val="000372F9"/>
+    <w:pPr>
+      <w:outlineLvl w:val="9"/>
+    </w:pPr>
+  </w:style>
+  <w:style w:type="paragraph" w:styleId="TOC2">
+    <w:name w:val="toc 2"/>
+    <w:basedOn w:val="Normal"/>
+    <w:next w:val="Normal"/>
+    <w:autoRedefine/>
+    <w:uiPriority w:val="39"/>
+    <w:unhideWhenUsed/>
+    <w:rsid w:val="003C74A2"/>
+    <w:pPr>
+      <w:spacing w:after="100"/>
+      <w:ind w:left="210"/>
+    </w:pPr>
+  </w:style>
+  <w:style w:type="paragraph" w:styleId="TOC1">
+    <w:name w:val="toc 1"/>
+    <w:basedOn w:val="Normal"/>
+    <w:next w:val="Normal"/>
+    <w:autoRedefine/>
+    <w:uiPriority w:val="39"/>
+    <w:unhideWhenUsed/>
+    <w:rsid w:val="003C74A2"/>
+    <w:pPr>
+      <w:spacing w:after="100"/>
+    </w:pPr>
+  </w:style>
+  <w:style w:type="character" w:styleId="Hyperlink">
+    <w:name w:val="Hyperlink"/>
+    <w:basedOn w:val="DefaultParagraphFont"/>
+    <w:uiPriority w:val="99"/>
+    <w:unhideWhenUsed/>
+    <w:rsid w:val="003C74A2"/>
+    <w:rPr>
+      <w:color w:val="0563C1" w:themeColor="hyperlink"/>
+      <w:u w:val="single"/>
+    </w:rPr>
+  </w:style>
+  <w:style w:type="paragraph" w:styleId="TOC3">
+    <w:name w:val="toc 3"/>
+    <w:basedOn w:val="Normal"/>
+    <w:next w:val="Normal"/>
+    <w:autoRedefine/>
+    <w:uiPriority w:val="39"/>
+    <w:unhideWhenUsed/>
+    <w:rsid w:val="003C74A2"/>
+    <w:pPr>
+      <w:spacing w:after="100" w:line="259" w:lineRule="auto"/>
+      <w:ind w:left="440"/>
+    </w:pPr>
+    <w:rPr>
+      <w:rFonts w:cs="Times New Roman"/>
+      <w:sz w:val="22"/>
+      <w:szCs w:val="22"/>
+    </w:rPr>
+  </w:style>
+</w:styles>
+</file>
+
+<file path=word/glossary/document.xml><?xml version="1.0" encoding="utf-8"?>
+<w:glossaryDocument xmlns:wpc="http://schemas.microsoft.com/office/word/2010/wordprocessingCanvas" xmlns:cx="http://schemas.microsoft.com/office/drawing/2014/chartex" xmlns:mc="http://schemas.openxmlformats.org/markup-compatibility/2006" xmlns:o="urn:schemas-microsoft-com:office:office" xmlns:r="http://schemas.openxmlformats.org/officeDocument/2006/relationships" xmlns:m="http://schemas.openxmlformats.org/officeDocument/2006/math" xmlns:v="urn:schemas-microsoft-com:vml" xmlns:wp14="http://schemas.microsoft.com/office/word/2010/wordprocessingDrawing" xmlns:wp="http://schemas.openxmlformats.org/drawingml/2006/wordprocessingDrawing" xmlns:w10="urn:schemas-microsoft-com:office:word" xmlns:w="http://schemas.openxmlformats.org/wordprocessingml/2006/main" xmlns:w14="http://schemas.microsoft.com/office/word/2010/wordml" xmlns:w15="http://schemas.microsoft.com/office/word/2012/wordml" xmlns:w16se="http://schemas.microsoft.com/office/word/2015/wordml/symex" xmlns:wpg="http://schemas.microsoft.com/office/word/2010/wordprocessingGroup" xmlns:wpi="http://schemas.microsoft.com/office/word/2010/wordprocessingInk" xmlns:wne="http://schemas.microsoft.com/office/word/2006/wordml" xmlns:wps="http://schemas.microsoft.com/office/word/2010/wordprocessingShape" mc:Ignorable="w14 w15 w16se wp14"/>
+</file>
+
+<file path=word/glossary/fontTable.xml><?xml version="1.0" encoding="utf-8"?>
+<w:fonts xmlns:mc="http://schemas.openxmlformats.org/markup-compatibility/2006" xmlns:r="http://schemas.openxmlformats.org/officeDocument/2006/relationships" xmlns:w="http://schemas.openxmlformats.org/wordprocessingml/2006/main" xmlns:w14="http://schemas.microsoft.com/office/word/2010/wordml" xmlns:w15="http://schemas.microsoft.com/office/word/2012/wordml" xmlns:w16se="http://schemas.microsoft.com/office/word/2015/wordml/symex" mc:Ignorable="w14 w15 w16se">
+  <w:font w:name="Symbol">
+    <w:panose1 w:val="05050102010706020507"/>
+    <w:charset w:val="02"/>
+    <w:family w:val="roman"/>
+    <w:pitch w:val="variable"/>
+    <w:sig w:usb0="00000000" w:usb1="10000000" w:usb2="00000000" w:usb3="00000000" w:csb0="80000000" w:csb1="00000000"/>
+  </w:font>
+  <w:font w:name="Times New Roman">
+    <w:panose1 w:val="02020603050405020304"/>
+    <w:charset w:val="00"/>
+    <w:family w:val="roman"/>
+    <w:pitch w:val="variable"/>
+    <w:sig w:usb0="E0002AFF" w:usb1="C0007843" w:usb2="00000009" w:usb3="00000000" w:csb0="000001FF" w:csb1="00000000"/>
+  </w:font>
+  <w:font w:name="Courier New">
+    <w:panose1 w:val="02070309020205020404"/>
+    <w:charset w:val="00"/>
+    <w:family w:val="modern"/>
+    <w:pitch w:val="fixed"/>
+    <w:sig w:usb0="E0002EFF" w:usb1="C0007843" w:usb2="00000009" w:usb3="00000000" w:csb0="000001FF" w:csb1="00000000"/>
+  </w:font>
+  <w:font w:name="Wingdings">
+    <w:panose1 w:val="05000000000000000000"/>
+    <w:charset w:val="02"/>
+    <w:family w:val="auto"/>
+    <w:pitch w:val="variable"/>
+    <w:sig w:usb0="00000000" w:usb1="10000000" w:usb2="00000000" w:usb3="00000000" w:csb0="80000000" w:csb1="00000000"/>
+  </w:font>
+  <w:font w:name="Calibri">
+    <w:panose1 w:val="020F0502020204030204"/>
+    <w:charset w:val="00"/>
+    <w:family w:val="swiss"/>
+    <w:pitch w:val="variable"/>
+    <w:sig w:usb0="E00002FF" w:usb1="4000ACFF" w:usb2="00000001" w:usb3="00000000" w:csb0="0000019F" w:csb1="00000000"/>
+  </w:font>
+  <w:font w:name="Calibri Light">
+    <w:panose1 w:val="020F0302020204030204"/>
+    <w:charset w:val="00"/>
+    <w:family w:val="swiss"/>
+    <w:pitch w:val="variable"/>
+    <w:sig w:usb0="A00002EF" w:usb1="4000207B" w:usb2="00000000" w:usb3="00000000" w:csb0="0000009F" w:csb1="00000000"/>
+  </w:font>
+  <w:font w:name="LiberationSerif-Bold">
+    <w:altName w:val="Times New Roman"/>
+    <w:panose1 w:val="00000000000000000000"/>
+    <w:charset w:val="00"/>
+    <w:family w:val="roman"/>
+    <w:notTrueType/>
+    <w:pitch w:val="default"/>
+  </w:font>
+  <w:font w:name="Times-Roman">
+    <w:altName w:val="Times New Roman"/>
+    <w:panose1 w:val="00000000000000000000"/>
+    <w:charset w:val="00"/>
+    <w:family w:val="roman"/>
+    <w:notTrueType/>
+    <w:pitch w:val="default"/>
+  </w:font>
+</w:fonts>
+</file>
+
+<file path=word/glossary/settings.xml><?xml version="1.0" encoding="utf-8"?>
+<w:settings xmlns:mc="http://schemas.openxmlformats.org/markup-compatibility/2006" xmlns:o="urn:schemas-microsoft-com:office:office" xmlns:r="http://schemas.openxmlformats.org/officeDocument/2006/relationships" xmlns:m="http://schemas.openxmlformats.org/officeDocument/2006/math" xmlns:v="urn:schemas-microsoft-com:vml" xmlns:w10="urn:schemas-microsoft-com:office:word" xmlns:w="http://schemas.openxmlformats.org/wordprocessingml/2006/main" xmlns:w14="http://schemas.microsoft.com/office/word/2010/wordml" xmlns:w15="http://schemas.microsoft.com/office/word/2012/wordml" xmlns:w16se="http://schemas.microsoft.com/office/word/2015/wordml/symex" xmlns:sl="http://schemas.openxmlformats.org/schemaLibrary/2006/main" mc:Ignorable="w14 w15 w16se">
+  <w:view w:val="normal"/>
+  <w:defaultTabStop w:val="720"/>
+  <w:characterSpacingControl w:val="doNotCompress"/>
+  <w:compat>
+    <w:useFELayout/>
+    <w:compatSetting w:name="compatibilityMode" w:uri="http://schemas.microsoft.com/office/word" w:val="15"/>
+    <w:compatSetting w:name="overrideTableStyleFontSizeAndJustification" w:uri="http://schemas.microsoft.com/office/word" w:val="1"/>
+    <w:compatSetting w:name="enableOpenTypeFeatures" w:uri="http://schemas.microsoft.com/office/word" w:val="1"/>
+    <w:compatSetting w:name="doNotFlipMirrorIndents" w:uri="http://schemas.microsoft.com/office/word" w:val="1"/>
+    <w:compatSetting w:name="differentiateMultirowTableHeaders" w:uri="http://schemas.microsoft.com/office/word" w:val="1"/>
+  </w:compat>
+  <w:rsids>
+    <w:rsidRoot w:val="009F33FC"/>
+    <w:rsid w:val="009F33FC"/>
+    <w:rsid w:val="00FB5781"/>
+  </w:rsids>
+  <m:mathPr>
+    <m:mathFont m:val="Cambria Math"/>
+    <m:brkBin m:val="before"/>
+    <m:brkBinSub m:val="--"/>
+    <m:smallFrac m:val="0"/>
+    <m:dispDef/>
+    <m:lMargin m:val="0"/>
+    <m:rMargin m:val="0"/>
+    <m:defJc m:val="centerGroup"/>
+    <m:wrapIndent m:val="1440"/>
+    <m:intLim m:val="subSup"/>
+    <m:naryLim m:val="undOvr"/>
+  </m:mathPr>
+  <w:themeFontLang w:val="en-US"/>
+  <w:clrSchemeMapping w:bg1="light1" w:t1="dark1" w:bg2="light2" w:t2="dark2" w:accent1="accent1" w:accent2="accent2" w:accent3="accent3" w:accent4="accent4" w:accent5="accent5" w:accent6="accent6" w:hyperlink="hyperlink" w:followedHyperlink="followedHyperlink"/>
+  <w:decimalSymbol w:val="."/>
+  <w:listSeparator w:val=","/>
+  <w15:chartTrackingRefBased/>
+</w:settings>
+</file>
+
+<file path=word/glossary/styles.xml><?xml version="1.0" encoding="utf-8"?>
+<w:styles xmlns:mc="http://schemas.openxmlformats.org/markup-compatibility/2006" xmlns:r="http://schemas.openxmlformats.org/officeDocument/2006/relationships" xmlns:w="http://schemas.openxmlformats.org/wordprocessingml/2006/main" xmlns:w14="http://schemas.microsoft.com/office/word/2010/wordml" xmlns:w15="http://schemas.microsoft.com/office/word/2012/wordml" xmlns:w16se="http://schemas.microsoft.com/office/word/2015/wordml/symex" mc:Ignorable="w14 w15 w16se">
+  <w:docDefaults>
+    <w:rPrDefault>
+      <w:rPr>
+        <w:rFonts w:asciiTheme="minorHAnsi" w:eastAsiaTheme="minorEastAsia" w:hAnsiTheme="minorHAnsi" w:cstheme="minorBidi"/>
         <w:sz w:val="22"/>
         <w:szCs w:val="22"/>
         <w:lang w:val="en-US" w:eastAsia="en-US" w:bidi="ar-SA"/>
@@ -9483,46 +11943,6 @@
     <w:name w:val="Normal"/>
     <w:qFormat/>
   </w:style>
-  <w:style w:type="paragraph" w:styleId="Heading1">
-    <w:name w:val="heading 1"/>
-    <w:basedOn w:val="Normal"/>
-    <w:next w:val="Normal"/>
-    <w:link w:val="Heading1Char"/>
-    <w:uiPriority w:val="9"/>
-    <w:qFormat/>
-    <w:rsid w:val="00107147"/>
-    <w:pPr>
-      <w:keepNext/>
-      <w:keepLines/>
-      <w:spacing w:before="240" w:after="0"/>
-      <w:outlineLvl w:val="0"/>
-    </w:pPr>
-    <w:rPr>
-      <w:rFonts w:asciiTheme="majorHAnsi" w:eastAsiaTheme="majorEastAsia" w:hAnsiTheme="majorHAnsi" w:cstheme="majorBidi"/>
-      <w:color w:val="2E74B5" w:themeColor="accent1" w:themeShade="BF"/>
-      <w:sz w:val="32"/>
-      <w:szCs w:val="32"/>
-    </w:rPr>
-  </w:style>
-  <w:style w:type="paragraph" w:styleId="Heading2">
-    <w:name w:val="heading 2"/>
-    <w:basedOn w:val="Normal"/>
-    <w:link w:val="Heading2Char"/>
-    <w:uiPriority w:val="9"/>
-    <w:qFormat/>
-    <w:rsid w:val="00486763"/>
-    <w:pPr>
-      <w:spacing w:before="100" w:beforeAutospacing="1" w:after="100" w:afterAutospacing="1" w:line="240" w:lineRule="auto"/>
-      <w:outlineLvl w:val="1"/>
-    </w:pPr>
-    <w:rPr>
-      <w:rFonts w:ascii="Times New Roman" w:eastAsia="Times New Roman" w:hAnsi="Times New Roman" w:cs="Times New Roman"/>
-      <w:b/>
-      <w:bCs/>
-      <w:sz w:val="36"/>
-      <w:szCs w:val="36"/>
-    </w:rPr>
-  </w:style>
   <w:style w:type="character" w:default="1" w:styleId="DefaultParagraphFont">
     <w:name w:val="Default Paragraph Font"/>
     <w:uiPriority w:val="1"/>
@@ -9550,154 +11970,26 @@
     <w:semiHidden/>
     <w:unhideWhenUsed/>
   </w:style>
-  <w:style w:type="character" w:customStyle="1" w:styleId="Heading2Char">
-    <w:name w:val="Heading 2 Char"/>
-    <w:basedOn w:val="DefaultParagraphFont"/>
-    <w:link w:val="Heading2"/>
-    <w:uiPriority w:val="9"/>
-    <w:rsid w:val="00486763"/>
-    <w:rPr>
-      <w:rFonts w:ascii="Times New Roman" w:eastAsia="Times New Roman" w:hAnsi="Times New Roman" w:cs="Times New Roman"/>
-      <w:b/>
-      <w:bCs/>
-      <w:sz w:val="36"/>
-      <w:szCs w:val="36"/>
-    </w:rPr>
+  <w:style w:type="paragraph" w:customStyle="1" w:styleId="C1D706D0858940FDB12092E825B427B2">
+    <w:name w:val="C1D706D0858940FDB12092E825B427B2"/>
+    <w:rsid w:val="009F33FC"/>
   </w:style>
-  <w:style w:type="paragraph" w:styleId="NormalWeb">
-    <w:name w:val="Normal (Web)"/>
-    <w:basedOn w:val="Normal"/>
-    <w:uiPriority w:val="99"/>
-    <w:semiHidden/>
-    <w:unhideWhenUsed/>
-    <w:rsid w:val="00486763"/>
-    <w:pPr>
-      <w:spacing w:before="100" w:beforeAutospacing="1" w:after="100" w:afterAutospacing="1" w:line="240" w:lineRule="auto"/>
-    </w:pPr>
-    <w:rPr>
-      <w:rFonts w:ascii="Times New Roman" w:eastAsia="Times New Roman" w:hAnsi="Times New Roman" w:cs="Times New Roman"/>
-      <w:sz w:val="24"/>
-      <w:szCs w:val="24"/>
-    </w:rPr>
+  <w:style w:type="paragraph" w:customStyle="1" w:styleId="7382F698F7044E87BA0D843264905FA6">
+    <w:name w:val="7382F698F7044E87BA0D843264905FA6"/>
+    <w:rsid w:val="009F33FC"/>
   </w:style>
-  <w:style w:type="paragraph" w:styleId="ListParagraph">
-    <w:name w:val="List Paragraph"/>
-    <w:basedOn w:val="Normal"/>
-    <w:uiPriority w:val="34"/>
-    <w:qFormat/>
-    <w:rsid w:val="00DF4809"/>
-    <w:pPr>
-      <w:ind w:left="720"/>
-      <w:contextualSpacing/>
-    </w:pPr>
-  </w:style>
-  <w:style w:type="character" w:customStyle="1" w:styleId="fontstyle01">
-    <w:name w:val="fontstyle01"/>
-    <w:basedOn w:val="DefaultParagraphFont"/>
-    <w:rsid w:val="00C73E34"/>
-    <w:rPr>
-      <w:rFonts w:ascii="LiberationSerif-Bold" w:hAnsi="LiberationSerif-Bold" w:hint="default"/>
-      <w:b/>
-      <w:bCs/>
-      <w:i w:val="0"/>
-      <w:iCs w:val="0"/>
-      <w:color w:val="000000"/>
-      <w:sz w:val="24"/>
-      <w:szCs w:val="24"/>
-    </w:rPr>
-  </w:style>
-  <w:style w:type="character" w:customStyle="1" w:styleId="fontstyle21">
-    <w:name w:val="fontstyle21"/>
-    <w:basedOn w:val="DefaultParagraphFont"/>
-    <w:rsid w:val="00C73E34"/>
-    <w:rPr>
-      <w:rFonts w:ascii="Times-Roman" w:hAnsi="Times-Roman" w:hint="default"/>
-      <w:b w:val="0"/>
-      <w:bCs w:val="0"/>
-      <w:i w:val="0"/>
-      <w:iCs w:val="0"/>
-      <w:color w:val="000000"/>
-      <w:sz w:val="94"/>
-      <w:szCs w:val="94"/>
-    </w:rPr>
-  </w:style>
-  <w:style w:type="paragraph" w:styleId="Header">
-    <w:name w:val="header"/>
-    <w:basedOn w:val="Normal"/>
-    <w:link w:val="HeaderChar"/>
-    <w:uiPriority w:val="99"/>
-    <w:unhideWhenUsed/>
-    <w:rsid w:val="00C73E34"/>
-    <w:pPr>
-      <w:tabs>
-        <w:tab w:val="center" w:pos="4680"/>
-        <w:tab w:val="right" w:pos="9360"/>
-      </w:tabs>
-      <w:spacing w:after="0" w:line="240" w:lineRule="auto"/>
-    </w:pPr>
-  </w:style>
-  <w:style w:type="character" w:customStyle="1" w:styleId="HeaderChar">
-    <w:name w:val="Header Char"/>
-    <w:basedOn w:val="DefaultParagraphFont"/>
-    <w:link w:val="Header"/>
-    <w:uiPriority w:val="99"/>
-    <w:rsid w:val="00C73E34"/>
-  </w:style>
-  <w:style w:type="paragraph" w:styleId="Footer">
-    <w:name w:val="footer"/>
-    <w:basedOn w:val="Normal"/>
-    <w:link w:val="FooterChar"/>
-    <w:uiPriority w:val="99"/>
-    <w:unhideWhenUsed/>
-    <w:rsid w:val="00C73E34"/>
-    <w:pPr>
-      <w:tabs>
-        <w:tab w:val="center" w:pos="4680"/>
-        <w:tab w:val="right" w:pos="9360"/>
-      </w:tabs>
-      <w:spacing w:after="0" w:line="240" w:lineRule="auto"/>
-    </w:pPr>
-  </w:style>
-  <w:style w:type="character" w:customStyle="1" w:styleId="FooterChar">
-    <w:name w:val="Footer Char"/>
-    <w:basedOn w:val="DefaultParagraphFont"/>
-    <w:link w:val="Footer"/>
-    <w:uiPriority w:val="99"/>
-    <w:rsid w:val="00C73E34"/>
-  </w:style>
-  <w:style w:type="table" w:styleId="TableGrid">
-    <w:name w:val="Table Grid"/>
-    <w:basedOn w:val="TableNormal"/>
-    <w:uiPriority w:val="39"/>
-    <w:rsid w:val="00001BA4"/>
-    <w:pPr>
-      <w:spacing w:after="0" w:line="240" w:lineRule="auto"/>
-    </w:pPr>
-    <w:tblPr>
-      <w:tblBorders>
-        <w:top w:val="single" w:sz="4" w:space="0" w:color="auto"/>
-        <w:left w:val="single" w:sz="4" w:space="0" w:color="auto"/>
-        <w:bottom w:val="single" w:sz="4" w:space="0" w:color="auto"/>
-        <w:right w:val="single" w:sz="4" w:space="0" w:color="auto"/>
-        <w:insideH w:val="single" w:sz="4" w:space="0" w:color="auto"/>
-        <w:insideV w:val="single" w:sz="4" w:space="0" w:color="auto"/>
-      </w:tblBorders>
-    </w:tblPr>
-  </w:style>
-  <w:style w:type="character" w:customStyle="1" w:styleId="Heading1Char">
-    <w:name w:val="Heading 1 Char"/>
-    <w:basedOn w:val="DefaultParagraphFont"/>
-    <w:link w:val="Heading1"/>
-    <w:uiPriority w:val="9"/>
-    <w:rsid w:val="00107147"/>
-    <w:rPr>
-      <w:rFonts w:asciiTheme="majorHAnsi" w:eastAsiaTheme="majorEastAsia" w:hAnsiTheme="majorHAnsi" w:cstheme="majorBidi"/>
-      <w:color w:val="2E74B5" w:themeColor="accent1" w:themeShade="BF"/>
-      <w:sz w:val="32"/>
-      <w:szCs w:val="32"/>
-    </w:rPr>
+  <w:style w:type="paragraph" w:customStyle="1" w:styleId="E9EDEFC55B5546CCBA5B94BFE4ED4648">
+    <w:name w:val="E9EDEFC55B5546CCBA5B94BFE4ED4648"/>
+    <w:rsid w:val="009F33FC"/>
   </w:style>
 </w:styles>
+</file>
+
+<file path=word/glossary/webSettings.xml><?xml version="1.0" encoding="utf-8"?>
+<w:webSettings xmlns:mc="http://schemas.openxmlformats.org/markup-compatibility/2006" xmlns:r="http://schemas.openxmlformats.org/officeDocument/2006/relationships" xmlns:w="http://schemas.openxmlformats.org/wordprocessingml/2006/main" xmlns:w14="http://schemas.microsoft.com/office/word/2010/wordml" xmlns:w15="http://schemas.microsoft.com/office/word/2012/wordml" xmlns:w16se="http://schemas.microsoft.com/office/word/2015/wordml/symex" mc:Ignorable="w14 w15 w16se">
+  <w:optimizeForBrowser/>
+  <w:allowPNG/>
+</w:webSettings>
 </file>
 
 <file path=word/theme/theme1.xml><?xml version="1.0" encoding="utf-8"?>
@@ -9986,7 +12278,7 @@
 </file>
 
 <file path=customXml/itemProps1.xml><?xml version="1.0" encoding="utf-8"?>
-<ds:datastoreItem xmlns:ds="http://schemas.openxmlformats.org/officeDocument/2006/customXml" ds:itemID="{DE337054-BCE1-47B6-AFB3-A960CD1F35F1}">
+<ds:datastoreItem xmlns:ds="http://schemas.openxmlformats.org/officeDocument/2006/customXml" ds:itemID="{817790AD-4542-449C-92B3-C1BEE36DB626}">
   <ds:schemaRefs>
     <ds:schemaRef ds:uri="http://schemas.openxmlformats.org/officeDocument/2006/bibliography"/>
   </ds:schemaRefs>

</xml_diff>